<commit_message>
ES6 Comenzando con promesas y asincronia
</commit_message>
<xml_diff>
--- a/Javascript-ES6/Files/JavaScipt-ES6.docx
+++ b/Javascript-ES6/Files/JavaScipt-ES6.docx
@@ -986,7 +986,6 @@
           <w:kern w:val="0"/>
           <w:sz w:val="21"/>
           <w:szCs w:val="21"/>
-          <w:lang w:val="es-AR"/>
           <w14:ligatures w14:val="none"/>
         </w:rPr>
       </w:pPr>
@@ -997,7 +996,6 @@
           <w:kern w:val="0"/>
           <w:sz w:val="21"/>
           <w:szCs w:val="21"/>
-          <w:lang w:val="es-AR"/>
           <w14:ligatures w14:val="none"/>
         </w:rPr>
         <w:t>console</w:t>
@@ -1009,7 +1007,6 @@
           <w:kern w:val="0"/>
           <w:sz w:val="21"/>
           <w:szCs w:val="21"/>
-          <w:lang w:val="es-AR"/>
           <w14:ligatures w14:val="none"/>
         </w:rPr>
         <w:t>.</w:t>
@@ -1021,7 +1018,6 @@
           <w:kern w:val="0"/>
           <w:sz w:val="21"/>
           <w:szCs w:val="21"/>
-          <w:lang w:val="es-AR"/>
           <w14:ligatures w14:val="none"/>
         </w:rPr>
         <w:t>log</w:t>
@@ -1033,7 +1029,6 @@
           <w:kern w:val="0"/>
           <w:sz w:val="21"/>
           <w:szCs w:val="21"/>
-          <w:lang w:val="es-AR"/>
           <w14:ligatures w14:val="none"/>
         </w:rPr>
         <w:t>(</w:t>
@@ -1046,7 +1041,6 @@
           <w:kern w:val="0"/>
           <w:sz w:val="21"/>
           <w:szCs w:val="21"/>
-          <w:lang w:val="es-AR"/>
           <w14:ligatures w14:val="none"/>
         </w:rPr>
         <w:t>saludo</w:t>
@@ -1058,7 +1052,6 @@
           <w:kern w:val="0"/>
           <w:sz w:val="21"/>
           <w:szCs w:val="21"/>
-          <w:lang w:val="es-AR"/>
           <w14:ligatures w14:val="none"/>
         </w:rPr>
         <w:t>.</w:t>
@@ -1070,7 +1063,6 @@
           <w:kern w:val="0"/>
           <w:sz w:val="21"/>
           <w:szCs w:val="21"/>
-          <w:lang w:val="es-AR"/>
           <w14:ligatures w14:val="none"/>
         </w:rPr>
         <w:t>startsWith</w:t>
@@ -1083,7 +1075,6 @@
           <w:kern w:val="0"/>
           <w:sz w:val="21"/>
           <w:szCs w:val="21"/>
-          <w:lang w:val="es-AR"/>
           <w14:ligatures w14:val="none"/>
         </w:rPr>
         <w:t>(</w:t>
@@ -1095,7 +1086,6 @@
           <w:kern w:val="0"/>
           <w:sz w:val="21"/>
           <w:szCs w:val="21"/>
-          <w:lang w:val="es-AR"/>
           <w14:ligatures w14:val="none"/>
         </w:rPr>
         <w:t>"H"</w:t>
@@ -1107,7 +1097,6 @@
           <w:kern w:val="0"/>
           <w:sz w:val="21"/>
           <w:szCs w:val="21"/>
-          <w:lang w:val="es-AR"/>
           <w14:ligatures w14:val="none"/>
         </w:rPr>
         <w:t>));</w:t>
@@ -1120,9 +1109,6 @@
         </w:rPr>
       </w:pPr>
       <w:r>
-        <w:rPr>
-          <w:lang w:val="es-AR"/>
-        </w:rPr>
         <w:t xml:space="preserve"> </w:t>
       </w:r>
       <w:r>
@@ -9060,7 +9046,6 @@
           <w:kern w:val="0"/>
           <w:sz w:val="21"/>
           <w:szCs w:val="21"/>
-          <w:lang w:val="es-AR"/>
           <w14:ligatures w14:val="none"/>
         </w:rPr>
       </w:pPr>
@@ -9073,7 +9058,6 @@
           <w:kern w:val="0"/>
           <w:sz w:val="21"/>
           <w:szCs w:val="21"/>
-          <w:lang w:val="es-AR"/>
           <w14:ligatures w14:val="none"/>
         </w:rPr>
         <w:t>let</w:t>
@@ -9085,7 +9069,6 @@
           <w:kern w:val="0"/>
           <w:sz w:val="21"/>
           <w:szCs w:val="21"/>
-          <w:lang w:val="es-AR"/>
           <w14:ligatures w14:val="none"/>
         </w:rPr>
         <w:t xml:space="preserve"> </w:t>
@@ -9097,7 +9080,6 @@
           <w:kern w:val="0"/>
           <w:sz w:val="21"/>
           <w:szCs w:val="21"/>
-          <w:lang w:val="es-AR"/>
           <w14:ligatures w14:val="none"/>
         </w:rPr>
         <w:t>sumar</w:t>
@@ -9109,7 +9091,6 @@
           <w:kern w:val="0"/>
           <w:sz w:val="21"/>
           <w:szCs w:val="21"/>
-          <w:lang w:val="es-AR"/>
           <w14:ligatures w14:val="none"/>
         </w:rPr>
         <w:t xml:space="preserve"> </w:t>
@@ -9121,7 +9102,6 @@
           <w:kern w:val="0"/>
           <w:sz w:val="21"/>
           <w:szCs w:val="21"/>
-          <w:lang w:val="es-AR"/>
           <w14:ligatures w14:val="none"/>
         </w:rPr>
         <w:t>=</w:t>
@@ -9133,7 +9113,6 @@
           <w:kern w:val="0"/>
           <w:sz w:val="21"/>
           <w:szCs w:val="21"/>
-          <w:lang w:val="es-AR"/>
           <w14:ligatures w14:val="none"/>
         </w:rPr>
         <w:t xml:space="preserve"> (</w:t>
@@ -9147,7 +9126,6 @@
           <w:kern w:val="0"/>
           <w:sz w:val="21"/>
           <w:szCs w:val="21"/>
-          <w:lang w:val="es-AR"/>
           <w14:ligatures w14:val="none"/>
         </w:rPr>
         <w:t>num</w:t>
@@ -9162,7 +9140,6 @@
           <w:kern w:val="0"/>
           <w:sz w:val="21"/>
           <w:szCs w:val="21"/>
-          <w:lang w:val="es-AR"/>
           <w14:ligatures w14:val="none"/>
         </w:rPr>
         <w:t>1</w:t>
@@ -9174,7 +9151,6 @@
           <w:kern w:val="0"/>
           <w:sz w:val="21"/>
           <w:szCs w:val="21"/>
-          <w:lang w:val="es-AR"/>
           <w14:ligatures w14:val="none"/>
         </w:rPr>
         <w:t>,</w:t>
@@ -9188,7 +9164,6 @@
           <w:kern w:val="0"/>
           <w:sz w:val="21"/>
           <w:szCs w:val="21"/>
-          <w:lang w:val="es-AR"/>
           <w14:ligatures w14:val="none"/>
         </w:rPr>
         <w:t>num</w:t>
@@ -9203,7 +9178,6 @@
           <w:kern w:val="0"/>
           <w:sz w:val="21"/>
           <w:szCs w:val="21"/>
-          <w:lang w:val="es-AR"/>
           <w14:ligatures w14:val="none"/>
         </w:rPr>
         <w:t>2</w:t>
@@ -9215,7 +9189,6 @@
           <w:kern w:val="0"/>
           <w:sz w:val="21"/>
           <w:szCs w:val="21"/>
-          <w:lang w:val="es-AR"/>
           <w14:ligatures w14:val="none"/>
         </w:rPr>
         <w:t xml:space="preserve">) </w:t>
@@ -9229,7 +9202,6 @@
           <w:kern w:val="0"/>
           <w:sz w:val="21"/>
           <w:szCs w:val="21"/>
-          <w:lang w:val="es-AR"/>
           <w14:ligatures w14:val="none"/>
         </w:rPr>
         <w:t>=&gt;</w:t>
@@ -9241,7 +9213,6 @@
           <w:kern w:val="0"/>
           <w:sz w:val="21"/>
           <w:szCs w:val="21"/>
-          <w:lang w:val="es-AR"/>
           <w14:ligatures w14:val="none"/>
         </w:rPr>
         <w:t xml:space="preserve"> </w:t>
@@ -9253,7 +9224,6 @@
           <w:kern w:val="0"/>
           <w:sz w:val="21"/>
           <w:szCs w:val="21"/>
-          <w:lang w:val="es-AR"/>
           <w14:ligatures w14:val="none"/>
         </w:rPr>
         <w:t>num1</w:t>
@@ -9265,7 +9235,6 @@
           <w:kern w:val="0"/>
           <w:sz w:val="21"/>
           <w:szCs w:val="21"/>
-          <w:lang w:val="es-AR"/>
           <w14:ligatures w14:val="none"/>
         </w:rPr>
         <w:t>+</w:t>
@@ -9277,7 +9246,6 @@
           <w:kern w:val="0"/>
           <w:sz w:val="21"/>
           <w:szCs w:val="21"/>
-          <w:lang w:val="es-AR"/>
           <w14:ligatures w14:val="none"/>
         </w:rPr>
         <w:t>num2</w:t>
@@ -9289,7 +9257,6 @@
           <w:kern w:val="0"/>
           <w:sz w:val="21"/>
           <w:szCs w:val="21"/>
-          <w:lang w:val="es-AR"/>
           <w14:ligatures w14:val="none"/>
         </w:rPr>
         <w:t>;</w:t>
@@ -14814,7 +14781,6 @@
           <w:kern w:val="0"/>
           <w:sz w:val="18"/>
           <w:szCs w:val="18"/>
-          <w:lang w:val="es-AR"/>
           <w14:ligatures w14:val="none"/>
         </w:rPr>
       </w:pPr>
@@ -14836,7 +14802,6 @@
           <w:kern w:val="0"/>
           <w:sz w:val="18"/>
           <w:szCs w:val="18"/>
-          <w:lang w:val="es-AR"/>
           <w14:ligatures w14:val="none"/>
         </w:rPr>
         <w:t>}</w:t>
@@ -15087,7 +15052,6 @@
           <w:kern w:val="0"/>
           <w:sz w:val="18"/>
           <w:szCs w:val="18"/>
-          <w:lang w:val="es-AR"/>
           <w14:ligatures w14:val="none"/>
         </w:rPr>
       </w:pPr>
@@ -15110,7 +15074,6 @@
           <w:kern w:val="0"/>
           <w:sz w:val="18"/>
           <w:szCs w:val="18"/>
-          <w:lang w:val="es-AR"/>
           <w14:ligatures w14:val="none"/>
         </w:rPr>
         <w:t>//return Object.getPrototypeOf(this</w:t>
@@ -15123,7 +15086,6 @@
           <w:kern w:val="0"/>
           <w:sz w:val="18"/>
           <w:szCs w:val="18"/>
-          <w:lang w:val="es-AR"/>
           <w14:ligatures w14:val="none"/>
         </w:rPr>
         <w:t>).saludar</w:t>
@@ -15136,7 +15098,6 @@
           <w:kern w:val="0"/>
           <w:sz w:val="18"/>
           <w:szCs w:val="18"/>
-          <w:lang w:val="es-AR"/>
           <w14:ligatures w14:val="none"/>
         </w:rPr>
         <w:t>(this) + "Saludos!!!";</w:t>
@@ -15163,7 +15124,6 @@
           <w:kern w:val="0"/>
           <w:sz w:val="18"/>
           <w:szCs w:val="18"/>
-          <w:lang w:val="es-AR"/>
           <w14:ligatures w14:val="none"/>
         </w:rPr>
         <w:t xml:space="preserve">        </w:t>
@@ -30186,6 +30146,7 @@
           <w:kern w:val="0"/>
           <w:sz w:val="21"/>
           <w:szCs w:val="21"/>
+          <w:lang w:val="es-AR"/>
           <w14:ligatures w14:val="none"/>
         </w:rPr>
       </w:pPr>
@@ -30207,6 +30168,7 @@
           <w:kern w:val="0"/>
           <w:sz w:val="21"/>
           <w:szCs w:val="21"/>
+          <w:lang w:val="es-AR"/>
           <w14:ligatures w14:val="none"/>
         </w:rPr>
         <w:t>console</w:t>
@@ -30218,6 +30180,7 @@
           <w:kern w:val="0"/>
           <w:sz w:val="21"/>
           <w:szCs w:val="21"/>
+          <w:lang w:val="es-AR"/>
           <w14:ligatures w14:val="none"/>
         </w:rPr>
         <w:t>.</w:t>
@@ -30229,6 +30192,7 @@
           <w:kern w:val="0"/>
           <w:sz w:val="21"/>
           <w:szCs w:val="21"/>
+          <w:lang w:val="es-AR"/>
           <w14:ligatures w14:val="none"/>
         </w:rPr>
         <w:t>log</w:t>
@@ -30240,6 +30204,7 @@
           <w:kern w:val="0"/>
           <w:sz w:val="21"/>
           <w:szCs w:val="21"/>
+          <w:lang w:val="es-AR"/>
           <w14:ligatures w14:val="none"/>
         </w:rPr>
         <w:t>(</w:t>
@@ -30251,44 +30216,46 @@
           <w:kern w:val="0"/>
           <w:sz w:val="21"/>
           <w:szCs w:val="21"/>
+          <w:lang w:val="es-AR"/>
           <w14:ligatures w14:val="none"/>
         </w:rPr>
         <w:t>i</w:t>
       </w:r>
-      <w:proofErr w:type="gramStart"/>
-      <w:r>
-        <w:rPr>
-          <w:rFonts w:ascii="Consolas" w:eastAsia="Times New Roman" w:hAnsi="Consolas" w:cs="Times New Roman"/>
-          <w:color w:val="DDDDDD"/>
-          <w:kern w:val="0"/>
-          <w:sz w:val="21"/>
-          <w:szCs w:val="21"/>
+      <w:r>
+        <w:rPr>
+          <w:rFonts w:ascii="Consolas" w:eastAsia="Times New Roman" w:hAnsi="Consolas" w:cs="Times New Roman"/>
+          <w:color w:val="DDDDDD"/>
+          <w:kern w:val="0"/>
+          <w:sz w:val="21"/>
+          <w:szCs w:val="21"/>
+          <w:lang w:val="es-AR"/>
           <w14:ligatures w14:val="none"/>
         </w:rPr>
         <w:t>);</w:t>
       </w:r>
-      <w:proofErr w:type="gramEnd"/>
-    </w:p>
-    <w:p>
-      <w:pPr>
-        <w:shd w:val="clear" w:color="auto" w:fill="1F1F1F"/>
-        <w:spacing w:after="0" w:line="285" w:lineRule="atLeast"/>
-        <w:rPr>
-          <w:rFonts w:ascii="Consolas" w:eastAsia="Times New Roman" w:hAnsi="Consolas" w:cs="Times New Roman"/>
-          <w:color w:val="DDDDDD"/>
-          <w:kern w:val="0"/>
-          <w:sz w:val="21"/>
-          <w:szCs w:val="21"/>
-          <w14:ligatures w14:val="none"/>
-        </w:rPr>
-      </w:pPr>
-      <w:r>
-        <w:rPr>
-          <w:rFonts w:ascii="Consolas" w:eastAsia="Times New Roman" w:hAnsi="Consolas" w:cs="Times New Roman"/>
-          <w:color w:val="DDDDDD"/>
-          <w:kern w:val="0"/>
-          <w:sz w:val="21"/>
-          <w:szCs w:val="21"/>
+    </w:p>
+    <w:p>
+      <w:pPr>
+        <w:shd w:val="clear" w:color="auto" w:fill="1F1F1F"/>
+        <w:spacing w:after="0" w:line="285" w:lineRule="atLeast"/>
+        <w:rPr>
+          <w:rFonts w:ascii="Consolas" w:eastAsia="Times New Roman" w:hAnsi="Consolas" w:cs="Times New Roman"/>
+          <w:color w:val="DDDDDD"/>
+          <w:kern w:val="0"/>
+          <w:sz w:val="21"/>
+          <w:szCs w:val="21"/>
+          <w:lang w:val="es-AR"/>
+          <w14:ligatures w14:val="none"/>
+        </w:rPr>
+      </w:pPr>
+      <w:r>
+        <w:rPr>
+          <w:rFonts w:ascii="Consolas" w:eastAsia="Times New Roman" w:hAnsi="Consolas" w:cs="Times New Roman"/>
+          <w:color w:val="DDDDDD"/>
+          <w:kern w:val="0"/>
+          <w:sz w:val="21"/>
+          <w:szCs w:val="21"/>
+          <w:lang w:val="es-AR"/>
           <w14:ligatures w14:val="none"/>
         </w:rPr>
         <w:t>}</w:t>
@@ -30297,8 +30264,14 @@
     <w:p>
       <w:pPr>
         <w:pStyle w:val="Heading1"/>
-      </w:pPr>
-      <w:r>
+        <w:rPr>
+          <w:lang w:val="es-AR"/>
+        </w:rPr>
+      </w:pPr>
+      <w:r>
+        <w:rPr>
+          <w:lang w:val="es-AR"/>
+        </w:rPr>
         <w:t>Clases</w:t>
       </w:r>
     </w:p>
@@ -31354,31 +31327,7 @@
           <w:lang w:val="es-AR"/>
           <w14:ligatures w14:val="none"/>
         </w:rPr>
-        <w:t xml:space="preserve"> </w:t>
-      </w:r>
-      <w:r>
-        <w:rPr>
-          <w:rFonts w:ascii="Consolas" w:eastAsia="Times New Roman" w:hAnsi="Consolas" w:cs="Times New Roman"/>
-          <w:color w:val="DDDDDD"/>
-          <w:kern w:val="0"/>
-          <w:sz w:val="21"/>
-          <w:szCs w:val="21"/>
-          <w:lang w:val="es-AR"/>
-          <w14:ligatures w14:val="none"/>
-        </w:rPr>
-        <w:t xml:space="preserve">= </w:t>
-      </w:r>
-      <w:r>
-        <w:rPr>
-          <w:rFonts w:ascii="Consolas" w:eastAsia="Times New Roman" w:hAnsi="Consolas" w:cs="Times New Roman"/>
-          <w:color w:val="DDDDDD"/>
-          <w:kern w:val="0"/>
-          <w:sz w:val="21"/>
-          <w:szCs w:val="21"/>
-          <w:lang w:val="es-AR"/>
-          <w14:ligatures w14:val="none"/>
-        </w:rPr>
-        <w:t>{</w:t>
+        <w:t xml:space="preserve"> = {</w:t>
       </w:r>
     </w:p>
     <w:p>
@@ -32872,6 +32821,7 @@
           <w:kern w:val="0"/>
           <w:sz w:val="21"/>
           <w:szCs w:val="21"/>
+          <w:lang w:val="es-AR"/>
           <w14:ligatures w14:val="none"/>
         </w:rPr>
       </w:pPr>
@@ -32883,6 +32833,7 @@
           <w:kern w:val="0"/>
           <w:sz w:val="21"/>
           <w:szCs w:val="21"/>
+          <w:lang w:val="es-AR"/>
           <w14:ligatures w14:val="none"/>
         </w:rPr>
         <w:t>objeto</w:t>
@@ -32894,6 +32845,7 @@
           <w:kern w:val="0"/>
           <w:sz w:val="21"/>
           <w:szCs w:val="21"/>
+          <w:lang w:val="es-AR"/>
           <w14:ligatures w14:val="none"/>
         </w:rPr>
         <w:t>.</w:t>
@@ -32905,6 +32857,7 @@
           <w:kern w:val="0"/>
           <w:sz w:val="21"/>
           <w:szCs w:val="21"/>
+          <w:lang w:val="es-AR"/>
           <w14:ligatures w14:val="none"/>
         </w:rPr>
         <w:t>saludar</w:t>
@@ -32917,6 +32870,7 @@
           <w:kern w:val="0"/>
           <w:sz w:val="21"/>
           <w:szCs w:val="21"/>
+          <w:lang w:val="es-AR"/>
           <w14:ligatures w14:val="none"/>
         </w:rPr>
         <w:t>();</w:t>
@@ -32932,6 +32886,7 @@
           <w:kern w:val="0"/>
           <w:sz w:val="21"/>
           <w:szCs w:val="21"/>
+          <w:lang w:val="es-AR"/>
           <w14:ligatures w14:val="none"/>
         </w:rPr>
       </w:pPr>
@@ -34876,6 +34831,7 @@
           <w:kern w:val="0"/>
           <w:sz w:val="21"/>
           <w:szCs w:val="21"/>
+          <w:lang w:val="es-AR"/>
           <w14:ligatures w14:val="none"/>
         </w:rPr>
       </w:pPr>
@@ -34898,6 +34854,7 @@
           <w:kern w:val="0"/>
           <w:sz w:val="21"/>
           <w:szCs w:val="21"/>
+          <w:lang w:val="es-AR"/>
           <w14:ligatures w14:val="none"/>
         </w:rPr>
         <w:t xml:space="preserve">}   </w:t>
@@ -34913,30 +34870,33 @@
           <w:kern w:val="0"/>
           <w:sz w:val="21"/>
           <w:szCs w:val="21"/>
-          <w14:ligatures w14:val="none"/>
-        </w:rPr>
-      </w:pPr>
-    </w:p>
-    <w:p>
-      <w:pPr>
-        <w:shd w:val="clear" w:color="auto" w:fill="1F1F1F"/>
-        <w:spacing w:after="0" w:line="285" w:lineRule="atLeast"/>
-        <w:rPr>
-          <w:rFonts w:ascii="Consolas" w:eastAsia="Times New Roman" w:hAnsi="Consolas" w:cs="Times New Roman"/>
-          <w:color w:val="DDDDDD"/>
-          <w:kern w:val="0"/>
-          <w:sz w:val="21"/>
-          <w:szCs w:val="21"/>
-          <w14:ligatures w14:val="none"/>
-        </w:rPr>
-      </w:pPr>
-      <w:r>
-        <w:rPr>
-          <w:rFonts w:ascii="Consolas" w:eastAsia="Times New Roman" w:hAnsi="Consolas" w:cs="Times New Roman"/>
-          <w:color w:val="DDDDDD"/>
-          <w:kern w:val="0"/>
-          <w:sz w:val="21"/>
-          <w:szCs w:val="21"/>
+          <w:lang w:val="es-AR"/>
+          <w14:ligatures w14:val="none"/>
+        </w:rPr>
+      </w:pPr>
+    </w:p>
+    <w:p>
+      <w:pPr>
+        <w:shd w:val="clear" w:color="auto" w:fill="1F1F1F"/>
+        <w:spacing w:after="0" w:line="285" w:lineRule="atLeast"/>
+        <w:rPr>
+          <w:rFonts w:ascii="Consolas" w:eastAsia="Times New Roman" w:hAnsi="Consolas" w:cs="Times New Roman"/>
+          <w:color w:val="DDDDDD"/>
+          <w:kern w:val="0"/>
+          <w:sz w:val="21"/>
+          <w:szCs w:val="21"/>
+          <w:lang w:val="es-AR"/>
+          <w14:ligatures w14:val="none"/>
+        </w:rPr>
+      </w:pPr>
+      <w:r>
+        <w:rPr>
+          <w:rFonts w:ascii="Consolas" w:eastAsia="Times New Roman" w:hAnsi="Consolas" w:cs="Times New Roman"/>
+          <w:color w:val="DDDDDD"/>
+          <w:kern w:val="0"/>
+          <w:sz w:val="21"/>
+          <w:szCs w:val="21"/>
+          <w:lang w:val="es-AR"/>
           <w14:ligatures w14:val="none"/>
         </w:rPr>
         <w:t xml:space="preserve">    </w:t>
@@ -34948,6 +34908,7 @@
           <w:kern w:val="0"/>
           <w:sz w:val="21"/>
           <w:szCs w:val="21"/>
+          <w:lang w:val="es-AR"/>
           <w14:ligatures w14:val="none"/>
         </w:rPr>
         <w:t>static</w:t>
@@ -34959,6 +34920,7 @@
           <w:kern w:val="0"/>
           <w:sz w:val="21"/>
           <w:szCs w:val="21"/>
+          <w:lang w:val="es-AR"/>
           <w14:ligatures w14:val="none"/>
         </w:rPr>
         <w:t xml:space="preserve"> </w:t>
@@ -34970,6 +34932,7 @@
           <w:kern w:val="0"/>
           <w:sz w:val="21"/>
           <w:szCs w:val="21"/>
+          <w:lang w:val="es-AR"/>
           <w14:ligatures w14:val="none"/>
         </w:rPr>
         <w:t>crear</w:t>
@@ -34981,6 +34944,7 @@
           <w:kern w:val="0"/>
           <w:sz w:val="21"/>
           <w:szCs w:val="21"/>
+          <w:lang w:val="es-AR"/>
           <w14:ligatures w14:val="none"/>
         </w:rPr>
         <w:t>(</w:t>
@@ -34994,6 +34958,7 @@
           <w:kern w:val="0"/>
           <w:sz w:val="21"/>
           <w:szCs w:val="21"/>
+          <w:lang w:val="es-AR"/>
           <w14:ligatures w14:val="none"/>
         </w:rPr>
         <w:t>nombre</w:t>
@@ -35006,6 +34971,7 @@
           <w:kern w:val="0"/>
           <w:sz w:val="21"/>
           <w:szCs w:val="21"/>
+          <w:lang w:val="es-AR"/>
           <w14:ligatures w14:val="none"/>
         </w:rPr>
         <w:t>){</w:t>
@@ -35022,16 +34988,18 @@
           <w:kern w:val="0"/>
           <w:sz w:val="21"/>
           <w:szCs w:val="21"/>
-          <w14:ligatures w14:val="none"/>
-        </w:rPr>
-      </w:pPr>
-      <w:r>
-        <w:rPr>
-          <w:rFonts w:ascii="Consolas" w:eastAsia="Times New Roman" w:hAnsi="Consolas" w:cs="Times New Roman"/>
-          <w:color w:val="DDDDDD"/>
-          <w:kern w:val="0"/>
-          <w:sz w:val="21"/>
-          <w:szCs w:val="21"/>
+          <w:lang w:val="es-AR"/>
+          <w14:ligatures w14:val="none"/>
+        </w:rPr>
+      </w:pPr>
+      <w:r>
+        <w:rPr>
+          <w:rFonts w:ascii="Consolas" w:eastAsia="Times New Roman" w:hAnsi="Consolas" w:cs="Times New Roman"/>
+          <w:color w:val="DDDDDD"/>
+          <w:kern w:val="0"/>
+          <w:sz w:val="21"/>
+          <w:szCs w:val="21"/>
+          <w:lang w:val="es-AR"/>
           <w14:ligatures w14:val="none"/>
         </w:rPr>
         <w:t xml:space="preserve">        </w:t>
@@ -35043,6 +35011,7 @@
           <w:kern w:val="0"/>
           <w:sz w:val="21"/>
           <w:szCs w:val="21"/>
+          <w:lang w:val="es-AR"/>
           <w14:ligatures w14:val="none"/>
         </w:rPr>
         <w:t>return</w:t>
@@ -35054,6 +35023,7 @@
           <w:kern w:val="0"/>
           <w:sz w:val="21"/>
           <w:szCs w:val="21"/>
+          <w:lang w:val="es-AR"/>
           <w14:ligatures w14:val="none"/>
         </w:rPr>
         <w:t xml:space="preserve"> </w:t>
@@ -35065,6 +35035,7 @@
           <w:kern w:val="0"/>
           <w:sz w:val="21"/>
           <w:szCs w:val="21"/>
+          <w:lang w:val="es-AR"/>
           <w14:ligatures w14:val="none"/>
         </w:rPr>
         <w:t>new</w:t>
@@ -35076,6 +35047,7 @@
           <w:kern w:val="0"/>
           <w:sz w:val="21"/>
           <w:szCs w:val="21"/>
+          <w:lang w:val="es-AR"/>
           <w14:ligatures w14:val="none"/>
         </w:rPr>
         <w:t xml:space="preserve"> </w:t>
@@ -35087,6 +35059,7 @@
           <w:kern w:val="0"/>
           <w:sz w:val="21"/>
           <w:szCs w:val="21"/>
+          <w:lang w:val="es-AR"/>
           <w14:ligatures w14:val="none"/>
         </w:rPr>
         <w:t>Persona</w:t>
@@ -35098,6 +35071,7 @@
           <w:kern w:val="0"/>
           <w:sz w:val="21"/>
           <w:szCs w:val="21"/>
+          <w:lang w:val="es-AR"/>
           <w14:ligatures w14:val="none"/>
         </w:rPr>
         <w:t>(</w:t>
@@ -35109,44 +35083,46 @@
           <w:kern w:val="0"/>
           <w:sz w:val="21"/>
           <w:szCs w:val="21"/>
+          <w:lang w:val="es-AR"/>
           <w14:ligatures w14:val="none"/>
         </w:rPr>
         <w:t>nombre</w:t>
       </w:r>
-      <w:proofErr w:type="gramStart"/>
-      <w:r>
-        <w:rPr>
-          <w:rFonts w:ascii="Consolas" w:eastAsia="Times New Roman" w:hAnsi="Consolas" w:cs="Times New Roman"/>
-          <w:color w:val="DDDDDD"/>
-          <w:kern w:val="0"/>
-          <w:sz w:val="21"/>
-          <w:szCs w:val="21"/>
+      <w:r>
+        <w:rPr>
+          <w:rFonts w:ascii="Consolas" w:eastAsia="Times New Roman" w:hAnsi="Consolas" w:cs="Times New Roman"/>
+          <w:color w:val="DDDDDD"/>
+          <w:kern w:val="0"/>
+          <w:sz w:val="21"/>
+          <w:szCs w:val="21"/>
+          <w:lang w:val="es-AR"/>
           <w14:ligatures w14:val="none"/>
         </w:rPr>
         <w:t>);</w:t>
       </w:r>
-      <w:proofErr w:type="gramEnd"/>
-    </w:p>
-    <w:p>
-      <w:pPr>
-        <w:shd w:val="clear" w:color="auto" w:fill="1F1F1F"/>
-        <w:spacing w:after="0" w:line="285" w:lineRule="atLeast"/>
-        <w:rPr>
-          <w:rFonts w:ascii="Consolas" w:eastAsia="Times New Roman" w:hAnsi="Consolas" w:cs="Times New Roman"/>
-          <w:color w:val="DDDDDD"/>
-          <w:kern w:val="0"/>
-          <w:sz w:val="21"/>
-          <w:szCs w:val="21"/>
-          <w14:ligatures w14:val="none"/>
-        </w:rPr>
-      </w:pPr>
-      <w:r>
-        <w:rPr>
-          <w:rFonts w:ascii="Consolas" w:eastAsia="Times New Roman" w:hAnsi="Consolas" w:cs="Times New Roman"/>
-          <w:color w:val="DDDDDD"/>
-          <w:kern w:val="0"/>
-          <w:sz w:val="21"/>
-          <w:szCs w:val="21"/>
+    </w:p>
+    <w:p>
+      <w:pPr>
+        <w:shd w:val="clear" w:color="auto" w:fill="1F1F1F"/>
+        <w:spacing w:after="0" w:line="285" w:lineRule="atLeast"/>
+        <w:rPr>
+          <w:rFonts w:ascii="Consolas" w:eastAsia="Times New Roman" w:hAnsi="Consolas" w:cs="Times New Roman"/>
+          <w:color w:val="DDDDDD"/>
+          <w:kern w:val="0"/>
+          <w:sz w:val="21"/>
+          <w:szCs w:val="21"/>
+          <w:lang w:val="es-AR"/>
+          <w14:ligatures w14:val="none"/>
+        </w:rPr>
+      </w:pPr>
+      <w:r>
+        <w:rPr>
+          <w:rFonts w:ascii="Consolas" w:eastAsia="Times New Roman" w:hAnsi="Consolas" w:cs="Times New Roman"/>
+          <w:color w:val="DDDDDD"/>
+          <w:kern w:val="0"/>
+          <w:sz w:val="21"/>
+          <w:szCs w:val="21"/>
+          <w:lang w:val="es-AR"/>
           <w14:ligatures w14:val="none"/>
         </w:rPr>
         <w:t>    }</w:t>
@@ -35162,16 +35138,18 @@
           <w:kern w:val="0"/>
           <w:sz w:val="21"/>
           <w:szCs w:val="21"/>
-          <w14:ligatures w14:val="none"/>
-        </w:rPr>
-      </w:pPr>
-      <w:r>
-        <w:rPr>
-          <w:rFonts w:ascii="Consolas" w:eastAsia="Times New Roman" w:hAnsi="Consolas" w:cs="Times New Roman"/>
-          <w:color w:val="DDDDDD"/>
-          <w:kern w:val="0"/>
-          <w:sz w:val="21"/>
-          <w:szCs w:val="21"/>
+          <w:lang w:val="es-AR"/>
+          <w14:ligatures w14:val="none"/>
+        </w:rPr>
+      </w:pPr>
+      <w:r>
+        <w:rPr>
+          <w:rFonts w:ascii="Consolas" w:eastAsia="Times New Roman" w:hAnsi="Consolas" w:cs="Times New Roman"/>
+          <w:color w:val="DDDDDD"/>
+          <w:kern w:val="0"/>
+          <w:sz w:val="21"/>
+          <w:szCs w:val="21"/>
+          <w:lang w:val="es-AR"/>
           <w14:ligatures w14:val="none"/>
         </w:rPr>
         <w:t>}</w:t>
@@ -35187,20 +35165,22 @@
           <w:kern w:val="0"/>
           <w:sz w:val="21"/>
           <w:szCs w:val="21"/>
-          <w14:ligatures w14:val="none"/>
-        </w:rPr>
-      </w:pPr>
-    </w:p>
-    <w:p>
-      <w:pPr>
-        <w:shd w:val="clear" w:color="auto" w:fill="1F1F1F"/>
-        <w:spacing w:after="0" w:line="285" w:lineRule="atLeast"/>
-        <w:rPr>
-          <w:rFonts w:ascii="Consolas" w:eastAsia="Times New Roman" w:hAnsi="Consolas" w:cs="Times New Roman"/>
-          <w:color w:val="DDDDDD"/>
-          <w:kern w:val="0"/>
-          <w:sz w:val="21"/>
-          <w:szCs w:val="21"/>
+          <w:lang w:val="es-AR"/>
+          <w14:ligatures w14:val="none"/>
+        </w:rPr>
+      </w:pPr>
+    </w:p>
+    <w:p>
+      <w:pPr>
+        <w:shd w:val="clear" w:color="auto" w:fill="1F1F1F"/>
+        <w:spacing w:after="0" w:line="285" w:lineRule="atLeast"/>
+        <w:rPr>
+          <w:rFonts w:ascii="Consolas" w:eastAsia="Times New Roman" w:hAnsi="Consolas" w:cs="Times New Roman"/>
+          <w:color w:val="DDDDDD"/>
+          <w:kern w:val="0"/>
+          <w:sz w:val="21"/>
+          <w:szCs w:val="21"/>
+          <w:lang w:val="es-AR"/>
           <w14:ligatures w14:val="none"/>
         </w:rPr>
       </w:pPr>
@@ -35213,6 +35193,7 @@
           <w:kern w:val="0"/>
           <w:sz w:val="21"/>
           <w:szCs w:val="21"/>
+          <w:lang w:val="es-AR"/>
           <w14:ligatures w14:val="none"/>
         </w:rPr>
         <w:t>let</w:t>
@@ -35224,6 +35205,7 @@
           <w:kern w:val="0"/>
           <w:sz w:val="21"/>
           <w:szCs w:val="21"/>
+          <w:lang w:val="es-AR"/>
           <w14:ligatures w14:val="none"/>
         </w:rPr>
         <w:t xml:space="preserve"> </w:t>
@@ -35235,6 +35217,7 @@
           <w:kern w:val="0"/>
           <w:sz w:val="21"/>
           <w:szCs w:val="21"/>
+          <w:lang w:val="es-AR"/>
           <w14:ligatures w14:val="none"/>
         </w:rPr>
         <w:t>yo</w:t>
@@ -35246,6 +35229,7 @@
           <w:kern w:val="0"/>
           <w:sz w:val="21"/>
           <w:szCs w:val="21"/>
+          <w:lang w:val="es-AR"/>
           <w14:ligatures w14:val="none"/>
         </w:rPr>
         <w:t xml:space="preserve"> </w:t>
@@ -35257,6 +35241,7 @@
           <w:kern w:val="0"/>
           <w:sz w:val="21"/>
           <w:szCs w:val="21"/>
+          <w:lang w:val="es-AR"/>
           <w14:ligatures w14:val="none"/>
         </w:rPr>
         <w:t>=</w:t>
@@ -35268,6 +35253,7 @@
           <w:kern w:val="0"/>
           <w:sz w:val="21"/>
           <w:szCs w:val="21"/>
+          <w:lang w:val="es-AR"/>
           <w14:ligatures w14:val="none"/>
         </w:rPr>
         <w:t xml:space="preserve"> </w:t>
@@ -35279,6 +35265,7 @@
           <w:kern w:val="0"/>
           <w:sz w:val="21"/>
           <w:szCs w:val="21"/>
+          <w:lang w:val="es-AR"/>
           <w14:ligatures w14:val="none"/>
         </w:rPr>
         <w:t>Persona</w:t>
@@ -35290,6 +35277,7 @@
           <w:kern w:val="0"/>
           <w:sz w:val="21"/>
           <w:szCs w:val="21"/>
+          <w:lang w:val="es-AR"/>
           <w14:ligatures w14:val="none"/>
         </w:rPr>
         <w:t>.</w:t>
@@ -35301,6 +35289,7 @@
           <w:kern w:val="0"/>
           <w:sz w:val="21"/>
           <w:szCs w:val="21"/>
+          <w:lang w:val="es-AR"/>
           <w14:ligatures w14:val="none"/>
         </w:rPr>
         <w:t>crear</w:t>
@@ -35312,6 +35301,7 @@
           <w:kern w:val="0"/>
           <w:sz w:val="21"/>
           <w:szCs w:val="21"/>
+          <w:lang w:val="es-AR"/>
           <w14:ligatures w14:val="none"/>
         </w:rPr>
         <w:t>(</w:t>
@@ -35323,23 +35313,23 @@
           <w:kern w:val="0"/>
           <w:sz w:val="21"/>
           <w:szCs w:val="21"/>
+          <w:lang w:val="es-AR"/>
           <w14:ligatures w14:val="none"/>
         </w:rPr>
         <w:t>"Pablito"</w:t>
       </w:r>
-      <w:proofErr w:type="gramStart"/>
-      <w:r>
-        <w:rPr>
-          <w:rFonts w:ascii="Consolas" w:eastAsia="Times New Roman" w:hAnsi="Consolas" w:cs="Times New Roman"/>
-          <w:color w:val="DDDDDD"/>
-          <w:kern w:val="0"/>
-          <w:sz w:val="21"/>
-          <w:szCs w:val="21"/>
+      <w:r>
+        <w:rPr>
+          <w:rFonts w:ascii="Consolas" w:eastAsia="Times New Roman" w:hAnsi="Consolas" w:cs="Times New Roman"/>
+          <w:color w:val="DDDDDD"/>
+          <w:kern w:val="0"/>
+          <w:sz w:val="21"/>
+          <w:szCs w:val="21"/>
+          <w:lang w:val="es-AR"/>
           <w14:ligatures w14:val="none"/>
         </w:rPr>
         <w:t>);</w:t>
       </w:r>
-      <w:proofErr w:type="gramEnd"/>
     </w:p>
     <w:p>
       <w:pPr>
@@ -35422,15 +35412,7 @@
           <w:lang w:val="es-AR"/>
           <w14:ligatures w14:val="none"/>
         </w:rPr>
-        <w:t>nombres</w:t>
-      </w:r>
-      <w:r>
-        <w:rPr>
-          <w:kern w:val="0"/>
-          <w:lang w:val="es-AR"/>
-          <w14:ligatures w14:val="none"/>
-        </w:rPr>
-        <w:t xml:space="preserve"> se pueden definir a traves de una variable</w:t>
+        <w:t>nombres se pueden definir a traves de una variable</w:t>
       </w:r>
     </w:p>
     <w:p>
@@ -39098,6 +39080,7 @@
           <w:kern w:val="0"/>
           <w:sz w:val="21"/>
           <w:szCs w:val="21"/>
+          <w:lang w:val="es-AR"/>
           <w14:ligatures w14:val="none"/>
         </w:rPr>
       </w:pPr>
@@ -39120,6 +39103,7 @@
           <w:kern w:val="0"/>
           <w:sz w:val="21"/>
           <w:szCs w:val="21"/>
+          <w:lang w:val="es-AR"/>
           <w14:ligatures w14:val="none"/>
         </w:rPr>
         <w:t>}</w:t>
@@ -39135,16 +39119,18 @@
           <w:kern w:val="0"/>
           <w:sz w:val="21"/>
           <w:szCs w:val="21"/>
-          <w14:ligatures w14:val="none"/>
-        </w:rPr>
-      </w:pPr>
-      <w:r>
-        <w:rPr>
-          <w:rFonts w:ascii="Consolas" w:eastAsia="Times New Roman" w:hAnsi="Consolas" w:cs="Times New Roman"/>
-          <w:color w:val="DDDDDD"/>
-          <w:kern w:val="0"/>
-          <w:sz w:val="21"/>
-          <w:szCs w:val="21"/>
+          <w:lang w:val="es-AR"/>
+          <w14:ligatures w14:val="none"/>
+        </w:rPr>
+      </w:pPr>
+      <w:r>
+        <w:rPr>
+          <w:rFonts w:ascii="Consolas" w:eastAsia="Times New Roman" w:hAnsi="Consolas" w:cs="Times New Roman"/>
+          <w:color w:val="DDDDDD"/>
+          <w:kern w:val="0"/>
+          <w:sz w:val="21"/>
+          <w:szCs w:val="21"/>
+          <w:lang w:val="es-AR"/>
           <w14:ligatures w14:val="none"/>
         </w:rPr>
         <w:t>   </w:t>
@@ -39160,19 +39146,1398 @@
           <w:kern w:val="0"/>
           <w:sz w:val="21"/>
           <w:szCs w:val="21"/>
-          <w14:ligatures w14:val="none"/>
-        </w:rPr>
-      </w:pPr>
-      <w:r>
-        <w:rPr>
-          <w:rFonts w:ascii="Consolas" w:eastAsia="Times New Roman" w:hAnsi="Consolas" w:cs="Times New Roman"/>
-          <w:color w:val="DDDDDD"/>
-          <w:kern w:val="0"/>
-          <w:sz w:val="21"/>
-          <w:szCs w:val="21"/>
+          <w:lang w:val="es-AR"/>
+          <w14:ligatures w14:val="none"/>
+        </w:rPr>
+      </w:pPr>
+      <w:r>
+        <w:rPr>
+          <w:rFonts w:ascii="Consolas" w:eastAsia="Times New Roman" w:hAnsi="Consolas" w:cs="Times New Roman"/>
+          <w:color w:val="DDDDDD"/>
+          <w:kern w:val="0"/>
+          <w:sz w:val="21"/>
+          <w:szCs w:val="21"/>
+          <w:lang w:val="es-AR"/>
           <w14:ligatures w14:val="none"/>
         </w:rPr>
         <w:t>}</w:t>
+      </w:r>
+    </w:p>
+    <w:p>
+      <w:pPr>
+        <w:pStyle w:val="Heading1"/>
+        <w:rPr>
+          <w:lang w:val="es-AR"/>
+        </w:rPr>
+      </w:pPr>
+      <w:r>
+        <w:rPr>
+          <w:lang w:val="es-AR"/>
+        </w:rPr>
+        <w:t>Promesas</w:t>
+      </w:r>
+    </w:p>
+    <w:p>
+      <w:pPr>
+        <w:shd w:val="clear" w:color="auto" w:fill="1F1F1F"/>
+        <w:spacing w:after="0" w:line="285" w:lineRule="atLeast"/>
+        <w:rPr>
+          <w:rFonts w:ascii="Consolas" w:eastAsia="Times New Roman" w:hAnsi="Consolas" w:cs="Times New Roman"/>
+          <w:color w:val="DDDDDD"/>
+          <w:kern w:val="0"/>
+          <w:sz w:val="21"/>
+          <w:szCs w:val="21"/>
+          <w14:ligatures w14:val="none"/>
+        </w:rPr>
+      </w:pPr>
+      <w:r>
+        <w:rPr>
+          <w:rFonts w:ascii="Consolas" w:eastAsia="Times New Roman" w:hAnsi="Consolas" w:cs="Times New Roman"/>
+          <w:i/>
+          <w:iCs/>
+          <w:color w:val="66D9EF"/>
+          <w:kern w:val="0"/>
+          <w:sz w:val="21"/>
+          <w:szCs w:val="21"/>
+          <w14:ligatures w14:val="none"/>
+        </w:rPr>
+        <w:t>function</w:t>
+      </w:r>
+      <w:r>
+        <w:rPr>
+          <w:rFonts w:ascii="Consolas" w:eastAsia="Times New Roman" w:hAnsi="Consolas" w:cs="Times New Roman"/>
+          <w:color w:val="DDDDDD"/>
+          <w:kern w:val="0"/>
+          <w:sz w:val="21"/>
+          <w:szCs w:val="21"/>
+          <w14:ligatures w14:val="none"/>
+        </w:rPr>
+        <w:t xml:space="preserve"> </w:t>
+      </w:r>
+      <w:proofErr w:type="gramStart"/>
+      <w:r>
+        <w:rPr>
+          <w:rFonts w:ascii="Consolas" w:eastAsia="Times New Roman" w:hAnsi="Consolas" w:cs="Times New Roman"/>
+          <w:color w:val="A6E22E"/>
+          <w:kern w:val="0"/>
+          <w:sz w:val="21"/>
+          <w:szCs w:val="21"/>
+          <w14:ligatures w14:val="none"/>
+        </w:rPr>
+        <w:t>tareaAsincrona</w:t>
+      </w:r>
+      <w:r>
+        <w:rPr>
+          <w:rFonts w:ascii="Consolas" w:eastAsia="Times New Roman" w:hAnsi="Consolas" w:cs="Times New Roman"/>
+          <w:color w:val="DDDDDD"/>
+          <w:kern w:val="0"/>
+          <w:sz w:val="21"/>
+          <w:szCs w:val="21"/>
+          <w14:ligatures w14:val="none"/>
+        </w:rPr>
+        <w:t>(</w:t>
+      </w:r>
+      <w:proofErr w:type="gramEnd"/>
+      <w:r>
+        <w:rPr>
+          <w:rFonts w:ascii="Consolas" w:eastAsia="Times New Roman" w:hAnsi="Consolas" w:cs="Times New Roman"/>
+          <w:color w:val="DDDDDD"/>
+          <w:kern w:val="0"/>
+          <w:sz w:val="21"/>
+          <w:szCs w:val="21"/>
+          <w14:ligatures w14:val="none"/>
+        </w:rPr>
+        <w:t>){</w:t>
+      </w:r>
+    </w:p>
+    <w:p>
+      <w:pPr>
+        <w:shd w:val="clear" w:color="auto" w:fill="1F1F1F"/>
+        <w:spacing w:after="0" w:line="285" w:lineRule="atLeast"/>
+        <w:rPr>
+          <w:rFonts w:ascii="Consolas" w:eastAsia="Times New Roman" w:hAnsi="Consolas" w:cs="Times New Roman"/>
+          <w:color w:val="DDDDDD"/>
+          <w:kern w:val="0"/>
+          <w:sz w:val="21"/>
+          <w:szCs w:val="21"/>
+          <w14:ligatures w14:val="none"/>
+        </w:rPr>
+      </w:pPr>
+      <w:r>
+        <w:rPr>
+          <w:rFonts w:ascii="Consolas" w:eastAsia="Times New Roman" w:hAnsi="Consolas" w:cs="Times New Roman"/>
+          <w:color w:val="DDDDDD"/>
+          <w:kern w:val="0"/>
+          <w:sz w:val="21"/>
+          <w:szCs w:val="21"/>
+          <w14:ligatures w14:val="none"/>
+        </w:rPr>
+        <w:t xml:space="preserve">    </w:t>
+      </w:r>
+    </w:p>
+    <w:p>
+      <w:pPr>
+        <w:shd w:val="clear" w:color="auto" w:fill="1F1F1F"/>
+        <w:spacing w:after="0" w:line="285" w:lineRule="atLeast"/>
+        <w:rPr>
+          <w:rFonts w:ascii="Consolas" w:eastAsia="Times New Roman" w:hAnsi="Consolas" w:cs="Times New Roman"/>
+          <w:color w:val="DDDDDD"/>
+          <w:kern w:val="0"/>
+          <w:sz w:val="21"/>
+          <w:szCs w:val="21"/>
+          <w14:ligatures w14:val="none"/>
+        </w:rPr>
+      </w:pPr>
+      <w:r>
+        <w:rPr>
+          <w:rFonts w:ascii="Consolas" w:eastAsia="Times New Roman" w:hAnsi="Consolas" w:cs="Times New Roman"/>
+          <w:color w:val="DDDDDD"/>
+          <w:kern w:val="0"/>
+          <w:sz w:val="21"/>
+          <w:szCs w:val="21"/>
+          <w14:ligatures w14:val="none"/>
+        </w:rPr>
+        <w:t xml:space="preserve">    </w:t>
+      </w:r>
+      <w:r>
+        <w:rPr>
+          <w:rFonts w:ascii="Consolas" w:eastAsia="Times New Roman" w:hAnsi="Consolas" w:cs="Times New Roman"/>
+          <w:i/>
+          <w:iCs/>
+          <w:color w:val="66D9EF"/>
+          <w:kern w:val="0"/>
+          <w:sz w:val="21"/>
+          <w:szCs w:val="21"/>
+          <w14:ligatures w14:val="none"/>
+        </w:rPr>
+        <w:t>let</w:t>
+      </w:r>
+      <w:r>
+        <w:rPr>
+          <w:rFonts w:ascii="Consolas" w:eastAsia="Times New Roman" w:hAnsi="Consolas" w:cs="Times New Roman"/>
+          <w:color w:val="DDDDDD"/>
+          <w:kern w:val="0"/>
+          <w:sz w:val="21"/>
+          <w:szCs w:val="21"/>
+          <w14:ligatures w14:val="none"/>
+        </w:rPr>
+        <w:t xml:space="preserve"> </w:t>
+      </w:r>
+      <w:r>
+        <w:rPr>
+          <w:rFonts w:ascii="Consolas" w:eastAsia="Times New Roman" w:hAnsi="Consolas" w:cs="Times New Roman"/>
+          <w:color w:val="F8F8F2"/>
+          <w:kern w:val="0"/>
+          <w:sz w:val="21"/>
+          <w:szCs w:val="21"/>
+          <w14:ligatures w14:val="none"/>
+        </w:rPr>
+        <w:t>promesa</w:t>
+      </w:r>
+      <w:r>
+        <w:rPr>
+          <w:rFonts w:ascii="Consolas" w:eastAsia="Times New Roman" w:hAnsi="Consolas" w:cs="Times New Roman"/>
+          <w:color w:val="DDDDDD"/>
+          <w:kern w:val="0"/>
+          <w:sz w:val="21"/>
+          <w:szCs w:val="21"/>
+          <w14:ligatures w14:val="none"/>
+        </w:rPr>
+        <w:t xml:space="preserve"> </w:t>
+      </w:r>
+      <w:r>
+        <w:rPr>
+          <w:rFonts w:ascii="Consolas" w:eastAsia="Times New Roman" w:hAnsi="Consolas" w:cs="Times New Roman"/>
+          <w:color w:val="F92672"/>
+          <w:kern w:val="0"/>
+          <w:sz w:val="21"/>
+          <w:szCs w:val="21"/>
+          <w14:ligatures w14:val="none"/>
+        </w:rPr>
+        <w:t>=</w:t>
+      </w:r>
+      <w:r>
+        <w:rPr>
+          <w:rFonts w:ascii="Consolas" w:eastAsia="Times New Roman" w:hAnsi="Consolas" w:cs="Times New Roman"/>
+          <w:color w:val="DDDDDD"/>
+          <w:kern w:val="0"/>
+          <w:sz w:val="21"/>
+          <w:szCs w:val="21"/>
+          <w14:ligatures w14:val="none"/>
+        </w:rPr>
+        <w:t xml:space="preserve"> </w:t>
+      </w:r>
+      <w:r>
+        <w:rPr>
+          <w:rFonts w:ascii="Consolas" w:eastAsia="Times New Roman" w:hAnsi="Consolas" w:cs="Times New Roman"/>
+          <w:color w:val="F92672"/>
+          <w:kern w:val="0"/>
+          <w:sz w:val="21"/>
+          <w:szCs w:val="21"/>
+          <w14:ligatures w14:val="none"/>
+        </w:rPr>
+        <w:t>new</w:t>
+      </w:r>
+      <w:r>
+        <w:rPr>
+          <w:rFonts w:ascii="Consolas" w:eastAsia="Times New Roman" w:hAnsi="Consolas" w:cs="Times New Roman"/>
+          <w:color w:val="DDDDDD"/>
+          <w:kern w:val="0"/>
+          <w:sz w:val="21"/>
+          <w:szCs w:val="21"/>
+          <w14:ligatures w14:val="none"/>
+        </w:rPr>
+        <w:t xml:space="preserve"> </w:t>
+      </w:r>
+      <w:r>
+        <w:rPr>
+          <w:rFonts w:ascii="Consolas" w:eastAsia="Times New Roman" w:hAnsi="Consolas" w:cs="Times New Roman"/>
+          <w:i/>
+          <w:iCs/>
+          <w:color w:val="66D9EF"/>
+          <w:kern w:val="0"/>
+          <w:sz w:val="21"/>
+          <w:szCs w:val="21"/>
+          <w14:ligatures w14:val="none"/>
+        </w:rPr>
+        <w:t>Promise</w:t>
+      </w:r>
+      <w:r>
+        <w:rPr>
+          <w:rFonts w:ascii="Consolas" w:eastAsia="Times New Roman" w:hAnsi="Consolas" w:cs="Times New Roman"/>
+          <w:color w:val="DDDDDD"/>
+          <w:kern w:val="0"/>
+          <w:sz w:val="21"/>
+          <w:szCs w:val="21"/>
+          <w14:ligatures w14:val="none"/>
+        </w:rPr>
+        <w:t>((</w:t>
+      </w:r>
+      <w:proofErr w:type="gramStart"/>
+      <w:r>
+        <w:rPr>
+          <w:rFonts w:ascii="Consolas" w:eastAsia="Times New Roman" w:hAnsi="Consolas" w:cs="Times New Roman"/>
+          <w:i/>
+          <w:iCs/>
+          <w:color w:val="FD971F"/>
+          <w:kern w:val="0"/>
+          <w:sz w:val="21"/>
+          <w:szCs w:val="21"/>
+          <w14:ligatures w14:val="none"/>
+        </w:rPr>
+        <w:t>resolve</w:t>
+      </w:r>
+      <w:r>
+        <w:rPr>
+          <w:rFonts w:ascii="Consolas" w:eastAsia="Times New Roman" w:hAnsi="Consolas" w:cs="Times New Roman"/>
+          <w:color w:val="DDDDDD"/>
+          <w:kern w:val="0"/>
+          <w:sz w:val="21"/>
+          <w:szCs w:val="21"/>
+          <w14:ligatures w14:val="none"/>
+        </w:rPr>
+        <w:t>,</w:t>
+      </w:r>
+      <w:r>
+        <w:rPr>
+          <w:rFonts w:ascii="Consolas" w:eastAsia="Times New Roman" w:hAnsi="Consolas" w:cs="Times New Roman"/>
+          <w:i/>
+          <w:iCs/>
+          <w:color w:val="FD971F"/>
+          <w:kern w:val="0"/>
+          <w:sz w:val="21"/>
+          <w:szCs w:val="21"/>
+          <w14:ligatures w14:val="none"/>
+        </w:rPr>
+        <w:t>reject</w:t>
+      </w:r>
+      <w:proofErr w:type="gramEnd"/>
+      <w:r>
+        <w:rPr>
+          <w:rFonts w:ascii="Consolas" w:eastAsia="Times New Roman" w:hAnsi="Consolas" w:cs="Times New Roman"/>
+          <w:color w:val="DDDDDD"/>
+          <w:kern w:val="0"/>
+          <w:sz w:val="21"/>
+          <w:szCs w:val="21"/>
+          <w14:ligatures w14:val="none"/>
+        </w:rPr>
+        <w:t>)</w:t>
+      </w:r>
+      <w:r>
+        <w:rPr>
+          <w:rFonts w:ascii="Consolas" w:eastAsia="Times New Roman" w:hAnsi="Consolas" w:cs="Times New Roman"/>
+          <w:i/>
+          <w:iCs/>
+          <w:color w:val="66D9EF"/>
+          <w:kern w:val="0"/>
+          <w:sz w:val="21"/>
+          <w:szCs w:val="21"/>
+          <w14:ligatures w14:val="none"/>
+        </w:rPr>
+        <w:t>=&gt;</w:t>
+      </w:r>
+      <w:r>
+        <w:rPr>
+          <w:rFonts w:ascii="Consolas" w:eastAsia="Times New Roman" w:hAnsi="Consolas" w:cs="Times New Roman"/>
+          <w:color w:val="DDDDDD"/>
+          <w:kern w:val="0"/>
+          <w:sz w:val="21"/>
+          <w:szCs w:val="21"/>
+          <w14:ligatures w14:val="none"/>
+        </w:rPr>
+        <w:t>{</w:t>
+      </w:r>
+    </w:p>
+    <w:p>
+      <w:pPr>
+        <w:shd w:val="clear" w:color="auto" w:fill="1F1F1F"/>
+        <w:spacing w:after="0" w:line="285" w:lineRule="atLeast"/>
+        <w:rPr>
+          <w:rFonts w:ascii="Consolas" w:eastAsia="Times New Roman" w:hAnsi="Consolas" w:cs="Times New Roman"/>
+          <w:color w:val="DDDDDD"/>
+          <w:kern w:val="0"/>
+          <w:sz w:val="21"/>
+          <w:szCs w:val="21"/>
+          <w14:ligatures w14:val="none"/>
+        </w:rPr>
+      </w:pPr>
+    </w:p>
+    <w:p>
+      <w:pPr>
+        <w:shd w:val="clear" w:color="auto" w:fill="1F1F1F"/>
+        <w:spacing w:after="0" w:line="285" w:lineRule="atLeast"/>
+        <w:rPr>
+          <w:rFonts w:ascii="Consolas" w:eastAsia="Times New Roman" w:hAnsi="Consolas" w:cs="Times New Roman"/>
+          <w:color w:val="DDDDDD"/>
+          <w:kern w:val="0"/>
+          <w:sz w:val="21"/>
+          <w:szCs w:val="21"/>
+          <w14:ligatures w14:val="none"/>
+        </w:rPr>
+      </w:pPr>
+      <w:r>
+        <w:rPr>
+          <w:rFonts w:ascii="Consolas" w:eastAsia="Times New Roman" w:hAnsi="Consolas" w:cs="Times New Roman"/>
+          <w:color w:val="DDDDDD"/>
+          <w:kern w:val="0"/>
+          <w:sz w:val="21"/>
+          <w:szCs w:val="21"/>
+          <w14:ligatures w14:val="none"/>
+        </w:rPr>
+        <w:t xml:space="preserve">        </w:t>
+      </w:r>
+      <w:r>
+        <w:rPr>
+          <w:rFonts w:ascii="Consolas" w:eastAsia="Times New Roman" w:hAnsi="Consolas" w:cs="Times New Roman"/>
+          <w:color w:val="A6E22E"/>
+          <w:kern w:val="0"/>
+          <w:sz w:val="21"/>
+          <w:szCs w:val="21"/>
+          <w14:ligatures w14:val="none"/>
+        </w:rPr>
+        <w:t>setTimeout</w:t>
+      </w:r>
+      <w:r>
+        <w:rPr>
+          <w:rFonts w:ascii="Consolas" w:eastAsia="Times New Roman" w:hAnsi="Consolas" w:cs="Times New Roman"/>
+          <w:color w:val="DDDDDD"/>
+          <w:kern w:val="0"/>
+          <w:sz w:val="21"/>
+          <w:szCs w:val="21"/>
+          <w14:ligatures w14:val="none"/>
+        </w:rPr>
+        <w:t>(</w:t>
+      </w:r>
+      <w:proofErr w:type="gramStart"/>
+      <w:r>
+        <w:rPr>
+          <w:rFonts w:ascii="Consolas" w:eastAsia="Times New Roman" w:hAnsi="Consolas" w:cs="Times New Roman"/>
+          <w:i/>
+          <w:iCs/>
+          <w:color w:val="66D9EF"/>
+          <w:kern w:val="0"/>
+          <w:sz w:val="21"/>
+          <w:szCs w:val="21"/>
+          <w14:ligatures w14:val="none"/>
+        </w:rPr>
+        <w:t>function</w:t>
+      </w:r>
+      <w:r>
+        <w:rPr>
+          <w:rFonts w:ascii="Consolas" w:eastAsia="Times New Roman" w:hAnsi="Consolas" w:cs="Times New Roman"/>
+          <w:color w:val="DDDDDD"/>
+          <w:kern w:val="0"/>
+          <w:sz w:val="21"/>
+          <w:szCs w:val="21"/>
+          <w14:ligatures w14:val="none"/>
+        </w:rPr>
+        <w:t>(</w:t>
+      </w:r>
+      <w:proofErr w:type="gramEnd"/>
+      <w:r>
+        <w:rPr>
+          <w:rFonts w:ascii="Consolas" w:eastAsia="Times New Roman" w:hAnsi="Consolas" w:cs="Times New Roman"/>
+          <w:color w:val="DDDDDD"/>
+          <w:kern w:val="0"/>
+          <w:sz w:val="21"/>
+          <w:szCs w:val="21"/>
+          <w14:ligatures w14:val="none"/>
+        </w:rPr>
+        <w:t>){</w:t>
+      </w:r>
+    </w:p>
+    <w:p>
+      <w:pPr>
+        <w:shd w:val="clear" w:color="auto" w:fill="1F1F1F"/>
+        <w:spacing w:after="0" w:line="285" w:lineRule="atLeast"/>
+        <w:rPr>
+          <w:rFonts w:ascii="Consolas" w:eastAsia="Times New Roman" w:hAnsi="Consolas" w:cs="Times New Roman"/>
+          <w:color w:val="DDDDDD"/>
+          <w:kern w:val="0"/>
+          <w:sz w:val="21"/>
+          <w:szCs w:val="21"/>
+          <w14:ligatures w14:val="none"/>
+        </w:rPr>
+      </w:pPr>
+      <w:r>
+        <w:rPr>
+          <w:rFonts w:ascii="Consolas" w:eastAsia="Times New Roman" w:hAnsi="Consolas" w:cs="Times New Roman"/>
+          <w:color w:val="DDDDDD"/>
+          <w:kern w:val="0"/>
+          <w:sz w:val="21"/>
+          <w:szCs w:val="21"/>
+          <w14:ligatures w14:val="none"/>
+        </w:rPr>
+        <w:t xml:space="preserve">            </w:t>
+      </w:r>
+      <w:proofErr w:type="gramStart"/>
+      <w:r>
+        <w:rPr>
+          <w:rFonts w:ascii="Consolas" w:eastAsia="Times New Roman" w:hAnsi="Consolas" w:cs="Times New Roman"/>
+          <w:color w:val="F8F8F2"/>
+          <w:kern w:val="0"/>
+          <w:sz w:val="21"/>
+          <w:szCs w:val="21"/>
+          <w14:ligatures w14:val="none"/>
+        </w:rPr>
+        <w:t>console</w:t>
+      </w:r>
+      <w:r>
+        <w:rPr>
+          <w:rFonts w:ascii="Consolas" w:eastAsia="Times New Roman" w:hAnsi="Consolas" w:cs="Times New Roman"/>
+          <w:color w:val="DDDDDD"/>
+          <w:kern w:val="0"/>
+          <w:sz w:val="21"/>
+          <w:szCs w:val="21"/>
+          <w14:ligatures w14:val="none"/>
+        </w:rPr>
+        <w:t>.</w:t>
+      </w:r>
+      <w:r>
+        <w:rPr>
+          <w:rFonts w:ascii="Consolas" w:eastAsia="Times New Roman" w:hAnsi="Consolas" w:cs="Times New Roman"/>
+          <w:color w:val="A6E22E"/>
+          <w:kern w:val="0"/>
+          <w:sz w:val="21"/>
+          <w:szCs w:val="21"/>
+          <w14:ligatures w14:val="none"/>
+        </w:rPr>
+        <w:t>log</w:t>
+      </w:r>
+      <w:r>
+        <w:rPr>
+          <w:rFonts w:ascii="Consolas" w:eastAsia="Times New Roman" w:hAnsi="Consolas" w:cs="Times New Roman"/>
+          <w:color w:val="DDDDDD"/>
+          <w:kern w:val="0"/>
+          <w:sz w:val="21"/>
+          <w:szCs w:val="21"/>
+          <w14:ligatures w14:val="none"/>
+        </w:rPr>
+        <w:t>(</w:t>
+      </w:r>
+      <w:proofErr w:type="gramEnd"/>
+      <w:r>
+        <w:rPr>
+          <w:rFonts w:ascii="Consolas" w:eastAsia="Times New Roman" w:hAnsi="Consolas" w:cs="Times New Roman"/>
+          <w:color w:val="E6DB74"/>
+          <w:kern w:val="0"/>
+          <w:sz w:val="21"/>
+          <w:szCs w:val="21"/>
+          <w14:ligatures w14:val="none"/>
+        </w:rPr>
+        <w:t>"Proceso Asincrono Terminado"</w:t>
+      </w:r>
+      <w:r>
+        <w:rPr>
+          <w:rFonts w:ascii="Consolas" w:eastAsia="Times New Roman" w:hAnsi="Consolas" w:cs="Times New Roman"/>
+          <w:color w:val="DDDDDD"/>
+          <w:kern w:val="0"/>
+          <w:sz w:val="21"/>
+          <w:szCs w:val="21"/>
+          <w14:ligatures w14:val="none"/>
+        </w:rPr>
+        <w:t>);</w:t>
+      </w:r>
+    </w:p>
+    <w:p>
+      <w:pPr>
+        <w:shd w:val="clear" w:color="auto" w:fill="1F1F1F"/>
+        <w:spacing w:after="0" w:line="285" w:lineRule="atLeast"/>
+        <w:rPr>
+          <w:rFonts w:ascii="Consolas" w:eastAsia="Times New Roman" w:hAnsi="Consolas" w:cs="Times New Roman"/>
+          <w:color w:val="DDDDDD"/>
+          <w:kern w:val="0"/>
+          <w:sz w:val="21"/>
+          <w:szCs w:val="21"/>
+          <w14:ligatures w14:val="none"/>
+        </w:rPr>
+      </w:pPr>
+      <w:r>
+        <w:rPr>
+          <w:rFonts w:ascii="Consolas" w:eastAsia="Times New Roman" w:hAnsi="Consolas" w:cs="Times New Roman"/>
+          <w:color w:val="DDDDDD"/>
+          <w:kern w:val="0"/>
+          <w:sz w:val="21"/>
+          <w:szCs w:val="21"/>
+          <w14:ligatures w14:val="none"/>
+        </w:rPr>
+        <w:t xml:space="preserve">            </w:t>
+      </w:r>
+      <w:proofErr w:type="gramStart"/>
+      <w:r>
+        <w:rPr>
+          <w:rFonts w:ascii="Consolas" w:eastAsia="Times New Roman" w:hAnsi="Consolas" w:cs="Times New Roman"/>
+          <w:color w:val="A6E22E"/>
+          <w:kern w:val="0"/>
+          <w:sz w:val="21"/>
+          <w:szCs w:val="21"/>
+          <w14:ligatures w14:val="none"/>
+        </w:rPr>
+        <w:t>reject</w:t>
+      </w:r>
+      <w:r>
+        <w:rPr>
+          <w:rFonts w:ascii="Consolas" w:eastAsia="Times New Roman" w:hAnsi="Consolas" w:cs="Times New Roman"/>
+          <w:color w:val="DDDDDD"/>
+          <w:kern w:val="0"/>
+          <w:sz w:val="21"/>
+          <w:szCs w:val="21"/>
+          <w14:ligatures w14:val="none"/>
+        </w:rPr>
+        <w:t>(</w:t>
+      </w:r>
+      <w:proofErr w:type="gramEnd"/>
+      <w:r>
+        <w:rPr>
+          <w:rFonts w:ascii="Consolas" w:eastAsia="Times New Roman" w:hAnsi="Consolas" w:cs="Times New Roman"/>
+          <w:color w:val="DDDDDD"/>
+          <w:kern w:val="0"/>
+          <w:sz w:val="21"/>
+          <w:szCs w:val="21"/>
+          <w14:ligatures w14:val="none"/>
+        </w:rPr>
+        <w:t>);</w:t>
+      </w:r>
+    </w:p>
+    <w:p>
+      <w:pPr>
+        <w:shd w:val="clear" w:color="auto" w:fill="1F1F1F"/>
+        <w:spacing w:after="0" w:line="285" w:lineRule="atLeast"/>
+        <w:rPr>
+          <w:rFonts w:ascii="Consolas" w:eastAsia="Times New Roman" w:hAnsi="Consolas" w:cs="Times New Roman"/>
+          <w:color w:val="DDDDDD"/>
+          <w:kern w:val="0"/>
+          <w:sz w:val="21"/>
+          <w:szCs w:val="21"/>
+          <w14:ligatures w14:val="none"/>
+        </w:rPr>
+      </w:pPr>
+      <w:r>
+        <w:rPr>
+          <w:rFonts w:ascii="Consolas" w:eastAsia="Times New Roman" w:hAnsi="Consolas" w:cs="Times New Roman"/>
+          <w:color w:val="DDDDDD"/>
+          <w:kern w:val="0"/>
+          <w:sz w:val="21"/>
+          <w:szCs w:val="21"/>
+          <w14:ligatures w14:val="none"/>
+        </w:rPr>
+        <w:t>        },</w:t>
+      </w:r>
+      <w:r>
+        <w:rPr>
+          <w:rFonts w:ascii="Consolas" w:eastAsia="Times New Roman" w:hAnsi="Consolas" w:cs="Times New Roman"/>
+          <w:color w:val="AE81FF"/>
+          <w:kern w:val="0"/>
+          <w:sz w:val="21"/>
+          <w:szCs w:val="21"/>
+          <w14:ligatures w14:val="none"/>
+        </w:rPr>
+        <w:t>1300</w:t>
+      </w:r>
+      <w:proofErr w:type="gramStart"/>
+      <w:r>
+        <w:rPr>
+          <w:rFonts w:ascii="Consolas" w:eastAsia="Times New Roman" w:hAnsi="Consolas" w:cs="Times New Roman"/>
+          <w:color w:val="DDDDDD"/>
+          <w:kern w:val="0"/>
+          <w:sz w:val="21"/>
+          <w:szCs w:val="21"/>
+          <w14:ligatures w14:val="none"/>
+        </w:rPr>
+        <w:t>);</w:t>
+      </w:r>
+      <w:proofErr w:type="gramEnd"/>
+    </w:p>
+    <w:p>
+      <w:pPr>
+        <w:shd w:val="clear" w:color="auto" w:fill="1F1F1F"/>
+        <w:spacing w:after="0" w:line="285" w:lineRule="atLeast"/>
+        <w:rPr>
+          <w:rFonts w:ascii="Consolas" w:eastAsia="Times New Roman" w:hAnsi="Consolas" w:cs="Times New Roman"/>
+          <w:color w:val="DDDDDD"/>
+          <w:kern w:val="0"/>
+          <w:sz w:val="21"/>
+          <w:szCs w:val="21"/>
+          <w14:ligatures w14:val="none"/>
+        </w:rPr>
+      </w:pPr>
+      <w:r>
+        <w:rPr>
+          <w:rFonts w:ascii="Consolas" w:eastAsia="Times New Roman" w:hAnsi="Consolas" w:cs="Times New Roman"/>
+          <w:color w:val="DDDDDD"/>
+          <w:kern w:val="0"/>
+          <w:sz w:val="21"/>
+          <w:szCs w:val="21"/>
+          <w14:ligatures w14:val="none"/>
+        </w:rPr>
+        <w:t>    });</w:t>
+      </w:r>
+    </w:p>
+    <w:p>
+      <w:pPr>
+        <w:shd w:val="clear" w:color="auto" w:fill="1F1F1F"/>
+        <w:spacing w:after="0" w:line="285" w:lineRule="atLeast"/>
+        <w:rPr>
+          <w:rFonts w:ascii="Consolas" w:eastAsia="Times New Roman" w:hAnsi="Consolas" w:cs="Times New Roman"/>
+          <w:color w:val="DDDDDD"/>
+          <w:kern w:val="0"/>
+          <w:sz w:val="21"/>
+          <w:szCs w:val="21"/>
+          <w14:ligatures w14:val="none"/>
+        </w:rPr>
+      </w:pPr>
+    </w:p>
+    <w:p>
+      <w:pPr>
+        <w:shd w:val="clear" w:color="auto" w:fill="1F1F1F"/>
+        <w:spacing w:after="0" w:line="285" w:lineRule="atLeast"/>
+        <w:rPr>
+          <w:rFonts w:ascii="Consolas" w:eastAsia="Times New Roman" w:hAnsi="Consolas" w:cs="Times New Roman"/>
+          <w:color w:val="DDDDDD"/>
+          <w:kern w:val="0"/>
+          <w:sz w:val="21"/>
+          <w:szCs w:val="21"/>
+          <w14:ligatures w14:val="none"/>
+        </w:rPr>
+      </w:pPr>
+      <w:r>
+        <w:rPr>
+          <w:rFonts w:ascii="Consolas" w:eastAsia="Times New Roman" w:hAnsi="Consolas" w:cs="Times New Roman"/>
+          <w:color w:val="DDDDDD"/>
+          <w:kern w:val="0"/>
+          <w:sz w:val="21"/>
+          <w:szCs w:val="21"/>
+          <w14:ligatures w14:val="none"/>
+        </w:rPr>
+        <w:t xml:space="preserve">    </w:t>
+      </w:r>
+      <w:r>
+        <w:rPr>
+          <w:rFonts w:ascii="Consolas" w:eastAsia="Times New Roman" w:hAnsi="Consolas" w:cs="Times New Roman"/>
+          <w:color w:val="F92672"/>
+          <w:kern w:val="0"/>
+          <w:sz w:val="21"/>
+          <w:szCs w:val="21"/>
+          <w14:ligatures w14:val="none"/>
+        </w:rPr>
+        <w:t>return</w:t>
+      </w:r>
+      <w:r>
+        <w:rPr>
+          <w:rFonts w:ascii="Consolas" w:eastAsia="Times New Roman" w:hAnsi="Consolas" w:cs="Times New Roman"/>
+          <w:color w:val="DDDDDD"/>
+          <w:kern w:val="0"/>
+          <w:sz w:val="21"/>
+          <w:szCs w:val="21"/>
+          <w14:ligatures w14:val="none"/>
+        </w:rPr>
+        <w:t xml:space="preserve"> </w:t>
+      </w:r>
+      <w:proofErr w:type="gramStart"/>
+      <w:r>
+        <w:rPr>
+          <w:rFonts w:ascii="Consolas" w:eastAsia="Times New Roman" w:hAnsi="Consolas" w:cs="Times New Roman"/>
+          <w:color w:val="F8F8F2"/>
+          <w:kern w:val="0"/>
+          <w:sz w:val="21"/>
+          <w:szCs w:val="21"/>
+          <w14:ligatures w14:val="none"/>
+        </w:rPr>
+        <w:t>promesa</w:t>
+      </w:r>
+      <w:r>
+        <w:rPr>
+          <w:rFonts w:ascii="Consolas" w:eastAsia="Times New Roman" w:hAnsi="Consolas" w:cs="Times New Roman"/>
+          <w:color w:val="DDDDDD"/>
+          <w:kern w:val="0"/>
+          <w:sz w:val="21"/>
+          <w:szCs w:val="21"/>
+          <w14:ligatures w14:val="none"/>
+        </w:rPr>
+        <w:t>;</w:t>
+      </w:r>
+      <w:proofErr w:type="gramEnd"/>
+    </w:p>
+    <w:p>
+      <w:pPr>
+        <w:shd w:val="clear" w:color="auto" w:fill="1F1F1F"/>
+        <w:spacing w:after="0" w:line="285" w:lineRule="atLeast"/>
+        <w:rPr>
+          <w:rFonts w:ascii="Consolas" w:eastAsia="Times New Roman" w:hAnsi="Consolas" w:cs="Times New Roman"/>
+          <w:color w:val="DDDDDD"/>
+          <w:kern w:val="0"/>
+          <w:sz w:val="21"/>
+          <w:szCs w:val="21"/>
+          <w14:ligatures w14:val="none"/>
+        </w:rPr>
+      </w:pPr>
+      <w:r>
+        <w:rPr>
+          <w:rFonts w:ascii="Consolas" w:eastAsia="Times New Roman" w:hAnsi="Consolas" w:cs="Times New Roman"/>
+          <w:color w:val="DDDDDD"/>
+          <w:kern w:val="0"/>
+          <w:sz w:val="21"/>
+          <w:szCs w:val="21"/>
+          <w14:ligatures w14:val="none"/>
+        </w:rPr>
+        <w:t>}</w:t>
+      </w:r>
+    </w:p>
+    <w:p>
+      <w:pPr>
+        <w:shd w:val="clear" w:color="auto" w:fill="1F1F1F"/>
+        <w:spacing w:after="0" w:line="285" w:lineRule="atLeast"/>
+        <w:rPr>
+          <w:rFonts w:ascii="Consolas" w:eastAsia="Times New Roman" w:hAnsi="Consolas" w:cs="Times New Roman"/>
+          <w:color w:val="DDDDDD"/>
+          <w:kern w:val="0"/>
+          <w:sz w:val="21"/>
+          <w:szCs w:val="21"/>
+          <w14:ligatures w14:val="none"/>
+        </w:rPr>
+      </w:pPr>
+    </w:p>
+    <w:p>
+      <w:pPr>
+        <w:shd w:val="clear" w:color="auto" w:fill="1F1F1F"/>
+        <w:spacing w:after="0" w:line="285" w:lineRule="atLeast"/>
+        <w:rPr>
+          <w:rFonts w:ascii="Consolas" w:eastAsia="Times New Roman" w:hAnsi="Consolas" w:cs="Times New Roman"/>
+          <w:color w:val="DDDDDD"/>
+          <w:kern w:val="0"/>
+          <w:sz w:val="21"/>
+          <w:szCs w:val="21"/>
+          <w14:ligatures w14:val="none"/>
+        </w:rPr>
+      </w:pPr>
+      <w:r>
+        <w:rPr>
+          <w:rFonts w:ascii="Consolas" w:eastAsia="Times New Roman" w:hAnsi="Consolas" w:cs="Times New Roman"/>
+          <w:color w:val="75715E"/>
+          <w:kern w:val="0"/>
+          <w:sz w:val="21"/>
+          <w:szCs w:val="21"/>
+          <w14:ligatures w14:val="none"/>
+        </w:rPr>
+        <w:t>//es opcional el reject</w:t>
+      </w:r>
+    </w:p>
+    <w:p>
+      <w:pPr>
+        <w:shd w:val="clear" w:color="auto" w:fill="1F1F1F"/>
+        <w:spacing w:after="0" w:line="285" w:lineRule="atLeast"/>
+        <w:rPr>
+          <w:rFonts w:ascii="Consolas" w:eastAsia="Times New Roman" w:hAnsi="Consolas" w:cs="Times New Roman"/>
+          <w:color w:val="DDDDDD"/>
+          <w:kern w:val="0"/>
+          <w:sz w:val="21"/>
+          <w:szCs w:val="21"/>
+          <w14:ligatures w14:val="none"/>
+        </w:rPr>
+      </w:pPr>
+      <w:proofErr w:type="gramStart"/>
+      <w:r>
+        <w:rPr>
+          <w:rFonts w:ascii="Consolas" w:eastAsia="Times New Roman" w:hAnsi="Consolas" w:cs="Times New Roman"/>
+          <w:color w:val="A6E22E"/>
+          <w:kern w:val="0"/>
+          <w:sz w:val="21"/>
+          <w:szCs w:val="21"/>
+          <w14:ligatures w14:val="none"/>
+        </w:rPr>
+        <w:t>tareaAsincrona</w:t>
+      </w:r>
+      <w:r>
+        <w:rPr>
+          <w:rFonts w:ascii="Consolas" w:eastAsia="Times New Roman" w:hAnsi="Consolas" w:cs="Times New Roman"/>
+          <w:color w:val="DDDDDD"/>
+          <w:kern w:val="0"/>
+          <w:sz w:val="21"/>
+          <w:szCs w:val="21"/>
+          <w14:ligatures w14:val="none"/>
+        </w:rPr>
+        <w:t>(</w:t>
+      </w:r>
+      <w:proofErr w:type="gramEnd"/>
+      <w:r>
+        <w:rPr>
+          <w:rFonts w:ascii="Consolas" w:eastAsia="Times New Roman" w:hAnsi="Consolas" w:cs="Times New Roman"/>
+          <w:color w:val="DDDDDD"/>
+          <w:kern w:val="0"/>
+          <w:sz w:val="21"/>
+          <w:szCs w:val="21"/>
+          <w14:ligatures w14:val="none"/>
+        </w:rPr>
+        <w:t>).</w:t>
+      </w:r>
+      <w:r>
+        <w:rPr>
+          <w:rFonts w:ascii="Consolas" w:eastAsia="Times New Roman" w:hAnsi="Consolas" w:cs="Times New Roman"/>
+          <w:color w:val="A6E22E"/>
+          <w:kern w:val="0"/>
+          <w:sz w:val="21"/>
+          <w:szCs w:val="21"/>
+          <w14:ligatures w14:val="none"/>
+        </w:rPr>
+        <w:t>then</w:t>
+      </w:r>
+      <w:r>
+        <w:rPr>
+          <w:rFonts w:ascii="Consolas" w:eastAsia="Times New Roman" w:hAnsi="Consolas" w:cs="Times New Roman"/>
+          <w:color w:val="DDDDDD"/>
+          <w:kern w:val="0"/>
+          <w:sz w:val="21"/>
+          <w:szCs w:val="21"/>
+          <w14:ligatures w14:val="none"/>
+        </w:rPr>
+        <w:t xml:space="preserve">( </w:t>
+      </w:r>
+      <w:r>
+        <w:rPr>
+          <w:rFonts w:ascii="Consolas" w:eastAsia="Times New Roman" w:hAnsi="Consolas" w:cs="Times New Roman"/>
+          <w:i/>
+          <w:iCs/>
+          <w:color w:val="66D9EF"/>
+          <w:kern w:val="0"/>
+          <w:sz w:val="21"/>
+          <w:szCs w:val="21"/>
+          <w14:ligatures w14:val="none"/>
+        </w:rPr>
+        <w:t>function</w:t>
+      </w:r>
+      <w:r>
+        <w:rPr>
+          <w:rFonts w:ascii="Consolas" w:eastAsia="Times New Roman" w:hAnsi="Consolas" w:cs="Times New Roman"/>
+          <w:color w:val="DDDDDD"/>
+          <w:kern w:val="0"/>
+          <w:sz w:val="21"/>
+          <w:szCs w:val="21"/>
+          <w14:ligatures w14:val="none"/>
+        </w:rPr>
+        <w:t>(){</w:t>
+      </w:r>
+    </w:p>
+    <w:p>
+      <w:pPr>
+        <w:shd w:val="clear" w:color="auto" w:fill="1F1F1F"/>
+        <w:spacing w:after="0" w:line="285" w:lineRule="atLeast"/>
+        <w:rPr>
+          <w:rFonts w:ascii="Consolas" w:eastAsia="Times New Roman" w:hAnsi="Consolas" w:cs="Times New Roman"/>
+          <w:color w:val="DDDDDD"/>
+          <w:kern w:val="0"/>
+          <w:sz w:val="21"/>
+          <w:szCs w:val="21"/>
+          <w:lang w:val="es-AR"/>
+          <w14:ligatures w14:val="none"/>
+        </w:rPr>
+      </w:pPr>
+      <w:r>
+        <w:rPr>
+          <w:rFonts w:ascii="Consolas" w:eastAsia="Times New Roman" w:hAnsi="Consolas" w:cs="Times New Roman"/>
+          <w:color w:val="DDDDDD"/>
+          <w:kern w:val="0"/>
+          <w:sz w:val="21"/>
+          <w:szCs w:val="21"/>
+          <w14:ligatures w14:val="none"/>
+        </w:rPr>
+        <w:t xml:space="preserve">    </w:t>
+      </w:r>
+      <w:proofErr w:type="gramStart"/>
+      <w:r>
+        <w:rPr>
+          <w:rFonts w:ascii="Consolas" w:eastAsia="Times New Roman" w:hAnsi="Consolas" w:cs="Times New Roman"/>
+          <w:color w:val="F8F8F2"/>
+          <w:kern w:val="0"/>
+          <w:sz w:val="21"/>
+          <w:szCs w:val="21"/>
+          <w:lang w:val="es-AR"/>
+          <w14:ligatures w14:val="none"/>
+        </w:rPr>
+        <w:t>console</w:t>
+      </w:r>
+      <w:r>
+        <w:rPr>
+          <w:rFonts w:ascii="Consolas" w:eastAsia="Times New Roman" w:hAnsi="Consolas" w:cs="Times New Roman"/>
+          <w:color w:val="DDDDDD"/>
+          <w:kern w:val="0"/>
+          <w:sz w:val="21"/>
+          <w:szCs w:val="21"/>
+          <w:lang w:val="es-AR"/>
+          <w14:ligatures w14:val="none"/>
+        </w:rPr>
+        <w:t>.</w:t>
+      </w:r>
+      <w:r>
+        <w:rPr>
+          <w:rFonts w:ascii="Consolas" w:eastAsia="Times New Roman" w:hAnsi="Consolas" w:cs="Times New Roman"/>
+          <w:color w:val="A6E22E"/>
+          <w:kern w:val="0"/>
+          <w:sz w:val="21"/>
+          <w:szCs w:val="21"/>
+          <w:lang w:val="es-AR"/>
+          <w14:ligatures w14:val="none"/>
+        </w:rPr>
+        <w:t>log</w:t>
+      </w:r>
+      <w:r>
+        <w:rPr>
+          <w:rFonts w:ascii="Consolas" w:eastAsia="Times New Roman" w:hAnsi="Consolas" w:cs="Times New Roman"/>
+          <w:color w:val="DDDDDD"/>
+          <w:kern w:val="0"/>
+          <w:sz w:val="21"/>
+          <w:szCs w:val="21"/>
+          <w:lang w:val="es-AR"/>
+          <w14:ligatures w14:val="none"/>
+        </w:rPr>
+        <w:t>(</w:t>
+      </w:r>
+      <w:proofErr w:type="gramEnd"/>
+      <w:r>
+        <w:rPr>
+          <w:rFonts w:ascii="Consolas" w:eastAsia="Times New Roman" w:hAnsi="Consolas" w:cs="Times New Roman"/>
+          <w:color w:val="E6DB74"/>
+          <w:kern w:val="0"/>
+          <w:sz w:val="21"/>
+          <w:szCs w:val="21"/>
+          <w:lang w:val="es-AR"/>
+          <w14:ligatures w14:val="none"/>
+        </w:rPr>
+        <w:t>"resolve: Todo Ok"</w:t>
+      </w:r>
+      <w:r>
+        <w:rPr>
+          <w:rFonts w:ascii="Consolas" w:eastAsia="Times New Roman" w:hAnsi="Consolas" w:cs="Times New Roman"/>
+          <w:color w:val="DDDDDD"/>
+          <w:kern w:val="0"/>
+          <w:sz w:val="21"/>
+          <w:szCs w:val="21"/>
+          <w:lang w:val="es-AR"/>
+          <w14:ligatures w14:val="none"/>
+        </w:rPr>
+        <w:t>);</w:t>
+      </w:r>
+    </w:p>
+    <w:p>
+      <w:pPr>
+        <w:shd w:val="clear" w:color="auto" w:fill="1F1F1F"/>
+        <w:spacing w:after="0" w:line="285" w:lineRule="atLeast"/>
+        <w:rPr>
+          <w:rFonts w:ascii="Consolas" w:eastAsia="Times New Roman" w:hAnsi="Consolas" w:cs="Times New Roman"/>
+          <w:color w:val="DDDDDD"/>
+          <w:kern w:val="0"/>
+          <w:sz w:val="21"/>
+          <w:szCs w:val="21"/>
+          <w:lang w:val="es-AR"/>
+          <w14:ligatures w14:val="none"/>
+        </w:rPr>
+      </w:pPr>
+      <w:r>
+        <w:rPr>
+          <w:rFonts w:ascii="Consolas" w:eastAsia="Times New Roman" w:hAnsi="Consolas" w:cs="Times New Roman"/>
+          <w:color w:val="DDDDDD"/>
+          <w:kern w:val="0"/>
+          <w:sz w:val="21"/>
+          <w:szCs w:val="21"/>
+          <w:lang w:val="es-AR"/>
+          <w14:ligatures w14:val="none"/>
+        </w:rPr>
+        <w:t>},</w:t>
+      </w:r>
+    </w:p>
+    <w:p>
+      <w:pPr>
+        <w:shd w:val="clear" w:color="auto" w:fill="1F1F1F"/>
+        <w:spacing w:after="0" w:line="285" w:lineRule="atLeast"/>
+        <w:rPr>
+          <w:rFonts w:ascii="Consolas" w:eastAsia="Times New Roman" w:hAnsi="Consolas" w:cs="Times New Roman"/>
+          <w:color w:val="DDDDDD"/>
+          <w:kern w:val="0"/>
+          <w:sz w:val="21"/>
+          <w:szCs w:val="21"/>
+          <w:lang w:val="es-AR"/>
+          <w14:ligatures w14:val="none"/>
+        </w:rPr>
+      </w:pPr>
+      <w:proofErr w:type="gramStart"/>
+      <w:r>
+        <w:rPr>
+          <w:rFonts w:ascii="Consolas" w:eastAsia="Times New Roman" w:hAnsi="Consolas" w:cs="Times New Roman"/>
+          <w:i/>
+          <w:iCs/>
+          <w:color w:val="66D9EF"/>
+          <w:kern w:val="0"/>
+          <w:sz w:val="21"/>
+          <w:szCs w:val="21"/>
+          <w:lang w:val="es-AR"/>
+          <w14:ligatures w14:val="none"/>
+        </w:rPr>
+        <w:t>function</w:t>
+      </w:r>
+      <w:r>
+        <w:rPr>
+          <w:rFonts w:ascii="Consolas" w:eastAsia="Times New Roman" w:hAnsi="Consolas" w:cs="Times New Roman"/>
+          <w:color w:val="DDDDDD"/>
+          <w:kern w:val="0"/>
+          <w:sz w:val="21"/>
+          <w:szCs w:val="21"/>
+          <w:lang w:val="es-AR"/>
+          <w14:ligatures w14:val="none"/>
+        </w:rPr>
+        <w:t>(</w:t>
+      </w:r>
+      <w:proofErr w:type="gramEnd"/>
+      <w:r>
+        <w:rPr>
+          <w:rFonts w:ascii="Consolas" w:eastAsia="Times New Roman" w:hAnsi="Consolas" w:cs="Times New Roman"/>
+          <w:color w:val="DDDDDD"/>
+          <w:kern w:val="0"/>
+          <w:sz w:val="21"/>
+          <w:szCs w:val="21"/>
+          <w:lang w:val="es-AR"/>
+          <w14:ligatures w14:val="none"/>
+        </w:rPr>
+        <w:t>){</w:t>
+      </w:r>
+    </w:p>
+    <w:p>
+      <w:pPr>
+        <w:shd w:val="clear" w:color="auto" w:fill="1F1F1F"/>
+        <w:spacing w:after="0" w:line="285" w:lineRule="atLeast"/>
+        <w:rPr>
+          <w:rFonts w:ascii="Consolas" w:eastAsia="Times New Roman" w:hAnsi="Consolas" w:cs="Times New Roman"/>
+          <w:color w:val="DDDDDD"/>
+          <w:kern w:val="0"/>
+          <w:sz w:val="21"/>
+          <w:szCs w:val="21"/>
+          <w:lang w:val="es-AR"/>
+          <w14:ligatures w14:val="none"/>
+        </w:rPr>
+      </w:pPr>
+      <w:r>
+        <w:rPr>
+          <w:rFonts w:ascii="Consolas" w:eastAsia="Times New Roman" w:hAnsi="Consolas" w:cs="Times New Roman"/>
+          <w:color w:val="DDDDDD"/>
+          <w:kern w:val="0"/>
+          <w:sz w:val="21"/>
+          <w:szCs w:val="21"/>
+          <w:lang w:val="es-AR"/>
+          <w14:ligatures w14:val="none"/>
+        </w:rPr>
+        <w:t xml:space="preserve">    </w:t>
+      </w:r>
+      <w:proofErr w:type="gramStart"/>
+      <w:r>
+        <w:rPr>
+          <w:rFonts w:ascii="Consolas" w:eastAsia="Times New Roman" w:hAnsi="Consolas" w:cs="Times New Roman"/>
+          <w:color w:val="F8F8F2"/>
+          <w:kern w:val="0"/>
+          <w:sz w:val="21"/>
+          <w:szCs w:val="21"/>
+          <w:lang w:val="es-AR"/>
+          <w14:ligatures w14:val="none"/>
+        </w:rPr>
+        <w:t>console</w:t>
+      </w:r>
+      <w:r>
+        <w:rPr>
+          <w:rFonts w:ascii="Consolas" w:eastAsia="Times New Roman" w:hAnsi="Consolas" w:cs="Times New Roman"/>
+          <w:color w:val="DDDDDD"/>
+          <w:kern w:val="0"/>
+          <w:sz w:val="21"/>
+          <w:szCs w:val="21"/>
+          <w:lang w:val="es-AR"/>
+          <w14:ligatures w14:val="none"/>
+        </w:rPr>
+        <w:t>.</w:t>
+      </w:r>
+      <w:r>
+        <w:rPr>
+          <w:rFonts w:ascii="Consolas" w:eastAsia="Times New Roman" w:hAnsi="Consolas" w:cs="Times New Roman"/>
+          <w:color w:val="A6E22E"/>
+          <w:kern w:val="0"/>
+          <w:sz w:val="21"/>
+          <w:szCs w:val="21"/>
+          <w:lang w:val="es-AR"/>
+          <w14:ligatures w14:val="none"/>
+        </w:rPr>
+        <w:t>error</w:t>
+      </w:r>
+      <w:proofErr w:type="gramEnd"/>
+      <w:r>
+        <w:rPr>
+          <w:rFonts w:ascii="Consolas" w:eastAsia="Times New Roman" w:hAnsi="Consolas" w:cs="Times New Roman"/>
+          <w:color w:val="DDDDDD"/>
+          <w:kern w:val="0"/>
+          <w:sz w:val="21"/>
+          <w:szCs w:val="21"/>
+          <w:lang w:val="es-AR"/>
+          <w14:ligatures w14:val="none"/>
+        </w:rPr>
+        <w:t>(</w:t>
+      </w:r>
+      <w:r>
+        <w:rPr>
+          <w:rFonts w:ascii="Consolas" w:eastAsia="Times New Roman" w:hAnsi="Consolas" w:cs="Times New Roman"/>
+          <w:color w:val="E6DB74"/>
+          <w:kern w:val="0"/>
+          <w:sz w:val="21"/>
+          <w:szCs w:val="21"/>
+          <w:lang w:val="es-AR"/>
+          <w14:ligatures w14:val="none"/>
+        </w:rPr>
+        <w:t>"reject: Todo Mal"</w:t>
+      </w:r>
+      <w:r>
+        <w:rPr>
+          <w:rFonts w:ascii="Consolas" w:eastAsia="Times New Roman" w:hAnsi="Consolas" w:cs="Times New Roman"/>
+          <w:color w:val="DDDDDD"/>
+          <w:kern w:val="0"/>
+          <w:sz w:val="21"/>
+          <w:szCs w:val="21"/>
+          <w:lang w:val="es-AR"/>
+          <w14:ligatures w14:val="none"/>
+        </w:rPr>
+        <w:t>);</w:t>
+      </w:r>
+    </w:p>
+    <w:p>
+      <w:pPr>
+        <w:shd w:val="clear" w:color="auto" w:fill="1F1F1F"/>
+        <w:spacing w:after="0" w:line="285" w:lineRule="atLeast"/>
+        <w:rPr>
+          <w:rFonts w:ascii="Consolas" w:eastAsia="Times New Roman" w:hAnsi="Consolas" w:cs="Times New Roman"/>
+          <w:color w:val="DDDDDD"/>
+          <w:kern w:val="0"/>
+          <w:sz w:val="21"/>
+          <w:szCs w:val="21"/>
+          <w:lang w:val="es-AR"/>
+          <w14:ligatures w14:val="none"/>
+        </w:rPr>
+      </w:pPr>
+      <w:r>
+        <w:rPr>
+          <w:rFonts w:ascii="Consolas" w:eastAsia="Times New Roman" w:hAnsi="Consolas" w:cs="Times New Roman"/>
+          <w:color w:val="DDDDDD"/>
+          <w:kern w:val="0"/>
+          <w:sz w:val="21"/>
+          <w:szCs w:val="21"/>
+          <w:lang w:val="es-AR"/>
+          <w14:ligatures w14:val="none"/>
+        </w:rPr>
+        <w:t>});;</w:t>
+      </w:r>
+    </w:p>
+    <w:p>
+      <w:pPr>
+        <w:shd w:val="clear" w:color="auto" w:fill="1F1F1F"/>
+        <w:spacing w:after="0" w:line="285" w:lineRule="atLeast"/>
+        <w:rPr>
+          <w:rFonts w:ascii="Consolas" w:eastAsia="Times New Roman" w:hAnsi="Consolas" w:cs="Times New Roman"/>
+          <w:color w:val="DDDDDD"/>
+          <w:kern w:val="0"/>
+          <w:sz w:val="21"/>
+          <w:szCs w:val="21"/>
+          <w:lang w:val="es-AR"/>
+          <w14:ligatures w14:val="none"/>
+        </w:rPr>
+      </w:pPr>
+    </w:p>
+    <w:p>
+      <w:pPr>
+        <w:shd w:val="clear" w:color="auto" w:fill="1F1F1F"/>
+        <w:spacing w:after="0" w:line="285" w:lineRule="atLeast"/>
+        <w:rPr>
+          <w:rFonts w:ascii="Consolas" w:eastAsia="Times New Roman" w:hAnsi="Consolas" w:cs="Times New Roman"/>
+          <w:color w:val="DDDDDD"/>
+          <w:kern w:val="0"/>
+          <w:sz w:val="21"/>
+          <w:szCs w:val="21"/>
+          <w:lang w:val="es-AR"/>
+          <w14:ligatures w14:val="none"/>
+        </w:rPr>
+      </w:pPr>
+      <w:proofErr w:type="gramStart"/>
+      <w:r>
+        <w:rPr>
+          <w:rFonts w:ascii="Consolas" w:eastAsia="Times New Roman" w:hAnsi="Consolas" w:cs="Times New Roman"/>
+          <w:color w:val="F8F8F2"/>
+          <w:kern w:val="0"/>
+          <w:sz w:val="21"/>
+          <w:szCs w:val="21"/>
+          <w:lang w:val="es-AR"/>
+          <w14:ligatures w14:val="none"/>
+        </w:rPr>
+        <w:t>console</w:t>
+      </w:r>
+      <w:r>
+        <w:rPr>
+          <w:rFonts w:ascii="Consolas" w:eastAsia="Times New Roman" w:hAnsi="Consolas" w:cs="Times New Roman"/>
+          <w:color w:val="DDDDDD"/>
+          <w:kern w:val="0"/>
+          <w:sz w:val="21"/>
+          <w:szCs w:val="21"/>
+          <w:lang w:val="es-AR"/>
+          <w14:ligatures w14:val="none"/>
+        </w:rPr>
+        <w:t>.</w:t>
+      </w:r>
+      <w:r>
+        <w:rPr>
+          <w:rFonts w:ascii="Consolas" w:eastAsia="Times New Roman" w:hAnsi="Consolas" w:cs="Times New Roman"/>
+          <w:color w:val="A6E22E"/>
+          <w:kern w:val="0"/>
+          <w:sz w:val="21"/>
+          <w:szCs w:val="21"/>
+          <w:lang w:val="es-AR"/>
+          <w14:ligatures w14:val="none"/>
+        </w:rPr>
+        <w:t>log</w:t>
+      </w:r>
+      <w:r>
+        <w:rPr>
+          <w:rFonts w:ascii="Consolas" w:eastAsia="Times New Roman" w:hAnsi="Consolas" w:cs="Times New Roman"/>
+          <w:color w:val="DDDDDD"/>
+          <w:kern w:val="0"/>
+          <w:sz w:val="21"/>
+          <w:szCs w:val="21"/>
+          <w:lang w:val="es-AR"/>
+          <w14:ligatures w14:val="none"/>
+        </w:rPr>
+        <w:t>(</w:t>
+      </w:r>
+      <w:proofErr w:type="gramEnd"/>
+      <w:r>
+        <w:rPr>
+          <w:rFonts w:ascii="Consolas" w:eastAsia="Times New Roman" w:hAnsi="Consolas" w:cs="Times New Roman"/>
+          <w:color w:val="E6DB74"/>
+          <w:kern w:val="0"/>
+          <w:sz w:val="21"/>
+          <w:szCs w:val="21"/>
+          <w:lang w:val="es-AR"/>
+          <w14:ligatures w14:val="none"/>
+        </w:rPr>
+        <w:t>"Codigo Secuencial"</w:t>
+      </w:r>
+      <w:r>
+        <w:rPr>
+          <w:rFonts w:ascii="Consolas" w:eastAsia="Times New Roman" w:hAnsi="Consolas" w:cs="Times New Roman"/>
+          <w:color w:val="DDDDDD"/>
+          <w:kern w:val="0"/>
+          <w:sz w:val="21"/>
+          <w:szCs w:val="21"/>
+          <w:lang w:val="es-AR"/>
+          <w14:ligatures w14:val="none"/>
+        </w:rPr>
+        <w:t>);</w:t>
+      </w:r>
+    </w:p>
+    <w:p>
+      <w:pPr>
+        <w:rPr>
+          <w:lang w:val="es-AR"/>
+        </w:rPr>
+      </w:pPr>
+    </w:p>
+    <w:p>
+      <w:pPr>
+        <w:rPr>
+          <w:lang w:val="es-AR"/>
+        </w:rPr>
+      </w:pPr>
+      <w:r>
+        <w:rPr>
+          <w:rStyle w:val="Heading2Char"/>
+        </w:rPr>
+        <w:t>C</w:t>
+      </w:r>
+      <w:r>
+        <w:rPr>
+          <w:rStyle w:val="Heading2Char"/>
+        </w:rPr>
+        <w:t>allbacks</w:t>
+      </w:r>
+    </w:p>
+    <w:p>
+      <w:pPr>
+        <w:rPr>
+          <w:lang w:val="es-AR"/>
+        </w:rPr>
+      </w:pPr>
+      <w:r>
+        <w:rPr>
+          <w:lang w:val="es-AR"/>
+        </w:rPr>
+        <w:t>S</w:t>
+      </w:r>
+      <w:r>
+        <w:rPr>
+          <w:lang w:val="es-AR"/>
+        </w:rPr>
+        <w:t xml:space="preserve">on la </w:t>
+      </w:r>
+      <w:r>
+        <w:rPr>
+          <w:lang w:val="es-AR"/>
+        </w:rPr>
+        <w:t xml:space="preserve">forma tradicional de hacer tareas a destiempo, </w:t>
+      </w:r>
+      <w:r>
+        <w:rPr>
+          <w:lang w:val="es-AR"/>
+        </w:rPr>
+        <w:t xml:space="preserve">no son asincronos a menos que tengan una tarea asincrona dentro, </w:t>
+      </w:r>
+      <w:r>
+        <w:rPr>
+          <w:lang w:val="es-AR"/>
+        </w:rPr>
+        <w:t xml:space="preserve">demoran la accion de una funcion hasta que </w:t>
+      </w:r>
+      <w:r>
+        <w:rPr>
+          <w:lang w:val="es-AR"/>
+        </w:rPr>
+        <w:t>se realice una tarea antes</w:t>
       </w:r>
     </w:p>
     <w:p>

</xml_diff>

<commit_message>
Actualizando documentacion ES5 y 6
</commit_message>
<xml_diff>
--- a/Javascript-ES6/Files/JavaScipt-ES6.docx
+++ b/Javascript-ES6/Files/JavaScipt-ES6.docx
@@ -1076,6 +1076,7 @@
           <w:kern w:val="0"/>
           <w:sz w:val="21"/>
           <w:szCs w:val="21"/>
+          <w:lang w:val="es-AR"/>
           <w14:ligatures w14:val="none"/>
         </w:rPr>
       </w:pPr>
@@ -1086,6 +1087,7 @@
           <w:kern w:val="0"/>
           <w:sz w:val="21"/>
           <w:szCs w:val="21"/>
+          <w:lang w:val="es-AR"/>
           <w14:ligatures w14:val="none"/>
         </w:rPr>
         <w:t>console</w:t>
@@ -1097,6 +1099,7 @@
           <w:kern w:val="0"/>
           <w:sz w:val="21"/>
           <w:szCs w:val="21"/>
+          <w:lang w:val="es-AR"/>
           <w14:ligatures w14:val="none"/>
         </w:rPr>
         <w:t>.</w:t>
@@ -1108,6 +1111,7 @@
           <w:kern w:val="0"/>
           <w:sz w:val="21"/>
           <w:szCs w:val="21"/>
+          <w:lang w:val="es-AR"/>
           <w14:ligatures w14:val="none"/>
         </w:rPr>
         <w:t>log</w:t>
@@ -1119,6 +1123,7 @@
           <w:kern w:val="0"/>
           <w:sz w:val="21"/>
           <w:szCs w:val="21"/>
+          <w:lang w:val="es-AR"/>
           <w14:ligatures w14:val="none"/>
         </w:rPr>
         <w:t>(</w:t>
@@ -1130,6 +1135,7 @@
           <w:kern w:val="0"/>
           <w:sz w:val="21"/>
           <w:szCs w:val="21"/>
+          <w:lang w:val="es-AR"/>
           <w14:ligatures w14:val="none"/>
         </w:rPr>
         <w:t>saludo</w:t>
@@ -1141,6 +1147,7 @@
           <w:kern w:val="0"/>
           <w:sz w:val="21"/>
           <w:szCs w:val="21"/>
+          <w:lang w:val="es-AR"/>
           <w14:ligatures w14:val="none"/>
         </w:rPr>
         <w:t>.</w:t>
@@ -1152,6 +1159,7 @@
           <w:kern w:val="0"/>
           <w:sz w:val="21"/>
           <w:szCs w:val="21"/>
+          <w:lang w:val="es-AR"/>
           <w14:ligatures w14:val="none"/>
         </w:rPr>
         <w:t>startsWith</w:t>
@@ -1163,6 +1171,7 @@
           <w:kern w:val="0"/>
           <w:sz w:val="21"/>
           <w:szCs w:val="21"/>
+          <w:lang w:val="es-AR"/>
           <w14:ligatures w14:val="none"/>
         </w:rPr>
         <w:t>(</w:t>
@@ -1174,6 +1183,7 @@
           <w:kern w:val="0"/>
           <w:sz w:val="21"/>
           <w:szCs w:val="21"/>
+          <w:lang w:val="es-AR"/>
           <w14:ligatures w14:val="none"/>
         </w:rPr>
         <w:t>"H"</w:t>
@@ -1185,6 +1195,7 @@
           <w:kern w:val="0"/>
           <w:sz w:val="21"/>
           <w:szCs w:val="21"/>
+          <w:lang w:val="es-AR"/>
           <w14:ligatures w14:val="none"/>
         </w:rPr>
         <w:t>));</w:t>
@@ -1197,6 +1208,9 @@
         </w:rPr>
       </w:pPr>
       <w:r>
+        <w:rPr>
+          <w:lang w:val="es-AR"/>
+        </w:rPr>
         <w:t xml:space="preserve"> </w:t>
       </w:r>
       <w:r>
@@ -8298,6 +8312,12 @@
         </w:rPr>
         <w:t xml:space="preserve">Funciones de Flecha o Arrows </w:t>
       </w:r>
+      <w:r>
+        <w:rPr>
+          <w:lang w:val="es-AR"/>
+        </w:rPr>
+        <w:t>- Lambda function</w:t>
+      </w:r>
     </w:p>
     <w:p>
       <w:pPr>
@@ -8903,6 +8923,7 @@
           <w:kern w:val="0"/>
           <w:sz w:val="21"/>
           <w:szCs w:val="21"/>
+          <w:lang w:val="es-AR"/>
           <w14:ligatures w14:val="none"/>
         </w:rPr>
       </w:pPr>
@@ -8915,6 +8936,7 @@
           <w:kern w:val="0"/>
           <w:sz w:val="21"/>
           <w:szCs w:val="21"/>
+          <w:lang w:val="es-AR"/>
           <w14:ligatures w14:val="none"/>
         </w:rPr>
         <w:t>let</w:t>
@@ -8926,6 +8948,7 @@
           <w:kern w:val="0"/>
           <w:sz w:val="21"/>
           <w:szCs w:val="21"/>
+          <w:lang w:val="es-AR"/>
           <w14:ligatures w14:val="none"/>
         </w:rPr>
         <w:t xml:space="preserve"> </w:t>
@@ -8937,6 +8960,7 @@
           <w:kern w:val="0"/>
           <w:sz w:val="21"/>
           <w:szCs w:val="21"/>
+          <w:lang w:val="es-AR"/>
           <w14:ligatures w14:val="none"/>
         </w:rPr>
         <w:t>sumar</w:t>
@@ -8948,6 +8972,7 @@
           <w:kern w:val="0"/>
           <w:sz w:val="21"/>
           <w:szCs w:val="21"/>
+          <w:lang w:val="es-AR"/>
           <w14:ligatures w14:val="none"/>
         </w:rPr>
         <w:t xml:space="preserve"> </w:t>
@@ -8959,6 +8984,7 @@
           <w:kern w:val="0"/>
           <w:sz w:val="21"/>
           <w:szCs w:val="21"/>
+          <w:lang w:val="es-AR"/>
           <w14:ligatures w14:val="none"/>
         </w:rPr>
         <w:t>=</w:t>
@@ -8970,6 +8996,7 @@
           <w:kern w:val="0"/>
           <w:sz w:val="21"/>
           <w:szCs w:val="21"/>
+          <w:lang w:val="es-AR"/>
           <w14:ligatures w14:val="none"/>
         </w:rPr>
         <w:t xml:space="preserve"> (</w:t>
@@ -8983,6 +9010,7 @@
           <w:kern w:val="0"/>
           <w:sz w:val="21"/>
           <w:szCs w:val="21"/>
+          <w:lang w:val="es-AR"/>
           <w14:ligatures w14:val="none"/>
         </w:rPr>
         <w:t>num1</w:t>
@@ -8994,6 +9022,7 @@
           <w:kern w:val="0"/>
           <w:sz w:val="21"/>
           <w:szCs w:val="21"/>
+          <w:lang w:val="es-AR"/>
           <w14:ligatures w14:val="none"/>
         </w:rPr>
         <w:t>,</w:t>
@@ -9007,6 +9036,7 @@
           <w:kern w:val="0"/>
           <w:sz w:val="21"/>
           <w:szCs w:val="21"/>
+          <w:lang w:val="es-AR"/>
           <w14:ligatures w14:val="none"/>
         </w:rPr>
         <w:t>num2</w:t>
@@ -9018,6 +9048,7 @@
           <w:kern w:val="0"/>
           <w:sz w:val="21"/>
           <w:szCs w:val="21"/>
+          <w:lang w:val="es-AR"/>
           <w14:ligatures w14:val="none"/>
         </w:rPr>
         <w:t xml:space="preserve">) </w:t>
@@ -9031,6 +9062,7 @@
           <w:kern w:val="0"/>
           <w:sz w:val="21"/>
           <w:szCs w:val="21"/>
+          <w:lang w:val="es-AR"/>
           <w14:ligatures w14:val="none"/>
         </w:rPr>
         <w:t>=&gt;</w:t>
@@ -9042,6 +9074,7 @@
           <w:kern w:val="0"/>
           <w:sz w:val="21"/>
           <w:szCs w:val="21"/>
+          <w:lang w:val="es-AR"/>
           <w14:ligatures w14:val="none"/>
         </w:rPr>
         <w:t xml:space="preserve"> </w:t>
@@ -9053,6 +9086,7 @@
           <w:kern w:val="0"/>
           <w:sz w:val="21"/>
           <w:szCs w:val="21"/>
+          <w:lang w:val="es-AR"/>
           <w14:ligatures w14:val="none"/>
         </w:rPr>
         <w:t>num1</w:t>
@@ -9064,6 +9098,7 @@
           <w:kern w:val="0"/>
           <w:sz w:val="21"/>
           <w:szCs w:val="21"/>
+          <w:lang w:val="es-AR"/>
           <w14:ligatures w14:val="none"/>
         </w:rPr>
         <w:t>+</w:t>
@@ -9075,6 +9110,7 @@
           <w:kern w:val="0"/>
           <w:sz w:val="21"/>
           <w:szCs w:val="21"/>
+          <w:lang w:val="es-AR"/>
           <w14:ligatures w14:val="none"/>
         </w:rPr>
         <w:t>num2</w:t>
@@ -9086,6 +9122,7 @@
           <w:kern w:val="0"/>
           <w:sz w:val="21"/>
           <w:szCs w:val="21"/>
+          <w:lang w:val="es-AR"/>
           <w14:ligatures w14:val="none"/>
         </w:rPr>
         <w:t>;</w:t>
@@ -14369,6 +14406,7 @@
           <w:kern w:val="0"/>
           <w:sz w:val="18"/>
           <w:szCs w:val="18"/>
+          <w:lang w:val="es-AR"/>
           <w14:ligatures w14:val="none"/>
         </w:rPr>
       </w:pPr>
@@ -14390,6 +14428,7 @@
           <w:kern w:val="0"/>
           <w:sz w:val="18"/>
           <w:szCs w:val="18"/>
+          <w:lang w:val="es-AR"/>
           <w14:ligatures w14:val="none"/>
         </w:rPr>
         <w:t>}</w:t>
@@ -14626,6 +14665,7 @@
           <w:kern w:val="0"/>
           <w:sz w:val="18"/>
           <w:szCs w:val="18"/>
+          <w:lang w:val="es-AR"/>
           <w14:ligatures w14:val="none"/>
         </w:rPr>
       </w:pPr>
@@ -14648,6 +14688,7 @@
           <w:kern w:val="0"/>
           <w:sz w:val="18"/>
           <w:szCs w:val="18"/>
+          <w:lang w:val="es-AR"/>
           <w14:ligatures w14:val="none"/>
         </w:rPr>
         <w:t>//return Object.getPrototypeOf(this).saludar(this) + "Saludos!!!";</w:t>
@@ -14674,6 +14715,7 @@
           <w:kern w:val="0"/>
           <w:sz w:val="18"/>
           <w:szCs w:val="18"/>
+          <w:lang w:val="es-AR"/>
           <w14:ligatures w14:val="none"/>
         </w:rPr>
         <w:t xml:space="preserve">        </w:t>
@@ -30654,7 +30696,6 @@
           <w:kern w:val="0"/>
           <w:sz w:val="21"/>
           <w:szCs w:val="21"/>
-          <w:lang w:val="es-AR"/>
           <w14:ligatures w14:val="none"/>
         </w:rPr>
       </w:pPr>
@@ -30677,7 +30718,6 @@
           <w:kern w:val="0"/>
           <w:sz w:val="21"/>
           <w:szCs w:val="21"/>
-          <w:lang w:val="es-AR"/>
           <w14:ligatures w14:val="none"/>
         </w:rPr>
         <w:t>return</w:t>
@@ -30689,7 +30729,6 @@
           <w:kern w:val="0"/>
           <w:sz w:val="21"/>
           <w:szCs w:val="21"/>
-          <w:lang w:val="es-AR"/>
           <w14:ligatures w14:val="none"/>
         </w:rPr>
         <w:t xml:space="preserve"> </w:t>
@@ -30701,7 +30740,6 @@
           <w:kern w:val="0"/>
           <w:sz w:val="21"/>
           <w:szCs w:val="21"/>
-          <w:lang w:val="es-AR"/>
           <w14:ligatures w14:val="none"/>
         </w:rPr>
         <w:t>new</w:t>
@@ -30713,7 +30751,6 @@
           <w:kern w:val="0"/>
           <w:sz w:val="21"/>
           <w:szCs w:val="21"/>
-          <w:lang w:val="es-AR"/>
           <w14:ligatures w14:val="none"/>
         </w:rPr>
         <w:t xml:space="preserve"> </w:t>
@@ -30725,7 +30762,6 @@
           <w:kern w:val="0"/>
           <w:sz w:val="21"/>
           <w:szCs w:val="21"/>
-          <w:lang w:val="es-AR"/>
           <w14:ligatures w14:val="none"/>
         </w:rPr>
         <w:t>definicionClase</w:t>
@@ -30737,7 +30773,6 @@
           <w:kern w:val="0"/>
           <w:sz w:val="21"/>
           <w:szCs w:val="21"/>
-          <w:lang w:val="es-AR"/>
           <w14:ligatures w14:val="none"/>
         </w:rPr>
         <w:t>();</w:t>
@@ -30753,18 +30788,16 @@
           <w:kern w:val="0"/>
           <w:sz w:val="21"/>
           <w:szCs w:val="21"/>
-          <w:lang w:val="es-AR"/>
-          <w14:ligatures w14:val="none"/>
-        </w:rPr>
-      </w:pPr>
-      <w:r>
-        <w:rPr>
-          <w:rFonts w:ascii="Consolas" w:eastAsia="Times New Roman" w:hAnsi="Consolas" w:cs="Times New Roman"/>
-          <w:color w:val="DDDDDD"/>
-          <w:kern w:val="0"/>
-          <w:sz w:val="21"/>
-          <w:szCs w:val="21"/>
-          <w:lang w:val="es-AR"/>
+          <w14:ligatures w14:val="none"/>
+        </w:rPr>
+      </w:pPr>
+      <w:r>
+        <w:rPr>
+          <w:rFonts w:ascii="Consolas" w:eastAsia="Times New Roman" w:hAnsi="Consolas" w:cs="Times New Roman"/>
+          <w:color w:val="DDDDDD"/>
+          <w:kern w:val="0"/>
+          <w:sz w:val="21"/>
+          <w:szCs w:val="21"/>
           <w14:ligatures w14:val="none"/>
         </w:rPr>
         <w:t>}</w:t>
@@ -30780,7 +30813,6 @@
           <w:kern w:val="0"/>
           <w:sz w:val="21"/>
           <w:szCs w:val="21"/>
-          <w:lang w:val="es-AR"/>
           <w14:ligatures w14:val="none"/>
         </w:rPr>
       </w:pPr>
@@ -38428,6 +38460,7 @@
           <w:kern w:val="0"/>
           <w:sz w:val="21"/>
           <w:szCs w:val="21"/>
+          <w:lang w:val="es-AR"/>
           <w14:ligatures w14:val="none"/>
         </w:rPr>
       </w:pPr>
@@ -38449,6 +38482,7 @@
           <w:kern w:val="0"/>
           <w:sz w:val="21"/>
           <w:szCs w:val="21"/>
+          <w:lang w:val="es-AR"/>
           <w14:ligatures w14:val="none"/>
         </w:rPr>
         <w:t>console</w:t>
@@ -38460,6 +38494,7 @@
           <w:kern w:val="0"/>
           <w:sz w:val="21"/>
           <w:szCs w:val="21"/>
+          <w:lang w:val="es-AR"/>
           <w14:ligatures w14:val="none"/>
         </w:rPr>
         <w:t>.</w:t>
@@ -38471,6 +38506,7 @@
           <w:kern w:val="0"/>
           <w:sz w:val="21"/>
           <w:szCs w:val="21"/>
+          <w:lang w:val="es-AR"/>
           <w14:ligatures w14:val="none"/>
         </w:rPr>
         <w:t>log</w:t>
@@ -38482,6 +38518,7 @@
           <w:kern w:val="0"/>
           <w:sz w:val="21"/>
           <w:szCs w:val="21"/>
+          <w:lang w:val="es-AR"/>
           <w14:ligatures w14:val="none"/>
         </w:rPr>
         <w:t>(</w:t>
@@ -38493,6 +38530,7 @@
           <w:kern w:val="0"/>
           <w:sz w:val="21"/>
           <w:szCs w:val="21"/>
+          <w:lang w:val="es-AR"/>
           <w14:ligatures w14:val="none"/>
         </w:rPr>
         <w:t>"resolve: Todo Ok"</w:t>
@@ -38504,6 +38542,7 @@
           <w:kern w:val="0"/>
           <w:sz w:val="21"/>
           <w:szCs w:val="21"/>
+          <w:lang w:val="es-AR"/>
           <w14:ligatures w14:val="none"/>
         </w:rPr>
         <w:t>);</w:t>
@@ -39829,6 +39868,7 @@
           <w:kern w:val="0"/>
           <w:sz w:val="21"/>
           <w:szCs w:val="21"/>
+          <w:lang w:val="es-AR"/>
           <w14:ligatures w14:val="none"/>
         </w:rPr>
       </w:pPr>
@@ -39839,6 +39879,7 @@
           <w:kern w:val="0"/>
           <w:sz w:val="21"/>
           <w:szCs w:val="21"/>
+          <w:lang w:val="es-AR"/>
           <w14:ligatures w14:val="none"/>
         </w:rPr>
         <w:t>//getUsuarioById(id, (callback)</w:t>
@@ -40067,6 +40108,7 @@
           <w:kern w:val="0"/>
           <w:sz w:val="21"/>
           <w:szCs w:val="21"/>
+          <w:lang w:val="es-AR"/>
           <w14:ligatures w14:val="none"/>
         </w:rPr>
       </w:pPr>
@@ -40088,6 +40130,7 @@
           <w:kern w:val="0"/>
           <w:sz w:val="21"/>
           <w:szCs w:val="21"/>
+          <w:lang w:val="es-AR"/>
           <w14:ligatures w14:val="none"/>
         </w:rPr>
         <w:t>return</w:t>
@@ -40099,6 +40142,7 @@
           <w:kern w:val="0"/>
           <w:sz w:val="21"/>
           <w:szCs w:val="21"/>
+          <w:lang w:val="es-AR"/>
           <w14:ligatures w14:val="none"/>
         </w:rPr>
         <w:t xml:space="preserve"> </w:t>
@@ -40110,6 +40154,7 @@
           <w:kern w:val="0"/>
           <w:sz w:val="21"/>
           <w:szCs w:val="21"/>
+          <w:lang w:val="es-AR"/>
           <w14:ligatures w14:val="none"/>
         </w:rPr>
         <w:t>console</w:t>
@@ -40121,6 +40166,7 @@
           <w:kern w:val="0"/>
           <w:sz w:val="21"/>
           <w:szCs w:val="21"/>
+          <w:lang w:val="es-AR"/>
           <w14:ligatures w14:val="none"/>
         </w:rPr>
         <w:t>.</w:t>
@@ -40132,6 +40178,7 @@
           <w:kern w:val="0"/>
           <w:sz w:val="21"/>
           <w:szCs w:val="21"/>
+          <w:lang w:val="es-AR"/>
           <w14:ligatures w14:val="none"/>
         </w:rPr>
         <w:t>log</w:t>
@@ -40143,6 +40190,7 @@
           <w:kern w:val="0"/>
           <w:sz w:val="21"/>
           <w:szCs w:val="21"/>
+          <w:lang w:val="es-AR"/>
           <w14:ligatures w14:val="none"/>
         </w:rPr>
         <w:t>(</w:t>
@@ -40154,6 +40202,7 @@
           <w:kern w:val="0"/>
           <w:sz w:val="21"/>
           <w:szCs w:val="21"/>
+          <w:lang w:val="es-AR"/>
           <w14:ligatures w14:val="none"/>
         </w:rPr>
         <w:t>err</w:t>
@@ -40165,6 +40214,7 @@
           <w:kern w:val="0"/>
           <w:sz w:val="21"/>
           <w:szCs w:val="21"/>
+          <w:lang w:val="es-AR"/>
           <w14:ligatures w14:val="none"/>
         </w:rPr>
         <w:t>);</w:t>
@@ -40191,6 +40241,7 @@
           <w:kern w:val="0"/>
           <w:sz w:val="21"/>
           <w:szCs w:val="21"/>
+          <w:lang w:val="es-AR"/>
           <w14:ligatures w14:val="none"/>
         </w:rPr>
         <w:t xml:space="preserve">    </w:t>
@@ -41829,7 +41880,6 @@
           <w:kern w:val="0"/>
           <w:sz w:val="21"/>
           <w:szCs w:val="21"/>
-          <w:lang w:val="es-AR"/>
           <w14:ligatures w14:val="none"/>
         </w:rPr>
       </w:pPr>
@@ -41851,7 +41901,6 @@
           <w:kern w:val="0"/>
           <w:sz w:val="21"/>
           <w:szCs w:val="21"/>
-          <w:lang w:val="es-AR"/>
           <w14:ligatures w14:val="none"/>
         </w:rPr>
         <w:t>if</w:t>
@@ -41863,7 +41912,6 @@
           <w:kern w:val="0"/>
           <w:sz w:val="21"/>
           <w:szCs w:val="21"/>
-          <w:lang w:val="es-AR"/>
           <w14:ligatures w14:val="none"/>
         </w:rPr>
         <w:t>(</w:t>
@@ -41875,7 +41923,6 @@
           <w:kern w:val="0"/>
           <w:sz w:val="21"/>
           <w:szCs w:val="21"/>
-          <w:lang w:val="es-AR"/>
           <w14:ligatures w14:val="none"/>
         </w:rPr>
         <w:t>!</w:t>
@@ -41887,7 +41934,6 @@
           <w:kern w:val="0"/>
           <w:sz w:val="21"/>
           <w:szCs w:val="21"/>
-          <w:lang w:val="es-AR"/>
           <w14:ligatures w14:val="none"/>
         </w:rPr>
         <w:t>empleadoDB</w:t>
@@ -41899,7 +41945,6 @@
           <w:kern w:val="0"/>
           <w:sz w:val="21"/>
           <w:szCs w:val="21"/>
-          <w:lang w:val="es-AR"/>
           <w14:ligatures w14:val="none"/>
         </w:rPr>
         <w:t>){</w:t>
@@ -41926,7 +41971,6 @@
           <w:kern w:val="0"/>
           <w:sz w:val="21"/>
           <w:szCs w:val="21"/>
-          <w:lang w:val="es-AR"/>
           <w14:ligatures w14:val="none"/>
         </w:rPr>
         <w:t xml:space="preserve">        </w:t>
@@ -44199,7 +44243,6 @@
           <w:kern w:val="0"/>
           <w:sz w:val="21"/>
           <w:szCs w:val="21"/>
-          <w:lang w:val="es-AR"/>
           <w14:ligatures w14:val="none"/>
         </w:rPr>
       </w:pPr>
@@ -44222,7 +44265,6 @@
           <w:kern w:val="0"/>
           <w:sz w:val="21"/>
           <w:szCs w:val="21"/>
-          <w:lang w:val="es-AR"/>
           <w14:ligatures w14:val="none"/>
         </w:rPr>
         <w:t>if</w:t>
@@ -44234,7 +44276,6 @@
           <w:kern w:val="0"/>
           <w:sz w:val="21"/>
           <w:szCs w:val="21"/>
-          <w:lang w:val="es-AR"/>
           <w14:ligatures w14:val="none"/>
         </w:rPr>
         <w:t>(</w:t>
@@ -44246,7 +44287,6 @@
           <w:kern w:val="0"/>
           <w:sz w:val="21"/>
           <w:szCs w:val="21"/>
-          <w:lang w:val="es-AR"/>
           <w14:ligatures w14:val="none"/>
         </w:rPr>
         <w:t>err</w:t>
@@ -44258,7 +44298,6 @@
           <w:kern w:val="0"/>
           <w:sz w:val="21"/>
           <w:szCs w:val="21"/>
-          <w:lang w:val="es-AR"/>
           <w14:ligatures w14:val="none"/>
         </w:rPr>
         <w:t>){</w:t>
@@ -44284,7 +44323,6 @@
           <w:kern w:val="0"/>
           <w:sz w:val="21"/>
           <w:szCs w:val="21"/>
-          <w:lang w:val="es-AR"/>
           <w14:ligatures w14:val="none"/>
         </w:rPr>
         <w:t xml:space="preserve">            </w:t>
@@ -47422,6 +47460,7 @@
           <w:kern w:val="0"/>
           <w:sz w:val="21"/>
           <w:szCs w:val="21"/>
+          <w:lang w:val="es-AR"/>
           <w14:ligatures w14:val="none"/>
         </w:rPr>
       </w:pPr>
@@ -47432,6 +47471,7 @@
           <w:kern w:val="0"/>
           <w:sz w:val="21"/>
           <w:szCs w:val="21"/>
+          <w:lang w:val="es-AR"/>
           <w14:ligatures w14:val="none"/>
         </w:rPr>
         <w:t>getEmpleado</w:t>
@@ -47443,6 +47483,7 @@
           <w:kern w:val="0"/>
           <w:sz w:val="21"/>
           <w:szCs w:val="21"/>
+          <w:lang w:val="es-AR"/>
           <w14:ligatures w14:val="none"/>
         </w:rPr>
         <w:t>(</w:t>
@@ -47454,6 +47495,7 @@
           <w:kern w:val="0"/>
           <w:sz w:val="21"/>
           <w:szCs w:val="21"/>
+          <w:lang w:val="es-AR"/>
           <w14:ligatures w14:val="none"/>
         </w:rPr>
         <w:t>5</w:t>
@@ -47465,6 +47507,7 @@
           <w:kern w:val="0"/>
           <w:sz w:val="21"/>
           <w:szCs w:val="21"/>
+          <w:lang w:val="es-AR"/>
           <w14:ligatures w14:val="none"/>
         </w:rPr>
         <w:t>)</w:t>
@@ -47480,16 +47523,18 @@
           <w:kern w:val="0"/>
           <w:sz w:val="21"/>
           <w:szCs w:val="21"/>
-          <w14:ligatures w14:val="none"/>
-        </w:rPr>
-      </w:pPr>
-      <w:r>
-        <w:rPr>
-          <w:rFonts w:ascii="Consolas" w:eastAsia="Times New Roman" w:hAnsi="Consolas" w:cs="Times New Roman"/>
-          <w:color w:val="DDDDDD"/>
-          <w:kern w:val="0"/>
-          <w:sz w:val="21"/>
-          <w:szCs w:val="21"/>
+          <w:lang w:val="es-AR"/>
+          <w14:ligatures w14:val="none"/>
+        </w:rPr>
+      </w:pPr>
+      <w:r>
+        <w:rPr>
+          <w:rFonts w:ascii="Consolas" w:eastAsia="Times New Roman" w:hAnsi="Consolas" w:cs="Times New Roman"/>
+          <w:color w:val="DDDDDD"/>
+          <w:kern w:val="0"/>
+          <w:sz w:val="21"/>
+          <w:szCs w:val="21"/>
+          <w:lang w:val="es-AR"/>
           <w14:ligatures w14:val="none"/>
         </w:rPr>
         <w:t>    .</w:t>
@@ -47501,6 +47546,7 @@
           <w:kern w:val="0"/>
           <w:sz w:val="21"/>
           <w:szCs w:val="21"/>
+          <w:lang w:val="es-AR"/>
           <w14:ligatures w14:val="none"/>
         </w:rPr>
         <w:t>then</w:t>
@@ -47512,6 +47558,7 @@
           <w:kern w:val="0"/>
           <w:sz w:val="21"/>
           <w:szCs w:val="21"/>
+          <w:lang w:val="es-AR"/>
           <w14:ligatures w14:val="none"/>
         </w:rPr>
         <w:t xml:space="preserve">( </w:t>
@@ -47523,6 +47570,7 @@
           <w:kern w:val="0"/>
           <w:sz w:val="21"/>
           <w:szCs w:val="21"/>
+          <w:lang w:val="es-AR"/>
           <w14:ligatures w14:val="none"/>
         </w:rPr>
         <w:t>getSalario</w:t>
@@ -47534,6 +47582,7 @@
           <w:kern w:val="0"/>
           <w:sz w:val="21"/>
           <w:szCs w:val="21"/>
+          <w:lang w:val="es-AR"/>
           <w14:ligatures w14:val="none"/>
         </w:rPr>
         <w:t>)</w:t>
@@ -47559,6 +47608,7 @@
           <w:kern w:val="0"/>
           <w:sz w:val="21"/>
           <w:szCs w:val="21"/>
+          <w:lang w:val="es-AR"/>
           <w14:ligatures w14:val="none"/>
         </w:rPr>
         <w:t xml:space="preserve">    </w:t>
@@ -47736,11 +47786,20 @@
     <w:p>
       <w:pPr>
         <w:pStyle w:val="Heading2"/>
-      </w:pPr>
-      <w:r>
+        <w:rPr>
+          <w:lang w:val="es-AR"/>
+        </w:rPr>
+      </w:pPr>
+      <w:r>
+        <w:rPr>
+          <w:lang w:val="es-AR"/>
+        </w:rPr>
         <w:t>Async Await</w:t>
       </w:r>
       <w:r>
+        <w:rPr>
+          <w:lang w:val="es-AR"/>
+        </w:rPr>
         <w:t xml:space="preserve"> ES7</w:t>
       </w:r>
     </w:p>

</xml_diff>

<commit_message>
Clases en JS moderno
</commit_message>
<xml_diff>
--- a/Javascript-ES6/Files/JavaScipt-ES6.docx
+++ b/Javascript-ES6/Files/JavaScipt-ES6.docx
@@ -1076,7 +1076,6 @@
           <w:kern w:val="0"/>
           <w:sz w:val="21"/>
           <w:szCs w:val="21"/>
-          <w:lang w:val="es-AR"/>
           <w14:ligatures w14:val="none"/>
         </w:rPr>
       </w:pPr>
@@ -1087,7 +1086,6 @@
           <w:kern w:val="0"/>
           <w:sz w:val="21"/>
           <w:szCs w:val="21"/>
-          <w:lang w:val="es-AR"/>
           <w14:ligatures w14:val="none"/>
         </w:rPr>
         <w:t>console</w:t>
@@ -1099,7 +1097,6 @@
           <w:kern w:val="0"/>
           <w:sz w:val="21"/>
           <w:szCs w:val="21"/>
-          <w:lang w:val="es-AR"/>
           <w14:ligatures w14:val="none"/>
         </w:rPr>
         <w:t>.</w:t>
@@ -1111,7 +1108,6 @@
           <w:kern w:val="0"/>
           <w:sz w:val="21"/>
           <w:szCs w:val="21"/>
-          <w:lang w:val="es-AR"/>
           <w14:ligatures w14:val="none"/>
         </w:rPr>
         <w:t>log</w:t>
@@ -1123,7 +1119,6 @@
           <w:kern w:val="0"/>
           <w:sz w:val="21"/>
           <w:szCs w:val="21"/>
-          <w:lang w:val="es-AR"/>
           <w14:ligatures w14:val="none"/>
         </w:rPr>
         <w:t>(</w:t>
@@ -1135,7 +1130,6 @@
           <w:kern w:val="0"/>
           <w:sz w:val="21"/>
           <w:szCs w:val="21"/>
-          <w:lang w:val="es-AR"/>
           <w14:ligatures w14:val="none"/>
         </w:rPr>
         <w:t>saludo</w:t>
@@ -1147,7 +1141,6 @@
           <w:kern w:val="0"/>
           <w:sz w:val="21"/>
           <w:szCs w:val="21"/>
-          <w:lang w:val="es-AR"/>
           <w14:ligatures w14:val="none"/>
         </w:rPr>
         <w:t>.</w:t>
@@ -1159,7 +1152,6 @@
           <w:kern w:val="0"/>
           <w:sz w:val="21"/>
           <w:szCs w:val="21"/>
-          <w:lang w:val="es-AR"/>
           <w14:ligatures w14:val="none"/>
         </w:rPr>
         <w:t>startsWith</w:t>
@@ -1171,7 +1163,6 @@
           <w:kern w:val="0"/>
           <w:sz w:val="21"/>
           <w:szCs w:val="21"/>
-          <w:lang w:val="es-AR"/>
           <w14:ligatures w14:val="none"/>
         </w:rPr>
         <w:t>(</w:t>
@@ -1183,7 +1174,6 @@
           <w:kern w:val="0"/>
           <w:sz w:val="21"/>
           <w:szCs w:val="21"/>
-          <w:lang w:val="es-AR"/>
           <w14:ligatures w14:val="none"/>
         </w:rPr>
         <w:t>"H"</w:t>
@@ -1195,7 +1185,6 @@
           <w:kern w:val="0"/>
           <w:sz w:val="21"/>
           <w:szCs w:val="21"/>
-          <w:lang w:val="es-AR"/>
           <w14:ligatures w14:val="none"/>
         </w:rPr>
         <w:t>));</w:t>
@@ -1208,9 +1197,6 @@
         </w:rPr>
       </w:pPr>
       <w:r>
-        <w:rPr>
-          <w:lang w:val="es-AR"/>
-        </w:rPr>
         <w:t xml:space="preserve"> </w:t>
       </w:r>
       <w:r>
@@ -7879,6 +7865,7 @@
           <w:kern w:val="0"/>
           <w:sz w:val="21"/>
           <w:szCs w:val="21"/>
+          <w:lang w:val="es-AR"/>
           <w14:ligatures w14:val="none"/>
         </w:rPr>
       </w:pPr>
@@ -7901,6 +7888,7 @@
           <w:kern w:val="0"/>
           <w:sz w:val="21"/>
           <w:szCs w:val="21"/>
+          <w:lang w:val="es-AR"/>
           <w14:ligatures w14:val="none"/>
         </w:rPr>
         <w:t>return</w:t>
@@ -7912,6 +7900,7 @@
           <w:kern w:val="0"/>
           <w:sz w:val="21"/>
           <w:szCs w:val="21"/>
+          <w:lang w:val="es-AR"/>
           <w14:ligatures w14:val="none"/>
         </w:rPr>
         <w:t xml:space="preserve"> </w:t>
@@ -7923,6 +7912,7 @@
           <w:kern w:val="0"/>
           <w:sz w:val="21"/>
           <w:szCs w:val="21"/>
+          <w:lang w:val="es-AR"/>
           <w14:ligatures w14:val="none"/>
         </w:rPr>
         <w:t>persona</w:t>
@@ -7934,6 +7924,7 @@
           <w:kern w:val="0"/>
           <w:sz w:val="21"/>
           <w:szCs w:val="21"/>
+          <w:lang w:val="es-AR"/>
           <w14:ligatures w14:val="none"/>
         </w:rPr>
         <w:t>;</w:t>
@@ -7949,16 +7940,18 @@
           <w:kern w:val="0"/>
           <w:sz w:val="21"/>
           <w:szCs w:val="21"/>
-          <w14:ligatures w14:val="none"/>
-        </w:rPr>
-      </w:pPr>
-      <w:r>
-        <w:rPr>
-          <w:rFonts w:ascii="Consolas" w:eastAsia="Times New Roman" w:hAnsi="Consolas" w:cs="Times New Roman"/>
-          <w:color w:val="DDDDDD"/>
-          <w:kern w:val="0"/>
-          <w:sz w:val="21"/>
-          <w:szCs w:val="21"/>
+          <w:lang w:val="es-AR"/>
+          <w14:ligatures w14:val="none"/>
+        </w:rPr>
+      </w:pPr>
+      <w:r>
+        <w:rPr>
+          <w:rFonts w:ascii="Consolas" w:eastAsia="Times New Roman" w:hAnsi="Consolas" w:cs="Times New Roman"/>
+          <w:color w:val="DDDDDD"/>
+          <w:kern w:val="0"/>
+          <w:sz w:val="21"/>
+          <w:szCs w:val="21"/>
+          <w:lang w:val="es-AR"/>
           <w14:ligatures w14:val="none"/>
         </w:rPr>
         <w:t>}</w:t>
@@ -7974,20 +7967,22 @@
           <w:kern w:val="0"/>
           <w:sz w:val="21"/>
           <w:szCs w:val="21"/>
-          <w14:ligatures w14:val="none"/>
-        </w:rPr>
-      </w:pPr>
-    </w:p>
-    <w:p>
-      <w:pPr>
-        <w:shd w:val="clear" w:color="auto" w:fill="1F1F1F"/>
-        <w:spacing w:after="0" w:line="285" w:lineRule="atLeast"/>
-        <w:rPr>
-          <w:rFonts w:ascii="Consolas" w:eastAsia="Times New Roman" w:hAnsi="Consolas" w:cs="Times New Roman"/>
-          <w:color w:val="DDDDDD"/>
-          <w:kern w:val="0"/>
-          <w:sz w:val="21"/>
-          <w:szCs w:val="21"/>
+          <w:lang w:val="es-AR"/>
+          <w14:ligatures w14:val="none"/>
+        </w:rPr>
+      </w:pPr>
+    </w:p>
+    <w:p>
+      <w:pPr>
+        <w:shd w:val="clear" w:color="auto" w:fill="1F1F1F"/>
+        <w:spacing w:after="0" w:line="285" w:lineRule="atLeast"/>
+        <w:rPr>
+          <w:rFonts w:ascii="Consolas" w:eastAsia="Times New Roman" w:hAnsi="Consolas" w:cs="Times New Roman"/>
+          <w:color w:val="DDDDDD"/>
+          <w:kern w:val="0"/>
+          <w:sz w:val="21"/>
+          <w:szCs w:val="21"/>
+          <w:lang w:val="es-AR"/>
           <w14:ligatures w14:val="none"/>
         </w:rPr>
       </w:pPr>
@@ -8000,6 +7995,7 @@
           <w:kern w:val="0"/>
           <w:sz w:val="21"/>
           <w:szCs w:val="21"/>
+          <w:lang w:val="es-AR"/>
           <w14:ligatures w14:val="none"/>
         </w:rPr>
         <w:t>let</w:t>
@@ -8011,6 +8007,7 @@
           <w:kern w:val="0"/>
           <w:sz w:val="21"/>
           <w:szCs w:val="21"/>
+          <w:lang w:val="es-AR"/>
           <w14:ligatures w14:val="none"/>
         </w:rPr>
         <w:t xml:space="preserve"> </w:t>
@@ -8022,6 +8019,7 @@
           <w:kern w:val="0"/>
           <w:sz w:val="21"/>
           <w:szCs w:val="21"/>
+          <w:lang w:val="es-AR"/>
           <w14:ligatures w14:val="none"/>
         </w:rPr>
         <w:t>peter</w:t>
@@ -8033,6 +8031,7 @@
           <w:kern w:val="0"/>
           <w:sz w:val="21"/>
           <w:szCs w:val="21"/>
+          <w:lang w:val="es-AR"/>
           <w14:ligatures w14:val="none"/>
         </w:rPr>
         <w:t xml:space="preserve"> </w:t>
@@ -8044,6 +8043,7 @@
           <w:kern w:val="0"/>
           <w:sz w:val="21"/>
           <w:szCs w:val="21"/>
+          <w:lang w:val="es-AR"/>
           <w14:ligatures w14:val="none"/>
         </w:rPr>
         <w:t>=</w:t>
@@ -8055,6 +8055,7 @@
           <w:kern w:val="0"/>
           <w:sz w:val="21"/>
           <w:szCs w:val="21"/>
+          <w:lang w:val="es-AR"/>
           <w14:ligatures w14:val="none"/>
         </w:rPr>
         <w:t xml:space="preserve"> { nombre: </w:t>
@@ -8066,6 +8067,7 @@
           <w:kern w:val="0"/>
           <w:sz w:val="21"/>
           <w:szCs w:val="21"/>
+          <w:lang w:val="es-AR"/>
           <w14:ligatures w14:val="none"/>
         </w:rPr>
         <w:t>'Peter'</w:t>
@@ -8077,6 +8079,7 @@
           <w:kern w:val="0"/>
           <w:sz w:val="21"/>
           <w:szCs w:val="21"/>
+          <w:lang w:val="es-AR"/>
           <w14:ligatures w14:val="none"/>
         </w:rPr>
         <w:t xml:space="preserve"> };</w:t>
@@ -8682,6 +8685,7 @@
           <w:kern w:val="0"/>
           <w:sz w:val="21"/>
           <w:szCs w:val="21"/>
+          <w:lang w:val="es-AR"/>
           <w14:ligatures w14:val="none"/>
         </w:rPr>
       </w:pPr>
@@ -8694,6 +8698,7 @@
           <w:kern w:val="0"/>
           <w:sz w:val="21"/>
           <w:szCs w:val="21"/>
+          <w:lang w:val="es-AR"/>
           <w14:ligatures w14:val="none"/>
         </w:rPr>
         <w:t>const</w:t>
@@ -8705,6 +8710,7 @@
           <w:kern w:val="0"/>
           <w:sz w:val="21"/>
           <w:szCs w:val="21"/>
+          <w:lang w:val="es-AR"/>
           <w14:ligatures w14:val="none"/>
         </w:rPr>
         <w:t xml:space="preserve"> </w:t>
@@ -8716,6 +8722,7 @@
           <w:kern w:val="0"/>
           <w:sz w:val="21"/>
           <w:szCs w:val="21"/>
+          <w:lang w:val="es-AR"/>
           <w14:ligatures w14:val="none"/>
         </w:rPr>
         <w:t>otrasFrutas</w:t>
@@ -8727,6 +8734,7 @@
           <w:kern w:val="0"/>
           <w:sz w:val="21"/>
           <w:szCs w:val="21"/>
+          <w:lang w:val="es-AR"/>
           <w14:ligatures w14:val="none"/>
         </w:rPr>
         <w:t xml:space="preserve"> </w:t>
@@ -8738,6 +8746,7 @@
           <w:kern w:val="0"/>
           <w:sz w:val="21"/>
           <w:szCs w:val="21"/>
+          <w:lang w:val="es-AR"/>
           <w14:ligatures w14:val="none"/>
         </w:rPr>
         <w:t>=</w:t>
@@ -8749,6 +8758,7 @@
           <w:kern w:val="0"/>
           <w:sz w:val="21"/>
           <w:szCs w:val="21"/>
+          <w:lang w:val="es-AR"/>
           <w14:ligatures w14:val="none"/>
         </w:rPr>
         <w:t xml:space="preserve"> </w:t>
@@ -8760,6 +8770,7 @@
           <w:kern w:val="0"/>
           <w:sz w:val="21"/>
           <w:szCs w:val="21"/>
+          <w:lang w:val="es-AR"/>
           <w14:ligatures w14:val="none"/>
         </w:rPr>
         <w:t>frutas</w:t>
@@ -8771,6 +8782,7 @@
           <w:kern w:val="0"/>
           <w:sz w:val="21"/>
           <w:szCs w:val="21"/>
+          <w:lang w:val="es-AR"/>
           <w14:ligatures w14:val="none"/>
         </w:rPr>
         <w:t>.</w:t>
@@ -8782,6 +8794,7 @@
           <w:kern w:val="0"/>
           <w:sz w:val="21"/>
           <w:szCs w:val="21"/>
+          <w:lang w:val="es-AR"/>
           <w14:ligatures w14:val="none"/>
         </w:rPr>
         <w:t>slice</w:t>
@@ -8793,6 +8806,7 @@
           <w:kern w:val="0"/>
           <w:sz w:val="21"/>
           <w:szCs w:val="21"/>
+          <w:lang w:val="es-AR"/>
           <w14:ligatures w14:val="none"/>
         </w:rPr>
         <w:t>();</w:t>
@@ -8808,6 +8822,7 @@
           <w:kern w:val="0"/>
           <w:sz w:val="21"/>
           <w:szCs w:val="21"/>
+          <w:lang w:val="es-AR"/>
           <w14:ligatures w14:val="none"/>
         </w:rPr>
       </w:pPr>
@@ -8818,6 +8833,7 @@
           <w:kern w:val="0"/>
           <w:sz w:val="21"/>
           <w:szCs w:val="21"/>
+          <w:lang w:val="es-AR"/>
           <w14:ligatures w14:val="none"/>
         </w:rPr>
         <w:t>console</w:t>
@@ -8829,6 +8845,7 @@
           <w:kern w:val="0"/>
           <w:sz w:val="21"/>
           <w:szCs w:val="21"/>
+          <w:lang w:val="es-AR"/>
           <w14:ligatures w14:val="none"/>
         </w:rPr>
         <w:t>.</w:t>
@@ -8840,6 +8857,7 @@
           <w:kern w:val="0"/>
           <w:sz w:val="21"/>
           <w:szCs w:val="21"/>
+          <w:lang w:val="es-AR"/>
           <w14:ligatures w14:val="none"/>
         </w:rPr>
         <w:t>timeEnd</w:t>
@@ -8851,6 +8869,7 @@
           <w:kern w:val="0"/>
           <w:sz w:val="21"/>
           <w:szCs w:val="21"/>
+          <w:lang w:val="es-AR"/>
           <w14:ligatures w14:val="none"/>
         </w:rPr>
         <w:t>(</w:t>
@@ -8862,6 +8881,7 @@
           <w:kern w:val="0"/>
           <w:sz w:val="21"/>
           <w:szCs w:val="21"/>
+          <w:lang w:val="es-AR"/>
           <w14:ligatures w14:val="none"/>
         </w:rPr>
         <w:t>'slice'</w:t>
@@ -8873,6 +8893,7 @@
           <w:kern w:val="0"/>
           <w:sz w:val="21"/>
           <w:szCs w:val="21"/>
+          <w:lang w:val="es-AR"/>
           <w14:ligatures w14:val="none"/>
         </w:rPr>
         <w:t>);</w:t>
@@ -8888,20 +8909,22 @@
           <w:kern w:val="0"/>
           <w:sz w:val="21"/>
           <w:szCs w:val="21"/>
-          <w14:ligatures w14:val="none"/>
-        </w:rPr>
-      </w:pPr>
-    </w:p>
-    <w:p>
-      <w:pPr>
-        <w:shd w:val="clear" w:color="auto" w:fill="1F1F1F"/>
-        <w:spacing w:after="0" w:line="285" w:lineRule="atLeast"/>
-        <w:rPr>
-          <w:rFonts w:ascii="Consolas" w:eastAsia="Times New Roman" w:hAnsi="Consolas" w:cs="Times New Roman"/>
-          <w:color w:val="DDDDDD"/>
-          <w:kern w:val="0"/>
-          <w:sz w:val="21"/>
-          <w:szCs w:val="21"/>
+          <w:lang w:val="es-AR"/>
+          <w14:ligatures w14:val="none"/>
+        </w:rPr>
+      </w:pPr>
+    </w:p>
+    <w:p>
+      <w:pPr>
+        <w:shd w:val="clear" w:color="auto" w:fill="1F1F1F"/>
+        <w:spacing w:after="0" w:line="285" w:lineRule="atLeast"/>
+        <w:rPr>
+          <w:rFonts w:ascii="Consolas" w:eastAsia="Times New Roman" w:hAnsi="Consolas" w:cs="Times New Roman"/>
+          <w:color w:val="DDDDDD"/>
+          <w:kern w:val="0"/>
+          <w:sz w:val="21"/>
+          <w:szCs w:val="21"/>
+          <w:lang w:val="es-AR"/>
           <w14:ligatures w14:val="none"/>
         </w:rPr>
       </w:pPr>
@@ -8912,6 +8935,7 @@
           <w:kern w:val="0"/>
           <w:sz w:val="21"/>
           <w:szCs w:val="21"/>
+          <w:lang w:val="es-AR"/>
           <w14:ligatures w14:val="none"/>
         </w:rPr>
         <w:t>console</w:t>
@@ -8923,6 +8947,7 @@
           <w:kern w:val="0"/>
           <w:sz w:val="21"/>
           <w:szCs w:val="21"/>
+          <w:lang w:val="es-AR"/>
           <w14:ligatures w14:val="none"/>
         </w:rPr>
         <w:t>.</w:t>
@@ -8934,6 +8959,7 @@
           <w:kern w:val="0"/>
           <w:sz w:val="21"/>
           <w:szCs w:val="21"/>
+          <w:lang w:val="es-AR"/>
           <w14:ligatures w14:val="none"/>
         </w:rPr>
         <w:t>time</w:t>
@@ -8945,6 +8971,7 @@
           <w:kern w:val="0"/>
           <w:sz w:val="21"/>
           <w:szCs w:val="21"/>
+          <w:lang w:val="es-AR"/>
           <w14:ligatures w14:val="none"/>
         </w:rPr>
         <w:t>(</w:t>
@@ -8956,6 +8983,7 @@
           <w:kern w:val="0"/>
           <w:sz w:val="21"/>
           <w:szCs w:val="21"/>
+          <w:lang w:val="es-AR"/>
           <w14:ligatures w14:val="none"/>
         </w:rPr>
         <w:t>'spread'</w:t>
@@ -8967,6 +8995,7 @@
           <w:kern w:val="0"/>
           <w:sz w:val="21"/>
           <w:szCs w:val="21"/>
+          <w:lang w:val="es-AR"/>
           <w14:ligatures w14:val="none"/>
         </w:rPr>
         <w:t>);</w:t>
@@ -9311,6 +9340,7 @@
           <w:kern w:val="0"/>
           <w:sz w:val="21"/>
           <w:szCs w:val="21"/>
+          <w:lang w:val="es-AR"/>
           <w14:ligatures w14:val="none"/>
         </w:rPr>
       </w:pPr>
@@ -9321,6 +9351,7 @@
           <w:kern w:val="0"/>
           <w:sz w:val="21"/>
           <w:szCs w:val="21"/>
+          <w:lang w:val="es-AR"/>
           <w14:ligatures w14:val="none"/>
         </w:rPr>
         <w:t>console</w:t>
@@ -9332,6 +9363,7 @@
           <w:kern w:val="0"/>
           <w:sz w:val="21"/>
           <w:szCs w:val="21"/>
+          <w:lang w:val="es-AR"/>
           <w14:ligatures w14:val="none"/>
         </w:rPr>
         <w:t>.</w:t>
@@ -9343,6 +9375,7 @@
           <w:kern w:val="0"/>
           <w:sz w:val="21"/>
           <w:szCs w:val="21"/>
+          <w:lang w:val="es-AR"/>
           <w14:ligatures w14:val="none"/>
         </w:rPr>
         <w:t>table</w:t>
@@ -9354,6 +9387,7 @@
           <w:kern w:val="0"/>
           <w:sz w:val="21"/>
           <w:szCs w:val="21"/>
+          <w:lang w:val="es-AR"/>
           <w14:ligatures w14:val="none"/>
         </w:rPr>
         <w:t xml:space="preserve">({ </w:t>
@@ -9365,6 +9399,7 @@
           <w:kern w:val="0"/>
           <w:sz w:val="21"/>
           <w:szCs w:val="21"/>
+          <w:lang w:val="es-AR"/>
           <w14:ligatures w14:val="none"/>
         </w:rPr>
         <w:t>frutas</w:t>
@@ -9376,6 +9411,7 @@
           <w:kern w:val="0"/>
           <w:sz w:val="21"/>
           <w:szCs w:val="21"/>
+          <w:lang w:val="es-AR"/>
           <w14:ligatures w14:val="none"/>
         </w:rPr>
         <w:t xml:space="preserve">, </w:t>
@@ -9387,6 +9423,7 @@
           <w:kern w:val="0"/>
           <w:sz w:val="21"/>
           <w:szCs w:val="21"/>
+          <w:lang w:val="es-AR"/>
           <w14:ligatures w14:val="none"/>
         </w:rPr>
         <w:t>otrasFrutas</w:t>
@@ -9398,6 +9435,7 @@
           <w:kern w:val="0"/>
           <w:sz w:val="21"/>
           <w:szCs w:val="21"/>
+          <w:lang w:val="es-AR"/>
           <w14:ligatures w14:val="none"/>
         </w:rPr>
         <w:t xml:space="preserve"> });</w:t>
@@ -10767,7 +10805,6 @@
           <w:kern w:val="0"/>
           <w:sz w:val="21"/>
           <w:szCs w:val="21"/>
-          <w:lang w:val="es-AR"/>
           <w14:ligatures w14:val="none"/>
         </w:rPr>
       </w:pPr>
@@ -10780,7 +10817,6 @@
           <w:kern w:val="0"/>
           <w:sz w:val="21"/>
           <w:szCs w:val="21"/>
-          <w:lang w:val="es-AR"/>
           <w14:ligatures w14:val="none"/>
         </w:rPr>
         <w:t>let</w:t>
@@ -10792,7 +10828,6 @@
           <w:kern w:val="0"/>
           <w:sz w:val="21"/>
           <w:szCs w:val="21"/>
-          <w:lang w:val="es-AR"/>
           <w14:ligatures w14:val="none"/>
         </w:rPr>
         <w:t xml:space="preserve"> </w:t>
@@ -10804,7 +10839,6 @@
           <w:kern w:val="0"/>
           <w:sz w:val="21"/>
           <w:szCs w:val="21"/>
-          <w:lang w:val="es-AR"/>
           <w14:ligatures w14:val="none"/>
         </w:rPr>
         <w:t>sumar</w:t>
@@ -10816,7 +10850,6 @@
           <w:kern w:val="0"/>
           <w:sz w:val="21"/>
           <w:szCs w:val="21"/>
-          <w:lang w:val="es-AR"/>
           <w14:ligatures w14:val="none"/>
         </w:rPr>
         <w:t xml:space="preserve"> </w:t>
@@ -10828,7 +10861,6 @@
           <w:kern w:val="0"/>
           <w:sz w:val="21"/>
           <w:szCs w:val="21"/>
-          <w:lang w:val="es-AR"/>
           <w14:ligatures w14:val="none"/>
         </w:rPr>
         <w:t>=</w:t>
@@ -10840,7 +10872,6 @@
           <w:kern w:val="0"/>
           <w:sz w:val="21"/>
           <w:szCs w:val="21"/>
-          <w:lang w:val="es-AR"/>
           <w14:ligatures w14:val="none"/>
         </w:rPr>
         <w:t xml:space="preserve"> (</w:t>
@@ -10854,7 +10885,6 @@
           <w:kern w:val="0"/>
           <w:sz w:val="21"/>
           <w:szCs w:val="21"/>
-          <w:lang w:val="es-AR"/>
           <w14:ligatures w14:val="none"/>
         </w:rPr>
         <w:t>num1</w:t>
@@ -10866,7 +10896,6 @@
           <w:kern w:val="0"/>
           <w:sz w:val="21"/>
           <w:szCs w:val="21"/>
-          <w:lang w:val="es-AR"/>
           <w14:ligatures w14:val="none"/>
         </w:rPr>
         <w:t>,</w:t>
@@ -10880,7 +10909,6 @@
           <w:kern w:val="0"/>
           <w:sz w:val="21"/>
           <w:szCs w:val="21"/>
-          <w:lang w:val="es-AR"/>
           <w14:ligatures w14:val="none"/>
         </w:rPr>
         <w:t>num2</w:t>
@@ -10892,7 +10920,6 @@
           <w:kern w:val="0"/>
           <w:sz w:val="21"/>
           <w:szCs w:val="21"/>
-          <w:lang w:val="es-AR"/>
           <w14:ligatures w14:val="none"/>
         </w:rPr>
         <w:t xml:space="preserve">) </w:t>
@@ -10906,7 +10933,6 @@
           <w:kern w:val="0"/>
           <w:sz w:val="21"/>
           <w:szCs w:val="21"/>
-          <w:lang w:val="es-AR"/>
           <w14:ligatures w14:val="none"/>
         </w:rPr>
         <w:t>=&gt;</w:t>
@@ -10918,7 +10944,6 @@
           <w:kern w:val="0"/>
           <w:sz w:val="21"/>
           <w:szCs w:val="21"/>
-          <w:lang w:val="es-AR"/>
           <w14:ligatures w14:val="none"/>
         </w:rPr>
         <w:t xml:space="preserve"> </w:t>
@@ -10930,7 +10955,6 @@
           <w:kern w:val="0"/>
           <w:sz w:val="21"/>
           <w:szCs w:val="21"/>
-          <w:lang w:val="es-AR"/>
           <w14:ligatures w14:val="none"/>
         </w:rPr>
         <w:t>num1</w:t>
@@ -10942,7 +10966,6 @@
           <w:kern w:val="0"/>
           <w:sz w:val="21"/>
           <w:szCs w:val="21"/>
-          <w:lang w:val="es-AR"/>
           <w14:ligatures w14:val="none"/>
         </w:rPr>
         <w:t>+</w:t>
@@ -10954,7 +10977,6 @@
           <w:kern w:val="0"/>
           <w:sz w:val="21"/>
           <w:szCs w:val="21"/>
-          <w:lang w:val="es-AR"/>
           <w14:ligatures w14:val="none"/>
         </w:rPr>
         <w:t>num2</w:t>
@@ -10966,7 +10988,6 @@
           <w:kern w:val="0"/>
           <w:sz w:val="21"/>
           <w:szCs w:val="21"/>
-          <w:lang w:val="es-AR"/>
           <w14:ligatures w14:val="none"/>
         </w:rPr>
         <w:t>;</w:t>
@@ -16256,7 +16277,6 @@
           <w:kern w:val="0"/>
           <w:sz w:val="18"/>
           <w:szCs w:val="18"/>
-          <w:lang w:val="es-AR"/>
           <w14:ligatures w14:val="none"/>
         </w:rPr>
       </w:pPr>
@@ -16278,7 +16298,6 @@
           <w:kern w:val="0"/>
           <w:sz w:val="18"/>
           <w:szCs w:val="18"/>
-          <w:lang w:val="es-AR"/>
           <w14:ligatures w14:val="none"/>
         </w:rPr>
         <w:t>}</w:t>
@@ -16515,7 +16534,6 @@
           <w:kern w:val="0"/>
           <w:sz w:val="18"/>
           <w:szCs w:val="18"/>
-          <w:lang w:val="es-AR"/>
           <w14:ligatures w14:val="none"/>
         </w:rPr>
       </w:pPr>
@@ -16538,7 +16556,6 @@
           <w:kern w:val="0"/>
           <w:sz w:val="18"/>
           <w:szCs w:val="18"/>
-          <w:lang w:val="es-AR"/>
           <w14:ligatures w14:val="none"/>
         </w:rPr>
         <w:t>//return Object.getPrototypeOf(this).saludar(this) + "Saludos!!!";</w:t>
@@ -16565,7 +16582,6 @@
           <w:kern w:val="0"/>
           <w:sz w:val="18"/>
           <w:szCs w:val="18"/>
-          <w:lang w:val="es-AR"/>
           <w14:ligatures w14:val="none"/>
         </w:rPr>
         <w:t xml:space="preserve">        </w:t>
@@ -33838,6 +33854,43 @@
         </w:rPr>
         <w:t>Por defecto, los métodos son públicos.</w:t>
       </w:r>
+      <w:r>
+        <w:rPr>
+          <w:lang w:val="es-AR"/>
+        </w:rPr>
+        <w:t xml:space="preserve"> Viene a reemplazar el prototype y la manera de trabajr con funciones simulando las clases</w:t>
+      </w:r>
+      <w:r>
+        <w:rPr>
+          <w:lang w:val="es-AR"/>
+        </w:rPr>
+        <w:t>.</w:t>
+      </w:r>
+    </w:p>
+    <w:p>
+      <w:pPr>
+        <w:rPr>
+          <w:lang w:val="es-AR"/>
+        </w:rPr>
+      </w:pPr>
+      <w:r>
+        <w:rPr>
+          <w:lang w:val="es-AR"/>
+        </w:rPr>
+        <w:t xml:space="preserve">El objetivo es </w:t>
+      </w:r>
+      <w:r>
+        <w:rPr>
+          <w:lang w:val="es-AR"/>
+        </w:rPr>
+        <w:t xml:space="preserve">tener propiedades y metodos comunes en todas las instancias </w:t>
+      </w:r>
+      <w:r>
+        <w:rPr>
+          <w:lang w:val="es-AR"/>
+        </w:rPr>
+        <w:t>de un objeto.</w:t>
+      </w:r>
     </w:p>
     <w:p>
       <w:pPr>
@@ -33910,6 +33963,34 @@
       <w:pPr>
         <w:shd w:val="clear" w:color="auto" w:fill="1F1F1F"/>
         <w:spacing w:after="0" w:line="285" w:lineRule="atLeast"/>
+        <w:ind w:firstLine="720"/>
+        <w:rPr>
+          <w:rFonts w:ascii="Consolas" w:eastAsia="Times New Roman" w:hAnsi="Consolas" w:cs="Times New Roman"/>
+          <w:color w:val="DDDDDD"/>
+          <w:kern w:val="0"/>
+          <w:sz w:val="21"/>
+          <w:szCs w:val="21"/>
+          <w:lang w:val="es-AR"/>
+          <w14:ligatures w14:val="none"/>
+        </w:rPr>
+      </w:pPr>
+      <w:r>
+        <w:rPr>
+          <w:rFonts w:ascii="Consolas" w:eastAsia="Times New Roman" w:hAnsi="Consolas" w:cs="Times New Roman"/>
+          <w:color w:val="DDDDDD"/>
+          <w:kern w:val="0"/>
+          <w:sz w:val="21"/>
+          <w:szCs w:val="21"/>
+          <w:lang w:val="es-AR"/>
+          <w14:ligatures w14:val="none"/>
+        </w:rPr>
+        <w:t>//es el unico metodo que retorna una instancia de un objeto y no undefined, siempre devuelve la intancia del objeto</w:t>
+      </w:r>
+    </w:p>
+    <w:p>
+      <w:pPr>
+        <w:shd w:val="clear" w:color="auto" w:fill="1F1F1F"/>
+        <w:spacing w:after="0" w:line="285" w:lineRule="atLeast"/>
         <w:rPr>
           <w:rFonts w:ascii="Consolas" w:eastAsia="Times New Roman" w:hAnsi="Consolas" w:cs="Times New Roman"/>
           <w:color w:val="DDDDDD"/>
@@ -33972,6 +34053,7 @@
         </w:rPr>
         <w:t>nombre</w:t>
       </w:r>
+      <w:bookmarkStart w:id="5" w:name="OLE_LINK9"/>
       <w:r>
         <w:rPr>
           <w:rFonts w:ascii="Consolas" w:eastAsia="Times New Roman" w:hAnsi="Consolas" w:cs="Times New Roman"/>
@@ -33985,6 +34067,7 @@
         <w:t>){</w:t>
       </w:r>
     </w:p>
+    <w:bookmarkEnd w:id="5"/>
     <w:p>
       <w:pPr>
         <w:shd w:val="clear" w:color="auto" w:fill="1F1F1F"/>
@@ -34748,6 +34831,22 @@
           <w:lang w:val="es-AR"/>
         </w:rPr>
       </w:pPr>
+    </w:p>
+    <w:p>
+      <w:pPr>
+        <w:pStyle w:val="Heading2"/>
+        <w:rPr>
+          <w:lang w:val="es-AR"/>
+        </w:rPr>
+      </w:pPr>
+    </w:p>
+    <w:p>
+      <w:pPr>
+        <w:pStyle w:val="Heading2"/>
+        <w:rPr>
+          <w:lang w:val="es-AR"/>
+        </w:rPr>
+      </w:pPr>
       <w:r>
         <w:rPr>
           <w:lang w:val="es-AR"/>
@@ -35408,6 +35507,7 @@
           <w:kern w:val="0"/>
           <w:sz w:val="21"/>
           <w:szCs w:val="21"/>
+          <w:lang w:val="es-AR"/>
           <w14:ligatures w14:val="none"/>
         </w:rPr>
       </w:pPr>
@@ -35430,6 +35530,7 @@
           <w:kern w:val="0"/>
           <w:sz w:val="21"/>
           <w:szCs w:val="21"/>
+          <w:lang w:val="es-AR"/>
           <w14:ligatures w14:val="none"/>
         </w:rPr>
         <w:t>return</w:t>
@@ -35441,6 +35542,7 @@
           <w:kern w:val="0"/>
           <w:sz w:val="21"/>
           <w:szCs w:val="21"/>
+          <w:lang w:val="es-AR"/>
           <w14:ligatures w14:val="none"/>
         </w:rPr>
         <w:t xml:space="preserve"> </w:t>
@@ -35452,6 +35554,7 @@
           <w:kern w:val="0"/>
           <w:sz w:val="21"/>
           <w:szCs w:val="21"/>
+          <w:lang w:val="es-AR"/>
           <w14:ligatures w14:val="none"/>
         </w:rPr>
         <w:t>new</w:t>
@@ -35463,6 +35566,7 @@
           <w:kern w:val="0"/>
           <w:sz w:val="21"/>
           <w:szCs w:val="21"/>
+          <w:lang w:val="es-AR"/>
           <w14:ligatures w14:val="none"/>
         </w:rPr>
         <w:t xml:space="preserve"> </w:t>
@@ -35474,6 +35578,7 @@
           <w:kern w:val="0"/>
           <w:sz w:val="21"/>
           <w:szCs w:val="21"/>
+          <w:lang w:val="es-AR"/>
           <w14:ligatures w14:val="none"/>
         </w:rPr>
         <w:t>definicionClase</w:t>
@@ -35485,6 +35590,7 @@
           <w:kern w:val="0"/>
           <w:sz w:val="21"/>
           <w:szCs w:val="21"/>
+          <w:lang w:val="es-AR"/>
           <w14:ligatures w14:val="none"/>
         </w:rPr>
         <w:t>();</w:t>
@@ -35500,16 +35606,18 @@
           <w:kern w:val="0"/>
           <w:sz w:val="21"/>
           <w:szCs w:val="21"/>
-          <w14:ligatures w14:val="none"/>
-        </w:rPr>
-      </w:pPr>
-      <w:r>
-        <w:rPr>
-          <w:rFonts w:ascii="Consolas" w:eastAsia="Times New Roman" w:hAnsi="Consolas" w:cs="Times New Roman"/>
-          <w:color w:val="DDDDDD"/>
-          <w:kern w:val="0"/>
-          <w:sz w:val="21"/>
-          <w:szCs w:val="21"/>
+          <w:lang w:val="es-AR"/>
+          <w14:ligatures w14:val="none"/>
+        </w:rPr>
+      </w:pPr>
+      <w:r>
+        <w:rPr>
+          <w:rFonts w:ascii="Consolas" w:eastAsia="Times New Roman" w:hAnsi="Consolas" w:cs="Times New Roman"/>
+          <w:color w:val="DDDDDD"/>
+          <w:kern w:val="0"/>
+          <w:sz w:val="21"/>
+          <w:szCs w:val="21"/>
+          <w:lang w:val="es-AR"/>
           <w14:ligatures w14:val="none"/>
         </w:rPr>
         <w:t>}</w:t>
@@ -35525,6 +35633,7 @@
           <w:kern w:val="0"/>
           <w:sz w:val="21"/>
           <w:szCs w:val="21"/>
+          <w:lang w:val="es-AR"/>
           <w14:ligatures w14:val="none"/>
         </w:rPr>
       </w:pPr>
@@ -36006,6 +36115,7 @@
           <w:lang w:val="es-AR"/>
           <w14:ligatures w14:val="none"/>
         </w:rPr>
+        <w:lastRenderedPageBreak/>
         <w:t xml:space="preserve">    </w:t>
       </w:r>
       <w:r>
@@ -39199,7 +39309,6 @@
           <w:lang w:val="es-AR"/>
           <w14:ligatures w14:val="none"/>
         </w:rPr>
-        <w:lastRenderedPageBreak/>
         <w:t xml:space="preserve">    </w:t>
       </w:r>
       <w:r>
@@ -39842,6 +39951,19 @@
     </w:p>
     <w:p>
       <w:pPr>
+        <w:rPr>
+          <w:lang w:val="es-AR"/>
+        </w:rPr>
+      </w:pPr>
+      <w:r>
+        <w:rPr>
+          <w:lang w:val="es-AR"/>
+        </w:rPr>
+        <w:t>permite reutilzar codigo</w:t>
+      </w:r>
+    </w:p>
+    <w:p>
+      <w:pPr>
         <w:shd w:val="clear" w:color="auto" w:fill="1F1F1F"/>
         <w:spacing w:after="0" w:line="285" w:lineRule="atLeast"/>
         <w:rPr>
@@ -42001,6 +42123,7 @@
           <w:lang w:val="es-AR"/>
           <w14:ligatures w14:val="none"/>
         </w:rPr>
+        <w:lastRenderedPageBreak/>
         <w:t xml:space="preserve">        </w:t>
       </w:r>
       <w:r>
@@ -42339,7 +42462,6 @@
         <w:pStyle w:val="Heading1"/>
       </w:pPr>
       <w:r>
-        <w:lastRenderedPageBreak/>
         <w:t>Promesas</w:t>
       </w:r>
     </w:p>
@@ -43173,7 +43295,6 @@
           <w:kern w:val="0"/>
           <w:sz w:val="21"/>
           <w:szCs w:val="21"/>
-          <w:lang w:val="es-AR"/>
           <w14:ligatures w14:val="none"/>
         </w:rPr>
       </w:pPr>
@@ -43195,7 +43316,6 @@
           <w:kern w:val="0"/>
           <w:sz w:val="21"/>
           <w:szCs w:val="21"/>
-          <w:lang w:val="es-AR"/>
           <w14:ligatures w14:val="none"/>
         </w:rPr>
         <w:t>console</w:t>
@@ -43207,7 +43327,6 @@
           <w:kern w:val="0"/>
           <w:sz w:val="21"/>
           <w:szCs w:val="21"/>
-          <w:lang w:val="es-AR"/>
           <w14:ligatures w14:val="none"/>
         </w:rPr>
         <w:t>.</w:t>
@@ -43219,7 +43338,6 @@
           <w:kern w:val="0"/>
           <w:sz w:val="21"/>
           <w:szCs w:val="21"/>
-          <w:lang w:val="es-AR"/>
           <w14:ligatures w14:val="none"/>
         </w:rPr>
         <w:t>log</w:t>
@@ -43231,7 +43349,6 @@
           <w:kern w:val="0"/>
           <w:sz w:val="21"/>
           <w:szCs w:val="21"/>
-          <w:lang w:val="es-AR"/>
           <w14:ligatures w14:val="none"/>
         </w:rPr>
         <w:t>(</w:t>
@@ -43243,7 +43360,6 @@
           <w:kern w:val="0"/>
           <w:sz w:val="21"/>
           <w:szCs w:val="21"/>
-          <w:lang w:val="es-AR"/>
           <w14:ligatures w14:val="none"/>
         </w:rPr>
         <w:t>"resolve: Todo Ok"</w:t>
@@ -43255,7 +43371,6 @@
           <w:kern w:val="0"/>
           <w:sz w:val="21"/>
           <w:szCs w:val="21"/>
-          <w:lang w:val="es-AR"/>
           <w14:ligatures w14:val="none"/>
         </w:rPr>
         <w:t>);</w:t>
@@ -43622,7 +43737,7 @@
         </w:rPr>
         <w:t xml:space="preserve">demoran la accion de una funcion </w:t>
       </w:r>
-      <w:bookmarkStart w:id="5" w:name="OLE_LINK5"/>
+      <w:bookmarkStart w:id="6" w:name="OLE_LINK5"/>
       <w:r>
         <w:rPr>
           <w:lang w:val="es-AR"/>
@@ -43636,7 +43751,7 @@
         <w:t>se realice una tarea antes</w:t>
       </w:r>
     </w:p>
-    <w:bookmarkEnd w:id="5"/>
+    <w:bookmarkEnd w:id="6"/>
     <w:p>
       <w:pPr>
         <w:shd w:val="clear" w:color="auto" w:fill="1F1F1F"/>
@@ -44580,7 +44695,6 @@
           <w:kern w:val="0"/>
           <w:sz w:val="21"/>
           <w:szCs w:val="21"/>
-          <w:lang w:val="es-AR"/>
           <w14:ligatures w14:val="none"/>
         </w:rPr>
       </w:pPr>
@@ -44591,9 +44705,9 @@
           <w:kern w:val="0"/>
           <w:sz w:val="21"/>
           <w:szCs w:val="21"/>
-          <w:lang w:val="es-AR"/>
-          <w14:ligatures w14:val="none"/>
-        </w:rPr>
+          <w14:ligatures w14:val="none"/>
+        </w:rPr>
+        <w:lastRenderedPageBreak/>
         <w:t>//getUsuarioById(id, (callback)</w:t>
       </w:r>
     </w:p>
@@ -44820,7 +44934,6 @@
           <w:kern w:val="0"/>
           <w:sz w:val="21"/>
           <w:szCs w:val="21"/>
-          <w:lang w:val="es-AR"/>
           <w14:ligatures w14:val="none"/>
         </w:rPr>
       </w:pPr>
@@ -44842,7 +44955,6 @@
           <w:kern w:val="0"/>
           <w:sz w:val="21"/>
           <w:szCs w:val="21"/>
-          <w:lang w:val="es-AR"/>
           <w14:ligatures w14:val="none"/>
         </w:rPr>
         <w:t>return</w:t>
@@ -44854,7 +44966,6 @@
           <w:kern w:val="0"/>
           <w:sz w:val="21"/>
           <w:szCs w:val="21"/>
-          <w:lang w:val="es-AR"/>
           <w14:ligatures w14:val="none"/>
         </w:rPr>
         <w:t xml:space="preserve"> </w:t>
@@ -44866,7 +44977,6 @@
           <w:kern w:val="0"/>
           <w:sz w:val="21"/>
           <w:szCs w:val="21"/>
-          <w:lang w:val="es-AR"/>
           <w14:ligatures w14:val="none"/>
         </w:rPr>
         <w:t>console</w:t>
@@ -44878,7 +44988,6 @@
           <w:kern w:val="0"/>
           <w:sz w:val="21"/>
           <w:szCs w:val="21"/>
-          <w:lang w:val="es-AR"/>
           <w14:ligatures w14:val="none"/>
         </w:rPr>
         <w:t>.</w:t>
@@ -44890,7 +44999,6 @@
           <w:kern w:val="0"/>
           <w:sz w:val="21"/>
           <w:szCs w:val="21"/>
-          <w:lang w:val="es-AR"/>
           <w14:ligatures w14:val="none"/>
         </w:rPr>
         <w:t>log</w:t>
@@ -44902,7 +45010,6 @@
           <w:kern w:val="0"/>
           <w:sz w:val="21"/>
           <w:szCs w:val="21"/>
-          <w:lang w:val="es-AR"/>
           <w14:ligatures w14:val="none"/>
         </w:rPr>
         <w:t>(</w:t>
@@ -44914,7 +45021,6 @@
           <w:kern w:val="0"/>
           <w:sz w:val="21"/>
           <w:szCs w:val="21"/>
-          <w:lang w:val="es-AR"/>
           <w14:ligatures w14:val="none"/>
         </w:rPr>
         <w:t>err</w:t>
@@ -44926,7 +45032,6 @@
           <w:kern w:val="0"/>
           <w:sz w:val="21"/>
           <w:szCs w:val="21"/>
-          <w:lang w:val="es-AR"/>
           <w14:ligatures w14:val="none"/>
         </w:rPr>
         <w:t>);</w:t>
@@ -44953,7 +45058,6 @@
           <w:kern w:val="0"/>
           <w:sz w:val="21"/>
           <w:szCs w:val="21"/>
-          <w:lang w:val="es-AR"/>
           <w14:ligatures w14:val="none"/>
         </w:rPr>
         <w:t xml:space="preserve">    </w:t>
@@ -44995,7 +45099,6 @@
           <w:lang w:val="es-AR"/>
           <w14:ligatures w14:val="none"/>
         </w:rPr>
-        <w:lastRenderedPageBreak/>
         <w:t xml:space="preserve">    </w:t>
       </w:r>
       <w:r>
@@ -45161,14 +45264,14 @@
         </w:rPr>
         <w:t>Puede ha</w:t>
       </w:r>
-      <w:bookmarkStart w:id="6" w:name="OLE_LINK4"/>
+      <w:bookmarkStart w:id="7" w:name="OLE_LINK4"/>
       <w:r>
         <w:rPr>
           <w:lang w:val="es-AR"/>
         </w:rPr>
         <w:t xml:space="preserve">ber </w:t>
       </w:r>
-      <w:bookmarkEnd w:id="6"/>
+      <w:bookmarkEnd w:id="7"/>
       <w:r>
         <w:rPr>
           <w:lang w:val="es-AR"/>
@@ -46592,6 +46695,7 @@
           <w:kern w:val="0"/>
           <w:sz w:val="21"/>
           <w:szCs w:val="21"/>
+          <w:lang w:val="es-AR"/>
           <w14:ligatures w14:val="none"/>
         </w:rPr>
       </w:pPr>
@@ -46613,6 +46717,7 @@
           <w:kern w:val="0"/>
           <w:sz w:val="21"/>
           <w:szCs w:val="21"/>
+          <w:lang w:val="es-AR"/>
           <w14:ligatures w14:val="none"/>
         </w:rPr>
         <w:t>if</w:t>
@@ -46624,6 +46729,7 @@
           <w:kern w:val="0"/>
           <w:sz w:val="21"/>
           <w:szCs w:val="21"/>
+          <w:lang w:val="es-AR"/>
           <w14:ligatures w14:val="none"/>
         </w:rPr>
         <w:t>(</w:t>
@@ -46635,6 +46741,7 @@
           <w:kern w:val="0"/>
           <w:sz w:val="21"/>
           <w:szCs w:val="21"/>
+          <w:lang w:val="es-AR"/>
           <w14:ligatures w14:val="none"/>
         </w:rPr>
         <w:t>!</w:t>
@@ -46646,6 +46753,7 @@
           <w:kern w:val="0"/>
           <w:sz w:val="21"/>
           <w:szCs w:val="21"/>
+          <w:lang w:val="es-AR"/>
           <w14:ligatures w14:val="none"/>
         </w:rPr>
         <w:t>empleadoDB</w:t>
@@ -46657,6 +46765,7 @@
           <w:kern w:val="0"/>
           <w:sz w:val="21"/>
           <w:szCs w:val="21"/>
+          <w:lang w:val="es-AR"/>
           <w14:ligatures w14:val="none"/>
         </w:rPr>
         <w:t>){</w:t>
@@ -46683,6 +46792,7 @@
           <w:kern w:val="0"/>
           <w:sz w:val="21"/>
           <w:szCs w:val="21"/>
+          <w:lang w:val="es-AR"/>
           <w14:ligatures w14:val="none"/>
         </w:rPr>
         <w:t xml:space="preserve">        </w:t>
@@ -47066,6 +47176,7 @@
           <w:lang w:val="es-AR"/>
           <w14:ligatures w14:val="none"/>
         </w:rPr>
+        <w:lastRenderedPageBreak/>
         <w:t xml:space="preserve">//err: no se encontró un salario para el empleado {nombre del empleado} </w:t>
       </w:r>
     </w:p>
@@ -47228,7 +47339,6 @@
           <w:lang w:val="es-AR"/>
           <w14:ligatures w14:val="none"/>
         </w:rPr>
-        <w:lastRenderedPageBreak/>
         <w:t>// }</w:t>
       </w:r>
     </w:p>
@@ -48956,6 +49066,7 @@
           <w:kern w:val="0"/>
           <w:sz w:val="21"/>
           <w:szCs w:val="21"/>
+          <w:lang w:val="es-AR"/>
           <w14:ligatures w14:val="none"/>
         </w:rPr>
       </w:pPr>
@@ -48978,6 +49089,7 @@
           <w:kern w:val="0"/>
           <w:sz w:val="21"/>
           <w:szCs w:val="21"/>
+          <w:lang w:val="es-AR"/>
           <w14:ligatures w14:val="none"/>
         </w:rPr>
         <w:t>if</w:t>
@@ -48989,6 +49101,7 @@
           <w:kern w:val="0"/>
           <w:sz w:val="21"/>
           <w:szCs w:val="21"/>
+          <w:lang w:val="es-AR"/>
           <w14:ligatures w14:val="none"/>
         </w:rPr>
         <w:t>(</w:t>
@@ -49000,6 +49113,7 @@
           <w:kern w:val="0"/>
           <w:sz w:val="21"/>
           <w:szCs w:val="21"/>
+          <w:lang w:val="es-AR"/>
           <w14:ligatures w14:val="none"/>
         </w:rPr>
         <w:t>err</w:t>
@@ -49011,6 +49125,7 @@
           <w:kern w:val="0"/>
           <w:sz w:val="21"/>
           <w:szCs w:val="21"/>
+          <w:lang w:val="es-AR"/>
           <w14:ligatures w14:val="none"/>
         </w:rPr>
         <w:t>){</w:t>
@@ -49036,6 +49151,7 @@
           <w:kern w:val="0"/>
           <w:sz w:val="21"/>
           <w:szCs w:val="21"/>
+          <w:lang w:val="es-AR"/>
           <w14:ligatures w14:val="none"/>
         </w:rPr>
         <w:t xml:space="preserve">            </w:t>
@@ -50486,6 +50602,7 @@
           <w:szCs w:val="21"/>
           <w14:ligatures w14:val="none"/>
         </w:rPr>
+        <w:lastRenderedPageBreak/>
         <w:t>        }</w:t>
       </w:r>
     </w:p>
@@ -50870,7 +50987,6 @@
           <w:szCs w:val="21"/>
           <w14:ligatures w14:val="none"/>
         </w:rPr>
-        <w:lastRenderedPageBreak/>
         <w:t xml:space="preserve">        </w:t>
       </w:r>
       <w:r>
@@ -52172,7 +52288,6 @@
           <w:kern w:val="0"/>
           <w:sz w:val="21"/>
           <w:szCs w:val="21"/>
-          <w:lang w:val="es-AR"/>
           <w14:ligatures w14:val="none"/>
         </w:rPr>
       </w:pPr>
@@ -52183,7 +52298,6 @@
           <w:kern w:val="0"/>
           <w:sz w:val="21"/>
           <w:szCs w:val="21"/>
-          <w:lang w:val="es-AR"/>
           <w14:ligatures w14:val="none"/>
         </w:rPr>
         <w:t>getEmpleado</w:t>
@@ -52195,7 +52309,6 @@
           <w:kern w:val="0"/>
           <w:sz w:val="21"/>
           <w:szCs w:val="21"/>
-          <w:lang w:val="es-AR"/>
           <w14:ligatures w14:val="none"/>
         </w:rPr>
         <w:t>(</w:t>
@@ -52207,7 +52320,6 @@
           <w:kern w:val="0"/>
           <w:sz w:val="21"/>
           <w:szCs w:val="21"/>
-          <w:lang w:val="es-AR"/>
           <w14:ligatures w14:val="none"/>
         </w:rPr>
         <w:t>5</w:t>
@@ -52219,7 +52331,6 @@
           <w:kern w:val="0"/>
           <w:sz w:val="21"/>
           <w:szCs w:val="21"/>
-          <w:lang w:val="es-AR"/>
           <w14:ligatures w14:val="none"/>
         </w:rPr>
         <w:t>)</w:t>
@@ -52235,18 +52346,16 @@
           <w:kern w:val="0"/>
           <w:sz w:val="21"/>
           <w:szCs w:val="21"/>
-          <w:lang w:val="es-AR"/>
-          <w14:ligatures w14:val="none"/>
-        </w:rPr>
-      </w:pPr>
-      <w:r>
-        <w:rPr>
-          <w:rFonts w:ascii="Consolas" w:eastAsia="Times New Roman" w:hAnsi="Consolas" w:cs="Times New Roman"/>
-          <w:color w:val="DDDDDD"/>
-          <w:kern w:val="0"/>
-          <w:sz w:val="21"/>
-          <w:szCs w:val="21"/>
-          <w:lang w:val="es-AR"/>
+          <w14:ligatures w14:val="none"/>
+        </w:rPr>
+      </w:pPr>
+      <w:r>
+        <w:rPr>
+          <w:rFonts w:ascii="Consolas" w:eastAsia="Times New Roman" w:hAnsi="Consolas" w:cs="Times New Roman"/>
+          <w:color w:val="DDDDDD"/>
+          <w:kern w:val="0"/>
+          <w:sz w:val="21"/>
+          <w:szCs w:val="21"/>
           <w14:ligatures w14:val="none"/>
         </w:rPr>
         <w:t>    .</w:t>
@@ -52258,7 +52367,6 @@
           <w:kern w:val="0"/>
           <w:sz w:val="21"/>
           <w:szCs w:val="21"/>
-          <w:lang w:val="es-AR"/>
           <w14:ligatures w14:val="none"/>
         </w:rPr>
         <w:t>then</w:t>
@@ -52270,7 +52378,6 @@
           <w:kern w:val="0"/>
           <w:sz w:val="21"/>
           <w:szCs w:val="21"/>
-          <w:lang w:val="es-AR"/>
           <w14:ligatures w14:val="none"/>
         </w:rPr>
         <w:t xml:space="preserve">( </w:t>
@@ -52282,7 +52389,6 @@
           <w:kern w:val="0"/>
           <w:sz w:val="21"/>
           <w:szCs w:val="21"/>
-          <w:lang w:val="es-AR"/>
           <w14:ligatures w14:val="none"/>
         </w:rPr>
         <w:t>getSalario</w:t>
@@ -52294,7 +52400,6 @@
           <w:kern w:val="0"/>
           <w:sz w:val="21"/>
           <w:szCs w:val="21"/>
-          <w:lang w:val="es-AR"/>
           <w14:ligatures w14:val="none"/>
         </w:rPr>
         <w:t>)</w:t>
@@ -52320,7 +52425,6 @@
           <w:kern w:val="0"/>
           <w:sz w:val="21"/>
           <w:szCs w:val="21"/>
-          <w:lang w:val="es-AR"/>
           <w14:ligatures w14:val="none"/>
         </w:rPr>
         <w:t xml:space="preserve">    </w:t>
@@ -52498,20 +52602,11 @@
     <w:p>
       <w:pPr>
         <w:pStyle w:val="Heading2"/>
-        <w:rPr>
-          <w:lang w:val="es-AR"/>
-        </w:rPr>
-      </w:pPr>
-      <w:r>
-        <w:rPr>
-          <w:lang w:val="es-AR"/>
-        </w:rPr>
+      </w:pPr>
+      <w:r>
         <w:t>Async Await</w:t>
       </w:r>
       <w:r>
-        <w:rPr>
-          <w:lang w:val="es-AR"/>
-        </w:rPr>
         <w:t xml:space="preserve"> ES7</w:t>
       </w:r>
     </w:p>
@@ -53153,7 +53248,7 @@
           <w14:ligatures w14:val="none"/>
         </w:rPr>
       </w:pPr>
-      <w:bookmarkStart w:id="7" w:name="OLE_LINK7"/>
+      <w:bookmarkStart w:id="8" w:name="OLE_LINK7"/>
       <w:r>
         <w:rPr>
           <w:rFonts w:ascii="Consolas" w:eastAsia="Times New Roman" w:hAnsi="Consolas" w:cs="Times New Roman"/>
@@ -53166,7 +53261,7 @@
         </w:rPr>
         <w:t xml:space="preserve">//una </w:t>
       </w:r>
-      <w:bookmarkEnd w:id="7"/>
+      <w:bookmarkEnd w:id="8"/>
       <w:r>
         <w:rPr>
           <w:rFonts w:ascii="Consolas" w:eastAsia="Times New Roman" w:hAnsi="Consolas" w:cs="Times New Roman"/>
@@ -53179,7 +53274,7 @@
         </w:rPr>
         <w:t>funcion aync no neces</w:t>
       </w:r>
-      <w:bookmarkStart w:id="8" w:name="OLE_LINK6"/>
+      <w:bookmarkStart w:id="9" w:name="OLE_LINK6"/>
       <w:r>
         <w:rPr>
           <w:rFonts w:ascii="Consolas" w:eastAsia="Times New Roman" w:hAnsi="Consolas" w:cs="Times New Roman"/>
@@ -53192,7 +53287,7 @@
         </w:rPr>
         <w:t>ar</w:t>
       </w:r>
-      <w:bookmarkEnd w:id="8"/>
+      <w:bookmarkEnd w:id="9"/>
       <w:r>
         <w:rPr>
           <w:rFonts w:ascii="Consolas" w:eastAsia="Times New Roman" w:hAnsi="Consolas" w:cs="Times New Roman"/>
@@ -53381,6 +53476,7 @@
           <w:lang w:val="es-AR"/>
           <w14:ligatures w14:val="none"/>
         </w:rPr>
+        <w:lastRenderedPageBreak/>
         <w:t xml:space="preserve">    </w:t>
       </w:r>
       <w:r>
@@ -53873,7 +53969,6 @@
           <w:lang w:val="es-AR"/>
           <w14:ligatures w14:val="none"/>
         </w:rPr>
-        <w:lastRenderedPageBreak/>
         <w:t xml:space="preserve">    </w:t>
       </w:r>
       <w:r>
@@ -55230,7 +55325,6 @@
           <w:kern w:val="0"/>
           <w:sz w:val="21"/>
           <w:szCs w:val="21"/>
-          <w:lang w:val="es-AR"/>
           <w14:ligatures w14:val="none"/>
         </w:rPr>
       </w:pPr>
@@ -55255,7 +55349,6 @@
           <w:kern w:val="0"/>
           <w:sz w:val="21"/>
           <w:szCs w:val="21"/>
-          <w:lang w:val="es-AR"/>
           <w14:ligatures w14:val="none"/>
         </w:rPr>
         <w:t>const</w:t>
@@ -55267,7 +55360,6 @@
           <w:kern w:val="0"/>
           <w:sz w:val="21"/>
           <w:szCs w:val="21"/>
-          <w:lang w:val="es-AR"/>
           <w14:ligatures w14:val="none"/>
         </w:rPr>
         <w:t xml:space="preserve"> </w:t>
@@ -55279,7 +55371,6 @@
           <w:kern w:val="0"/>
           <w:sz w:val="21"/>
           <w:szCs w:val="21"/>
-          <w:lang w:val="es-AR"/>
           <w14:ligatures w14:val="none"/>
         </w:rPr>
         <w:t>empleadoDB</w:t>
@@ -55291,7 +55382,6 @@
           <w:kern w:val="0"/>
           <w:sz w:val="21"/>
           <w:szCs w:val="21"/>
-          <w:lang w:val="es-AR"/>
           <w14:ligatures w14:val="none"/>
         </w:rPr>
         <w:t xml:space="preserve"> </w:t>
@@ -55303,7 +55393,6 @@
           <w:kern w:val="0"/>
           <w:sz w:val="21"/>
           <w:szCs w:val="21"/>
-          <w:lang w:val="es-AR"/>
           <w14:ligatures w14:val="none"/>
         </w:rPr>
         <w:t>=</w:t>
@@ -55315,7 +55404,6 @@
           <w:kern w:val="0"/>
           <w:sz w:val="21"/>
           <w:szCs w:val="21"/>
-          <w:lang w:val="es-AR"/>
           <w14:ligatures w14:val="none"/>
         </w:rPr>
         <w:t xml:space="preserve"> </w:t>
@@ -55327,7 +55415,6 @@
           <w:kern w:val="0"/>
           <w:sz w:val="21"/>
           <w:szCs w:val="21"/>
-          <w:lang w:val="es-AR"/>
           <w14:ligatures w14:val="none"/>
         </w:rPr>
         <w:t>empleados</w:t>
@@ -55339,7 +55426,6 @@
           <w:kern w:val="0"/>
           <w:sz w:val="21"/>
           <w:szCs w:val="21"/>
-          <w:lang w:val="es-AR"/>
           <w14:ligatures w14:val="none"/>
         </w:rPr>
         <w:t>.</w:t>
@@ -55351,7 +55437,6 @@
           <w:kern w:val="0"/>
           <w:sz w:val="21"/>
           <w:szCs w:val="21"/>
-          <w:lang w:val="es-AR"/>
           <w14:ligatures w14:val="none"/>
         </w:rPr>
         <w:t>find</w:t>
@@ -55363,7 +55448,6 @@
           <w:kern w:val="0"/>
           <w:sz w:val="21"/>
           <w:szCs w:val="21"/>
-          <w:lang w:val="es-AR"/>
           <w14:ligatures w14:val="none"/>
         </w:rPr>
         <w:t xml:space="preserve">( </w:t>
@@ -55377,7 +55461,6 @@
           <w:kern w:val="0"/>
           <w:sz w:val="21"/>
           <w:szCs w:val="21"/>
-          <w:lang w:val="es-AR"/>
           <w14:ligatures w14:val="none"/>
         </w:rPr>
         <w:t>empleado</w:t>
@@ -55389,7 +55472,6 @@
           <w:kern w:val="0"/>
           <w:sz w:val="21"/>
           <w:szCs w:val="21"/>
-          <w:lang w:val="es-AR"/>
           <w14:ligatures w14:val="none"/>
         </w:rPr>
         <w:t xml:space="preserve"> </w:t>
@@ -55403,7 +55485,6 @@
           <w:kern w:val="0"/>
           <w:sz w:val="21"/>
           <w:szCs w:val="21"/>
-          <w:lang w:val="es-AR"/>
           <w14:ligatures w14:val="none"/>
         </w:rPr>
         <w:t>=&gt;</w:t>
@@ -55415,7 +55496,6 @@
           <w:kern w:val="0"/>
           <w:sz w:val="21"/>
           <w:szCs w:val="21"/>
-          <w:lang w:val="es-AR"/>
           <w14:ligatures w14:val="none"/>
         </w:rPr>
         <w:t xml:space="preserve"> </w:t>
@@ -55427,7 +55507,6 @@
           <w:kern w:val="0"/>
           <w:sz w:val="21"/>
           <w:szCs w:val="21"/>
-          <w:lang w:val="es-AR"/>
           <w14:ligatures w14:val="none"/>
         </w:rPr>
         <w:t>empleado</w:t>
@@ -55439,7 +55518,6 @@
           <w:kern w:val="0"/>
           <w:sz w:val="21"/>
           <w:szCs w:val="21"/>
-          <w:lang w:val="es-AR"/>
           <w14:ligatures w14:val="none"/>
         </w:rPr>
         <w:t>.</w:t>
@@ -55451,7 +55529,6 @@
           <w:kern w:val="0"/>
           <w:sz w:val="21"/>
           <w:szCs w:val="21"/>
-          <w:lang w:val="es-AR"/>
           <w14:ligatures w14:val="none"/>
         </w:rPr>
         <w:t>id</w:t>
@@ -55463,7 +55540,6 @@
           <w:kern w:val="0"/>
           <w:sz w:val="21"/>
           <w:szCs w:val="21"/>
-          <w:lang w:val="es-AR"/>
           <w14:ligatures w14:val="none"/>
         </w:rPr>
         <w:t xml:space="preserve"> </w:t>
@@ -55475,7 +55551,6 @@
           <w:kern w:val="0"/>
           <w:sz w:val="21"/>
           <w:szCs w:val="21"/>
-          <w:lang w:val="es-AR"/>
           <w14:ligatures w14:val="none"/>
         </w:rPr>
         <w:t>===</w:t>
@@ -55487,7 +55562,6 @@
           <w:kern w:val="0"/>
           <w:sz w:val="21"/>
           <w:szCs w:val="21"/>
-          <w:lang w:val="es-AR"/>
           <w14:ligatures w14:val="none"/>
         </w:rPr>
         <w:t xml:space="preserve"> </w:t>
@@ -55499,7 +55573,6 @@
           <w:kern w:val="0"/>
           <w:sz w:val="21"/>
           <w:szCs w:val="21"/>
-          <w:lang w:val="es-AR"/>
           <w14:ligatures w14:val="none"/>
         </w:rPr>
         <w:t>id</w:t>
@@ -55511,7 +55584,6 @@
           <w:kern w:val="0"/>
           <w:sz w:val="21"/>
           <w:szCs w:val="21"/>
-          <w:lang w:val="es-AR"/>
           <w14:ligatures w14:val="none"/>
         </w:rPr>
         <w:t>);</w:t>
@@ -55527,18 +55599,16 @@
           <w:kern w:val="0"/>
           <w:sz w:val="21"/>
           <w:szCs w:val="21"/>
-          <w:lang w:val="es-AR"/>
-          <w14:ligatures w14:val="none"/>
-        </w:rPr>
-      </w:pPr>
-      <w:r>
-        <w:rPr>
-          <w:rFonts w:ascii="Consolas" w:eastAsia="Times New Roman" w:hAnsi="Consolas" w:cs="Times New Roman"/>
-          <w:color w:val="DDDDDD"/>
-          <w:kern w:val="0"/>
-          <w:sz w:val="21"/>
-          <w:szCs w:val="21"/>
-          <w:lang w:val="es-AR"/>
+          <w14:ligatures w14:val="none"/>
+        </w:rPr>
+      </w:pPr>
+      <w:r>
+        <w:rPr>
+          <w:rFonts w:ascii="Consolas" w:eastAsia="Times New Roman" w:hAnsi="Consolas" w:cs="Times New Roman"/>
+          <w:color w:val="DDDDDD"/>
+          <w:kern w:val="0"/>
+          <w:sz w:val="21"/>
+          <w:szCs w:val="21"/>
           <w14:ligatures w14:val="none"/>
         </w:rPr>
         <w:t xml:space="preserve">    </w:t>
@@ -55554,18 +55624,16 @@
           <w:kern w:val="0"/>
           <w:sz w:val="21"/>
           <w:szCs w:val="21"/>
-          <w:lang w:val="es-AR"/>
-          <w14:ligatures w14:val="none"/>
-        </w:rPr>
-      </w:pPr>
-      <w:r>
-        <w:rPr>
-          <w:rFonts w:ascii="Consolas" w:eastAsia="Times New Roman" w:hAnsi="Consolas" w:cs="Times New Roman"/>
-          <w:color w:val="DDDDDD"/>
-          <w:kern w:val="0"/>
-          <w:sz w:val="21"/>
-          <w:szCs w:val="21"/>
-          <w:lang w:val="es-AR"/>
+          <w14:ligatures w14:val="none"/>
+        </w:rPr>
+      </w:pPr>
+      <w:r>
+        <w:rPr>
+          <w:rFonts w:ascii="Consolas" w:eastAsia="Times New Roman" w:hAnsi="Consolas" w:cs="Times New Roman"/>
+          <w:color w:val="DDDDDD"/>
+          <w:kern w:val="0"/>
+          <w:sz w:val="21"/>
+          <w:szCs w:val="21"/>
           <w14:ligatures w14:val="none"/>
         </w:rPr>
         <w:t xml:space="preserve">    </w:t>
@@ -55577,7 +55645,6 @@
           <w:kern w:val="0"/>
           <w:sz w:val="21"/>
           <w:szCs w:val="21"/>
-          <w:lang w:val="es-AR"/>
           <w14:ligatures w14:val="none"/>
         </w:rPr>
         <w:t>if</w:t>
@@ -55589,7 +55656,6 @@
           <w:kern w:val="0"/>
           <w:sz w:val="21"/>
           <w:szCs w:val="21"/>
-          <w:lang w:val="es-AR"/>
           <w14:ligatures w14:val="none"/>
         </w:rPr>
         <w:t>(</w:t>
@@ -55601,7 +55667,6 @@
           <w:kern w:val="0"/>
           <w:sz w:val="21"/>
           <w:szCs w:val="21"/>
-          <w:lang w:val="es-AR"/>
           <w14:ligatures w14:val="none"/>
         </w:rPr>
         <w:t>!</w:t>
@@ -55613,7 +55678,6 @@
           <w:kern w:val="0"/>
           <w:sz w:val="21"/>
           <w:szCs w:val="21"/>
-          <w:lang w:val="es-AR"/>
           <w14:ligatures w14:val="none"/>
         </w:rPr>
         <w:t>empleadoDB</w:t>
@@ -55625,7 +55689,6 @@
           <w:kern w:val="0"/>
           <w:sz w:val="21"/>
           <w:szCs w:val="21"/>
-          <w:lang w:val="es-AR"/>
           <w14:ligatures w14:val="none"/>
         </w:rPr>
         <w:t>){</w:t>
@@ -55652,7 +55715,6 @@
           <w:kern w:val="0"/>
           <w:sz w:val="21"/>
           <w:szCs w:val="21"/>
-          <w:lang w:val="es-AR"/>
           <w14:ligatures w14:val="none"/>
         </w:rPr>
         <w:t>       </w:t>
@@ -56777,7 +56839,6 @@
           <w:lang w:val="es-AR"/>
           <w14:ligatures w14:val="none"/>
         </w:rPr>
-        <w:lastRenderedPageBreak/>
         <w:t>    }</w:t>
       </w:r>
     </w:p>

</xml_diff>